<commit_message>
- changed: Zwischenpräsentation -> Kennzahlenübersicht - changed: Statusbericht 5 (12.08.) Kennzahlenübersicht verbessert
</commit_message>
<xml_diff>
--- a/documents/projectmanagement/Protokolle/Statusbericht/5_Projektstatusbericht_12-08-16.docx
+++ b/documents/projectmanagement/Protokolle/Statusbericht/5_Projektstatusbericht_12-08-16.docx
@@ -1,6 +1,6 @@
 
 <file path=word/document.xml><?xml version="1.0" encoding="utf-8"?>
-<w:document xmlns:wpc="http://schemas.microsoft.com/office/word/2010/wordprocessingCanvas" xmlns:mc="http://schemas.openxmlformats.org/markup-compatibility/2006" xmlns:o="urn:schemas-microsoft-com:office:office" xmlns:r="http://schemas.openxmlformats.org/officeDocument/2006/relationships" xmlns:m="http://schemas.openxmlformats.org/officeDocument/2006/math" xmlns:v="urn:schemas-microsoft-com:vml" xmlns:wp14="http://schemas.microsoft.com/office/word/2010/wordprocessingDrawing" xmlns:wp="http://schemas.openxmlformats.org/drawingml/2006/wordprocessingDrawing" xmlns:w10="urn:schemas-microsoft-com:office:word" xmlns:w="http://schemas.openxmlformats.org/wordprocessingml/2006/main" xmlns:w14="http://schemas.microsoft.com/office/word/2010/wordml" xmlns:w15="http://schemas.microsoft.com/office/word/2012/wordml" xmlns:wpg="http://schemas.microsoft.com/office/word/2010/wordprocessingGroup" xmlns:wpi="http://schemas.microsoft.com/office/word/2010/wordprocessingInk" xmlns:wne="http://schemas.microsoft.com/office/word/2006/wordml" xmlns:wps="http://schemas.microsoft.com/office/word/2010/wordprocessingShape" mc:Ignorable="w14 w15 wp14">
+<w:document xmlns:wpc="http://schemas.microsoft.com/office/word/2010/wordprocessingCanvas" xmlns:mc="http://schemas.openxmlformats.org/markup-compatibility/2006" xmlns:o="urn:schemas-microsoft-com:office:office" xmlns:r="http://schemas.openxmlformats.org/officeDocument/2006/relationships" xmlns:m="http://schemas.openxmlformats.org/officeDocument/2006/math" xmlns:v="urn:schemas-microsoft-com:vml" xmlns:wp14="http://schemas.microsoft.com/office/word/2010/wordprocessingDrawing" xmlns:wp="http://schemas.openxmlformats.org/drawingml/2006/wordprocessingDrawing" xmlns:w10="urn:schemas-microsoft-com:office:word" xmlns:w="http://schemas.openxmlformats.org/wordprocessingml/2006/main" xmlns:w14="http://schemas.microsoft.com/office/word/2010/wordml" xmlns:wpg="http://schemas.microsoft.com/office/word/2010/wordprocessingGroup" xmlns:wpi="http://schemas.microsoft.com/office/word/2010/wordprocessingInk" xmlns:wne="http://schemas.microsoft.com/office/word/2006/wordml" xmlns:wps="http://schemas.microsoft.com/office/word/2010/wordprocessingShape" mc:Ignorable="w14 wp14">
   <w:body>
     <w:p>
       <w:pPr>
@@ -25,9 +25,9 @@
         <w:tblLook w:val="04A0" w:firstRow="1" w:lastRow="0" w:firstColumn="1" w:lastColumn="0" w:noHBand="0" w:noVBand="1"/>
       </w:tblPr>
       <w:tblGrid>
-        <w:gridCol w:w="2678"/>
-        <w:gridCol w:w="3619"/>
-        <w:gridCol w:w="3450"/>
+        <w:gridCol w:w="2724"/>
+        <w:gridCol w:w="3648"/>
+        <w:gridCol w:w="3591"/>
       </w:tblGrid>
       <w:tr>
         <w:trPr>
@@ -98,9 +98,9 @@
             </w:placeholder>
             <w:temporary/>
             <w:dataBinding w:prefixMappings="xmlns:ns0='http://purl.org/dc/elements/1.1/' xmlns:ns1='http://schemas.openxmlformats.org/package/2006/metadata/core-properties' " w:xpath="/ns1:coreProperties[1]/ns0:creator[1]" w:storeItemID="{6C3C8BC8-F283-45AE-878A-BAB7291924A1}"/>
-            <w15:appearance w15:val="hidden"/>
             <w:text/>
           </w:sdtPr>
+          <w:sdtEndPr/>
           <w:sdtContent>
             <w:tc>
               <w:tcPr>
@@ -250,11 +250,11 @@
         <w:tblLook w:val="04A0" w:firstRow="1" w:lastRow="0" w:firstColumn="1" w:lastColumn="0" w:noHBand="0" w:noVBand="1"/>
       </w:tblPr>
       <w:tblGrid>
-        <w:gridCol w:w="2385"/>
+        <w:gridCol w:w="2447"/>
         <w:gridCol w:w="1471"/>
-        <w:gridCol w:w="1207"/>
-        <w:gridCol w:w="1933"/>
-        <w:gridCol w:w="2737"/>
+        <w:gridCol w:w="1241"/>
+        <w:gridCol w:w="1984"/>
+        <w:gridCol w:w="2806"/>
       </w:tblGrid>
       <w:tr>
         <w:trPr>
@@ -926,25 +926,25 @@
       <w:pPr>
         <w:jc w:val="center"/>
       </w:pPr>
+      <w:bookmarkStart w:id="0" w:name="_GoBack"/>
       <w:r>
         <w:rPr>
           <w:noProof/>
         </w:rPr>
         <w:drawing>
-          <wp:inline distT="0" distB="0" distL="0" distR="0" wp14:anchorId="5D47A648" wp14:editId="5042CFA3">
+          <wp:inline distT="0" distB="0" distL="0" distR="0" wp14:anchorId="5D47A648" wp14:editId="7634C811">
             <wp:extent cx="5486400" cy="3200400"/>
             <wp:effectExtent l="0" t="0" r="0" b="0"/>
             <wp:docPr id="1" name="Diagramm 1"/>
             <wp:cNvGraphicFramePr/>
             <a:graphic xmlns:a="http://schemas.openxmlformats.org/drawingml/2006/main">
               <a:graphicData uri="http://schemas.openxmlformats.org/drawingml/2006/chart">
-                <c:chart xmlns:c="http://schemas.openxmlformats.org/drawingml/2006/chart" xmlns:r="http://schemas.openxmlformats.org/officeDocument/2006/relationships" r:id="rId10"/>
+                <c:chart xmlns:c="http://schemas.openxmlformats.org/drawingml/2006/chart" xmlns:r="http://schemas.openxmlformats.org/officeDocument/2006/relationships" r:id="rId11"/>
               </a:graphicData>
             </a:graphic>
           </wp:inline>
         </w:drawing>
       </w:r>
-      <w:bookmarkStart w:id="0" w:name="_GoBack"/>
       <w:bookmarkEnd w:id="0"/>
     </w:p>
     <w:p>
@@ -963,11 +963,11 @@
         <w:tblLook w:val="04A0" w:firstRow="1" w:lastRow="0" w:firstColumn="1" w:lastColumn="0" w:noHBand="0" w:noVBand="1"/>
       </w:tblPr>
       <w:tblGrid>
-        <w:gridCol w:w="1714"/>
-        <w:gridCol w:w="1281"/>
-        <w:gridCol w:w="1441"/>
-        <w:gridCol w:w="1441"/>
-        <w:gridCol w:w="3870"/>
+        <w:gridCol w:w="1752"/>
+        <w:gridCol w:w="1310"/>
+        <w:gridCol w:w="1473"/>
+        <w:gridCol w:w="1473"/>
+        <w:gridCol w:w="3955"/>
       </w:tblGrid>
       <w:tr>
         <w:trPr>
@@ -1181,9 +1181,11 @@
             <w:tcW w:w="879" w:type="pct"/>
           </w:tcPr>
           <w:p>
+            <w:proofErr w:type="spellStart"/>
             <w:r>
               <w:t>Invest</w:t>
             </w:r>
+            <w:proofErr w:type="spellEnd"/>
             <w:r>
               <w:t>-K</w:t>
             </w:r>
@@ -1266,10 +1268,10 @@
         <w:tblLook w:val="04A0" w:firstRow="1" w:lastRow="0" w:firstColumn="1" w:lastColumn="0" w:noHBand="0" w:noVBand="1"/>
       </w:tblPr>
       <w:tblGrid>
-        <w:gridCol w:w="2553"/>
-        <w:gridCol w:w="3298"/>
-        <w:gridCol w:w="1949"/>
-        <w:gridCol w:w="1947"/>
+        <w:gridCol w:w="2608"/>
+        <w:gridCol w:w="3371"/>
+        <w:gridCol w:w="1993"/>
+        <w:gridCol w:w="1991"/>
       </w:tblGrid>
       <w:tr>
         <w:trPr>
@@ -1343,8 +1345,13 @@
           </w:tcPr>
           <w:p>
             <w:r>
-              <w:t>Artur Stalbaum</w:t>
-            </w:r>
+              <w:t xml:space="preserve">Artur </w:t>
+            </w:r>
+            <w:proofErr w:type="spellStart"/>
+            <w:r>
+              <w:t>Stalbaum</w:t>
+            </w:r>
+            <w:proofErr w:type="spellEnd"/>
           </w:p>
         </w:tc>
         <w:tc>
@@ -1443,9 +1450,9 @@
         <w:tblLook w:val="04A0" w:firstRow="1" w:lastRow="0" w:firstColumn="1" w:lastColumn="0" w:noHBand="0" w:noVBand="1"/>
       </w:tblPr>
       <w:tblGrid>
-        <w:gridCol w:w="2267"/>
-        <w:gridCol w:w="6238"/>
-        <w:gridCol w:w="1242"/>
+        <w:gridCol w:w="2318"/>
+        <w:gridCol w:w="6376"/>
+        <w:gridCol w:w="1269"/>
       </w:tblGrid>
       <w:tr>
         <w:trPr>
@@ -1624,9 +1631,9 @@
         <w:tblLook w:val="04A0" w:firstRow="1" w:lastRow="0" w:firstColumn="1" w:lastColumn="0" w:noHBand="0" w:noVBand="1"/>
       </w:tblPr>
       <w:tblGrid>
-        <w:gridCol w:w="2267"/>
-        <w:gridCol w:w="6238"/>
-        <w:gridCol w:w="1242"/>
+        <w:gridCol w:w="2318"/>
+        <w:gridCol w:w="6376"/>
+        <w:gridCol w:w="1269"/>
       </w:tblGrid>
       <w:tr>
         <w:trPr>
@@ -1774,8 +1781,8 @@
     </w:tbl>
     <w:p/>
     <w:sectPr>
-      <w:footerReference w:type="default" r:id="rId11"/>
-      <w:headerReference w:type="first" r:id="rId12"/>
+      <w:footerReference w:type="default" r:id="rId12"/>
+      <w:headerReference w:type="first" r:id="rId13"/>
       <w:pgSz w:w="11907" w:h="16839" w:code="9"/>
       <w:pgMar w:top="1440" w:right="1080" w:bottom="1080" w:left="1080" w:header="864" w:footer="709" w:gutter="0"/>
       <w:cols w:space="720"/>
@@ -1787,7 +1794,7 @@
 </file>
 
 <file path=word/endnotes.xml><?xml version="1.0" encoding="utf-8"?>
-<w:endnotes xmlns:wpc="http://schemas.microsoft.com/office/word/2010/wordprocessingCanvas" xmlns:mc="http://schemas.openxmlformats.org/markup-compatibility/2006" xmlns:o="urn:schemas-microsoft-com:office:office" xmlns:r="http://schemas.openxmlformats.org/officeDocument/2006/relationships" xmlns:m="http://schemas.openxmlformats.org/officeDocument/2006/math" xmlns:v="urn:schemas-microsoft-com:vml" xmlns:wp14="http://schemas.microsoft.com/office/word/2010/wordprocessingDrawing" xmlns:wp="http://schemas.openxmlformats.org/drawingml/2006/wordprocessingDrawing" xmlns:w10="urn:schemas-microsoft-com:office:word" xmlns:w="http://schemas.openxmlformats.org/wordprocessingml/2006/main" xmlns:w14="http://schemas.microsoft.com/office/word/2010/wordml" xmlns:w15="http://schemas.microsoft.com/office/word/2012/wordml" xmlns:wpg="http://schemas.microsoft.com/office/word/2010/wordprocessingGroup" xmlns:wpi="http://schemas.microsoft.com/office/word/2010/wordprocessingInk" xmlns:wne="http://schemas.microsoft.com/office/word/2006/wordml" xmlns:wps="http://schemas.microsoft.com/office/word/2010/wordprocessingShape" mc:Ignorable="w14 w15 wp14">
+<w:endnotes xmlns:wpc="http://schemas.microsoft.com/office/word/2010/wordprocessingCanvas" xmlns:mc="http://schemas.openxmlformats.org/markup-compatibility/2006" xmlns:o="urn:schemas-microsoft-com:office:office" xmlns:r="http://schemas.openxmlformats.org/officeDocument/2006/relationships" xmlns:m="http://schemas.openxmlformats.org/officeDocument/2006/math" xmlns:v="urn:schemas-microsoft-com:vml" xmlns:wp14="http://schemas.microsoft.com/office/word/2010/wordprocessingDrawing" xmlns:wp="http://schemas.openxmlformats.org/drawingml/2006/wordprocessingDrawing" xmlns:w10="urn:schemas-microsoft-com:office:word" xmlns:w="http://schemas.openxmlformats.org/wordprocessingml/2006/main" xmlns:w14="http://schemas.microsoft.com/office/word/2010/wordml" xmlns:wpg="http://schemas.microsoft.com/office/word/2010/wordprocessingGroup" xmlns:wpi="http://schemas.microsoft.com/office/word/2010/wordprocessingInk" xmlns:wne="http://schemas.microsoft.com/office/word/2006/wordml" xmlns:wps="http://schemas.microsoft.com/office/word/2010/wordprocessingShape" mc:Ignorable="w14 wp14">
   <w:endnote w:type="separator" w:id="-1">
     <w:p>
       <w:pPr>
@@ -1812,7 +1819,7 @@
 </file>
 
 <file path=word/footer1.xml><?xml version="1.0" encoding="utf-8"?>
-<w:ftr xmlns:wpc="http://schemas.microsoft.com/office/word/2010/wordprocessingCanvas" xmlns:mc="http://schemas.openxmlformats.org/markup-compatibility/2006" xmlns:o="urn:schemas-microsoft-com:office:office" xmlns:r="http://schemas.openxmlformats.org/officeDocument/2006/relationships" xmlns:m="http://schemas.openxmlformats.org/officeDocument/2006/math" xmlns:v="urn:schemas-microsoft-com:vml" xmlns:wp14="http://schemas.microsoft.com/office/word/2010/wordprocessingDrawing" xmlns:wp="http://schemas.openxmlformats.org/drawingml/2006/wordprocessingDrawing" xmlns:w10="urn:schemas-microsoft-com:office:word" xmlns:w="http://schemas.openxmlformats.org/wordprocessingml/2006/main" xmlns:w14="http://schemas.microsoft.com/office/word/2010/wordml" xmlns:w15="http://schemas.microsoft.com/office/word/2012/wordml" xmlns:wpg="http://schemas.microsoft.com/office/word/2010/wordprocessingGroup" xmlns:wpi="http://schemas.microsoft.com/office/word/2010/wordprocessingInk" xmlns:wne="http://schemas.microsoft.com/office/word/2006/wordml" xmlns:wps="http://schemas.microsoft.com/office/word/2010/wordprocessingShape" mc:Ignorable="w14 w15 wp14">
+<w:ftr xmlns:wpc="http://schemas.microsoft.com/office/word/2010/wordprocessingCanvas" xmlns:mc="http://schemas.openxmlformats.org/markup-compatibility/2006" xmlns:o="urn:schemas-microsoft-com:office:office" xmlns:r="http://schemas.openxmlformats.org/officeDocument/2006/relationships" xmlns:m="http://schemas.openxmlformats.org/officeDocument/2006/math" xmlns:v="urn:schemas-microsoft-com:vml" xmlns:wp14="http://schemas.microsoft.com/office/word/2010/wordprocessingDrawing" xmlns:wp="http://schemas.openxmlformats.org/drawingml/2006/wordprocessingDrawing" xmlns:w10="urn:schemas-microsoft-com:office:word" xmlns:w="http://schemas.openxmlformats.org/wordprocessingml/2006/main" xmlns:w14="http://schemas.microsoft.com/office/word/2010/wordml" xmlns:wpg="http://schemas.microsoft.com/office/word/2010/wordprocessingGroup" xmlns:wpi="http://schemas.microsoft.com/office/word/2010/wordprocessingInk" xmlns:wne="http://schemas.microsoft.com/office/word/2006/wordml" xmlns:wps="http://schemas.microsoft.com/office/word/2010/wordprocessingShape" mc:Ignorable="w14 wp14">
   <w:p>
     <w:pPr>
       <w:pStyle w:val="Fuzeile"/>
@@ -1833,7 +1840,7 @@
       <w:rPr>
         <w:noProof/>
       </w:rPr>
-      <w:t>3</w:t>
+      <w:t>2</w:t>
     </w:r>
     <w:r>
       <w:fldChar w:fldCharType="end"/>
@@ -1843,7 +1850,7 @@
 </file>
 
 <file path=word/footnotes.xml><?xml version="1.0" encoding="utf-8"?>
-<w:footnotes xmlns:wpc="http://schemas.microsoft.com/office/word/2010/wordprocessingCanvas" xmlns:mc="http://schemas.openxmlformats.org/markup-compatibility/2006" xmlns:o="urn:schemas-microsoft-com:office:office" xmlns:r="http://schemas.openxmlformats.org/officeDocument/2006/relationships" xmlns:m="http://schemas.openxmlformats.org/officeDocument/2006/math" xmlns:v="urn:schemas-microsoft-com:vml" xmlns:wp14="http://schemas.microsoft.com/office/word/2010/wordprocessingDrawing" xmlns:wp="http://schemas.openxmlformats.org/drawingml/2006/wordprocessingDrawing" xmlns:w10="urn:schemas-microsoft-com:office:word" xmlns:w="http://schemas.openxmlformats.org/wordprocessingml/2006/main" xmlns:w14="http://schemas.microsoft.com/office/word/2010/wordml" xmlns:w15="http://schemas.microsoft.com/office/word/2012/wordml" xmlns:wpg="http://schemas.microsoft.com/office/word/2010/wordprocessingGroup" xmlns:wpi="http://schemas.microsoft.com/office/word/2010/wordprocessingInk" xmlns:wne="http://schemas.microsoft.com/office/word/2006/wordml" xmlns:wps="http://schemas.microsoft.com/office/word/2010/wordprocessingShape" mc:Ignorable="w14 w15 wp14">
+<w:footnotes xmlns:wpc="http://schemas.microsoft.com/office/word/2010/wordprocessingCanvas" xmlns:mc="http://schemas.openxmlformats.org/markup-compatibility/2006" xmlns:o="urn:schemas-microsoft-com:office:office" xmlns:r="http://schemas.openxmlformats.org/officeDocument/2006/relationships" xmlns:m="http://schemas.openxmlformats.org/officeDocument/2006/math" xmlns:v="urn:schemas-microsoft-com:vml" xmlns:wp14="http://schemas.microsoft.com/office/word/2010/wordprocessingDrawing" xmlns:wp="http://schemas.openxmlformats.org/drawingml/2006/wordprocessingDrawing" xmlns:w10="urn:schemas-microsoft-com:office:word" xmlns:w="http://schemas.openxmlformats.org/wordprocessingml/2006/main" xmlns:w14="http://schemas.microsoft.com/office/word/2010/wordml" xmlns:wpg="http://schemas.microsoft.com/office/word/2010/wordprocessingGroup" xmlns:wpi="http://schemas.microsoft.com/office/word/2010/wordprocessingInk" xmlns:wne="http://schemas.microsoft.com/office/word/2006/wordml" xmlns:wps="http://schemas.microsoft.com/office/word/2010/wordprocessingShape" mc:Ignorable="w14 wp14">
   <w:footnote w:type="separator" w:id="-1">
     <w:p>
       <w:pPr>
@@ -1868,15 +1875,15 @@
 </file>
 
 <file path=word/header1.xml><?xml version="1.0" encoding="utf-8"?>
-<w:hdr xmlns:wpc="http://schemas.microsoft.com/office/word/2010/wordprocessingCanvas" xmlns:mc="http://schemas.openxmlformats.org/markup-compatibility/2006" xmlns:o="urn:schemas-microsoft-com:office:office" xmlns:r="http://schemas.openxmlformats.org/officeDocument/2006/relationships" xmlns:m="http://schemas.openxmlformats.org/officeDocument/2006/math" xmlns:v="urn:schemas-microsoft-com:vml" xmlns:wp14="http://schemas.microsoft.com/office/word/2010/wordprocessingDrawing" xmlns:wp="http://schemas.openxmlformats.org/drawingml/2006/wordprocessingDrawing" xmlns:w10="urn:schemas-microsoft-com:office:word" xmlns:w="http://schemas.openxmlformats.org/wordprocessingml/2006/main" xmlns:w14="http://schemas.microsoft.com/office/word/2010/wordml" xmlns:w15="http://schemas.microsoft.com/office/word/2012/wordml" xmlns:wpg="http://schemas.microsoft.com/office/word/2010/wordprocessingGroup" xmlns:wpi="http://schemas.microsoft.com/office/word/2010/wordprocessingInk" xmlns:wne="http://schemas.microsoft.com/office/word/2006/wordml" xmlns:wps="http://schemas.microsoft.com/office/word/2010/wordprocessingShape" mc:Ignorable="w14 w15 wp14">
+<w:hdr xmlns:wpc="http://schemas.microsoft.com/office/word/2010/wordprocessingCanvas" xmlns:mc="http://schemas.openxmlformats.org/markup-compatibility/2006" xmlns:o="urn:schemas-microsoft-com:office:office" xmlns:r="http://schemas.openxmlformats.org/officeDocument/2006/relationships" xmlns:m="http://schemas.openxmlformats.org/officeDocument/2006/math" xmlns:v="urn:schemas-microsoft-com:vml" xmlns:wp14="http://schemas.microsoft.com/office/word/2010/wordprocessingDrawing" xmlns:wp="http://schemas.openxmlformats.org/drawingml/2006/wordprocessingDrawing" xmlns:w10="urn:schemas-microsoft-com:office:word" xmlns:w="http://schemas.openxmlformats.org/wordprocessingml/2006/main" xmlns:w14="http://schemas.microsoft.com/office/word/2010/wordml" xmlns:wpg="http://schemas.microsoft.com/office/word/2010/wordprocessingGroup" xmlns:wpi="http://schemas.microsoft.com/office/word/2010/wordprocessingInk" xmlns:wne="http://schemas.microsoft.com/office/word/2006/wordml" xmlns:wps="http://schemas.microsoft.com/office/word/2010/wordprocessingShape" mc:Ignorable="w14 wp14">
   <w:tbl>
     <w:tblPr>
       <w:tblW w:w="5000" w:type="pct"/>
       <w:tblLook w:val="04A0" w:firstRow="1" w:lastRow="0" w:firstColumn="1" w:lastColumn="0" w:noHBand="0" w:noVBand="1"/>
     </w:tblPr>
     <w:tblGrid>
-      <w:gridCol w:w="4873"/>
-      <w:gridCol w:w="4874"/>
+      <w:gridCol w:w="4981"/>
+      <w:gridCol w:w="4982"/>
     </w:tblGrid>
     <w:tr>
       <w:tc>
@@ -1885,8 +1892,13 @@
           <w:vAlign w:val="bottom"/>
         </w:tcPr>
         <w:p>
+          <w:proofErr w:type="spellStart"/>
           <w:r>
-            <w:t>Red Stag GmbH</w:t>
+            <w:t>Red</w:t>
+          </w:r>
+          <w:proofErr w:type="spellEnd"/>
+          <w:r>
+            <w:t xml:space="preserve"> Stag GmbH</w:t>
           </w:r>
         </w:p>
         <w:p>
@@ -1931,6 +1943,7 @@
           <w:id w:val="-423115271"/>
           <w:picture/>
         </w:sdtPr>
+        <w:sdtEndPr/>
         <w:sdtContent>
           <w:tc>
             <w:tcPr>
@@ -2012,8 +2025,8 @@
 </file>
 
 <file path=word/numbering.xml><?xml version="1.0" encoding="utf-8"?>
-<w:numbering xmlns:wpc="http://schemas.microsoft.com/office/word/2010/wordprocessingCanvas" xmlns:mc="http://schemas.openxmlformats.org/markup-compatibility/2006" xmlns:o="urn:schemas-microsoft-com:office:office" xmlns:r="http://schemas.openxmlformats.org/officeDocument/2006/relationships" xmlns:m="http://schemas.openxmlformats.org/officeDocument/2006/math" xmlns:v="urn:schemas-microsoft-com:vml" xmlns:wp14="http://schemas.microsoft.com/office/word/2010/wordprocessingDrawing" xmlns:wp="http://schemas.openxmlformats.org/drawingml/2006/wordprocessingDrawing" xmlns:w10="urn:schemas-microsoft-com:office:word" xmlns:w="http://schemas.openxmlformats.org/wordprocessingml/2006/main" xmlns:w14="http://schemas.microsoft.com/office/word/2010/wordml" xmlns:w15="http://schemas.microsoft.com/office/word/2012/wordml" xmlns:wpg="http://schemas.microsoft.com/office/word/2010/wordprocessingGroup" xmlns:wpi="http://schemas.microsoft.com/office/word/2010/wordprocessingInk" xmlns:wne="http://schemas.microsoft.com/office/word/2006/wordml" xmlns:wps="http://schemas.microsoft.com/office/word/2010/wordprocessingShape" mc:Ignorable="w14 w15 wp14">
-  <w:abstractNum w:abstractNumId="0" w15:restartNumberingAfterBreak="0">
+<w:numbering xmlns:wpc="http://schemas.microsoft.com/office/word/2010/wordprocessingCanvas" xmlns:mc="http://schemas.openxmlformats.org/markup-compatibility/2006" xmlns:o="urn:schemas-microsoft-com:office:office" xmlns:r="http://schemas.openxmlformats.org/officeDocument/2006/relationships" xmlns:m="http://schemas.openxmlformats.org/officeDocument/2006/math" xmlns:v="urn:schemas-microsoft-com:vml" xmlns:wp14="http://schemas.microsoft.com/office/word/2010/wordprocessingDrawing" xmlns:wp="http://schemas.openxmlformats.org/drawingml/2006/wordprocessingDrawing" xmlns:w10="urn:schemas-microsoft-com:office:word" xmlns:w="http://schemas.openxmlformats.org/wordprocessingml/2006/main" xmlns:w14="http://schemas.microsoft.com/office/word/2010/wordml" xmlns:wpg="http://schemas.microsoft.com/office/word/2010/wordprocessingGroup" xmlns:wpi="http://schemas.microsoft.com/office/word/2010/wordprocessingInk" xmlns:wne="http://schemas.microsoft.com/office/word/2006/wordml" xmlns:wps="http://schemas.microsoft.com/office/word/2010/wordprocessingShape" mc:Ignorable="w14 wp14">
+  <w:abstractNum w:abstractNumId="0">
     <w:nsid w:val="5E3D155C"/>
     <w:multiLevelType w:val="hybridMultilevel"/>
     <w:tmpl w:val="0BB09F2E"/>
@@ -2133,7 +2146,7 @@
 </file>
 
 <file path=word/styles.xml><?xml version="1.0" encoding="utf-8"?>
-<w:styles xmlns:mc="http://schemas.openxmlformats.org/markup-compatibility/2006" xmlns:r="http://schemas.openxmlformats.org/officeDocument/2006/relationships" xmlns:w="http://schemas.openxmlformats.org/wordprocessingml/2006/main" xmlns:w14="http://schemas.microsoft.com/office/word/2010/wordml" xmlns:w15="http://schemas.microsoft.com/office/word/2012/wordml" mc:Ignorable="w14 w15">
+<w:styles xmlns:mc="http://schemas.openxmlformats.org/markup-compatibility/2006" xmlns:r="http://schemas.openxmlformats.org/officeDocument/2006/relationships" xmlns:w="http://schemas.openxmlformats.org/wordprocessingml/2006/main" xmlns:w14="http://schemas.microsoft.com/office/word/2010/wordml" mc:Ignorable="w14">
   <w:docDefaults>
     <w:rPrDefault>
       <w:rPr>
@@ -2148,377 +2161,145 @@
       </w:pPr>
     </w:pPrDefault>
   </w:docDefaults>
-  <w:latentStyles w:defLockedState="0" w:defUIPriority="99" w:defSemiHidden="0" w:defUnhideWhenUsed="0" w:defQFormat="0" w:count="371">
-    <w:lsdException w:name="Normal" w:uiPriority="0" w:qFormat="1"/>
-    <w:lsdException w:name="heading 1" w:uiPriority="9" w:qFormat="1"/>
-    <w:lsdException w:name="heading 2" w:semiHidden="1" w:uiPriority="9" w:unhideWhenUsed="1" w:qFormat="1"/>
-    <w:lsdException w:name="heading 3" w:semiHidden="1" w:uiPriority="9" w:unhideWhenUsed="1" w:qFormat="1"/>
-    <w:lsdException w:name="heading 4" w:semiHidden="1" w:uiPriority="9" w:unhideWhenUsed="1" w:qFormat="1"/>
-    <w:lsdException w:name="heading 5" w:semiHidden="1" w:uiPriority="9" w:unhideWhenUsed="1" w:qFormat="1"/>
-    <w:lsdException w:name="heading 6" w:semiHidden="1" w:uiPriority="9" w:unhideWhenUsed="1" w:qFormat="1"/>
-    <w:lsdException w:name="heading 7" w:semiHidden="1" w:uiPriority="9" w:unhideWhenUsed="1" w:qFormat="1"/>
-    <w:lsdException w:name="heading 8" w:semiHidden="1" w:uiPriority="9" w:unhideWhenUsed="1" w:qFormat="1"/>
-    <w:lsdException w:name="heading 9" w:semiHidden="1" w:uiPriority="9" w:unhideWhenUsed="1" w:qFormat="1"/>
-    <w:lsdException w:name="index 1" w:semiHidden="1" w:unhideWhenUsed="1"/>
-    <w:lsdException w:name="index 2" w:semiHidden="1" w:unhideWhenUsed="1"/>
-    <w:lsdException w:name="index 3" w:semiHidden="1" w:unhideWhenUsed="1"/>
-    <w:lsdException w:name="index 4" w:semiHidden="1" w:unhideWhenUsed="1"/>
-    <w:lsdException w:name="index 5" w:semiHidden="1" w:unhideWhenUsed="1"/>
-    <w:lsdException w:name="index 6" w:semiHidden="1" w:unhideWhenUsed="1"/>
-    <w:lsdException w:name="index 7" w:semiHidden="1" w:unhideWhenUsed="1"/>
-    <w:lsdException w:name="index 8" w:semiHidden="1" w:unhideWhenUsed="1"/>
-    <w:lsdException w:name="index 9" w:semiHidden="1" w:unhideWhenUsed="1"/>
-    <w:lsdException w:name="toc 1" w:semiHidden="1" w:uiPriority="39" w:unhideWhenUsed="1"/>
-    <w:lsdException w:name="toc 2" w:semiHidden="1" w:uiPriority="39" w:unhideWhenUsed="1"/>
-    <w:lsdException w:name="toc 3" w:semiHidden="1" w:uiPriority="39" w:unhideWhenUsed="1"/>
-    <w:lsdException w:name="toc 4" w:semiHidden="1" w:uiPriority="39" w:unhideWhenUsed="1"/>
-    <w:lsdException w:name="toc 5" w:semiHidden="1" w:uiPriority="39" w:unhideWhenUsed="1"/>
-    <w:lsdException w:name="toc 6" w:semiHidden="1" w:uiPriority="39" w:unhideWhenUsed="1"/>
-    <w:lsdException w:name="toc 7" w:semiHidden="1" w:uiPriority="39" w:unhideWhenUsed="1"/>
-    <w:lsdException w:name="toc 8" w:semiHidden="1" w:uiPriority="39" w:unhideWhenUsed="1"/>
-    <w:lsdException w:name="toc 9" w:semiHidden="1" w:uiPriority="39" w:unhideWhenUsed="1"/>
-    <w:lsdException w:name="Normal Indent" w:semiHidden="1" w:unhideWhenUsed="1"/>
-    <w:lsdException w:name="footnote text" w:semiHidden="1" w:unhideWhenUsed="1"/>
-    <w:lsdException w:name="annotation text" w:semiHidden="1" w:unhideWhenUsed="1"/>
-    <w:lsdException w:name="header" w:semiHidden="1" w:unhideWhenUsed="1"/>
-    <w:lsdException w:name="footer" w:semiHidden="1" w:unhideWhenUsed="1"/>
-    <w:lsdException w:name="index heading" w:semiHidden="1" w:unhideWhenUsed="1"/>
-    <w:lsdException w:name="caption" w:semiHidden="1" w:uiPriority="35" w:unhideWhenUsed="1" w:qFormat="1"/>
-    <w:lsdException w:name="table of figures" w:semiHidden="1" w:unhideWhenUsed="1"/>
-    <w:lsdException w:name="envelope address" w:semiHidden="1" w:unhideWhenUsed="1"/>
-    <w:lsdException w:name="envelope return" w:semiHidden="1" w:unhideWhenUsed="1"/>
-    <w:lsdException w:name="footnote reference" w:semiHidden="1" w:unhideWhenUsed="1"/>
-    <w:lsdException w:name="annotation reference" w:semiHidden="1" w:unhideWhenUsed="1"/>
-    <w:lsdException w:name="line number" w:semiHidden="1" w:unhideWhenUsed="1"/>
-    <w:lsdException w:name="page number" w:semiHidden="1" w:unhideWhenUsed="1"/>
-    <w:lsdException w:name="endnote reference" w:semiHidden="1" w:unhideWhenUsed="1"/>
-    <w:lsdException w:name="endnote text" w:semiHidden="1" w:unhideWhenUsed="1"/>
-    <w:lsdException w:name="table of authorities" w:semiHidden="1" w:unhideWhenUsed="1"/>
-    <w:lsdException w:name="macro" w:semiHidden="1" w:unhideWhenUsed="1"/>
-    <w:lsdException w:name="toa heading" w:semiHidden="1" w:unhideWhenUsed="1"/>
-    <w:lsdException w:name="List" w:semiHidden="1" w:unhideWhenUsed="1"/>
-    <w:lsdException w:name="List Bullet" w:semiHidden="1" w:unhideWhenUsed="1"/>
-    <w:lsdException w:name="List Number" w:semiHidden="1" w:unhideWhenUsed="1"/>
-    <w:lsdException w:name="List 2" w:semiHidden="1" w:unhideWhenUsed="1"/>
-    <w:lsdException w:name="List 3" w:semiHidden="1" w:unhideWhenUsed="1"/>
-    <w:lsdException w:name="List 4" w:semiHidden="1" w:unhideWhenUsed="1"/>
-    <w:lsdException w:name="List 5" w:semiHidden="1" w:unhideWhenUsed="1"/>
-    <w:lsdException w:name="List Bullet 2" w:semiHidden="1" w:unhideWhenUsed="1"/>
-    <w:lsdException w:name="List Bullet 3" w:semiHidden="1" w:unhideWhenUsed="1"/>
-    <w:lsdException w:name="List Bullet 4" w:semiHidden="1" w:unhideWhenUsed="1"/>
-    <w:lsdException w:name="List Bullet 5" w:semiHidden="1" w:unhideWhenUsed="1"/>
-    <w:lsdException w:name="List Number 2" w:semiHidden="1" w:unhideWhenUsed="1"/>
-    <w:lsdException w:name="List Number 3" w:semiHidden="1" w:unhideWhenUsed="1"/>
-    <w:lsdException w:name="List Number 4" w:semiHidden="1" w:unhideWhenUsed="1"/>
-    <w:lsdException w:name="List Number 5" w:semiHidden="1" w:unhideWhenUsed="1"/>
-    <w:lsdException w:name="Title" w:uiPriority="10" w:qFormat="1"/>
-    <w:lsdException w:name="Closing" w:semiHidden="1" w:unhideWhenUsed="1"/>
-    <w:lsdException w:name="Signature" w:semiHidden="1" w:unhideWhenUsed="1"/>
-    <w:lsdException w:name="Default Paragraph Font" w:semiHidden="1" w:uiPriority="1" w:unhideWhenUsed="1"/>
-    <w:lsdException w:name="Body Text" w:semiHidden="1" w:unhideWhenUsed="1"/>
-    <w:lsdException w:name="Body Text Indent" w:semiHidden="1" w:unhideWhenUsed="1"/>
-    <w:lsdException w:name="List Continue" w:semiHidden="1" w:unhideWhenUsed="1"/>
-    <w:lsdException w:name="List Continue 2" w:semiHidden="1" w:unhideWhenUsed="1"/>
-    <w:lsdException w:name="List Continue 3" w:semiHidden="1" w:unhideWhenUsed="1"/>
-    <w:lsdException w:name="List Continue 4" w:semiHidden="1" w:unhideWhenUsed="1"/>
-    <w:lsdException w:name="List Continue 5" w:semiHidden="1" w:unhideWhenUsed="1"/>
-    <w:lsdException w:name="Message Header" w:semiHidden="1" w:unhideWhenUsed="1"/>
-    <w:lsdException w:name="Subtitle" w:uiPriority="11" w:qFormat="1"/>
-    <w:lsdException w:name="Salutation" w:semiHidden="1" w:unhideWhenUsed="1"/>
-    <w:lsdException w:name="Date" w:semiHidden="1" w:unhideWhenUsed="1"/>
-    <w:lsdException w:name="Body Text First Indent" w:semiHidden="1" w:unhideWhenUsed="1"/>
-    <w:lsdException w:name="Body Text First Indent 2" w:semiHidden="1" w:unhideWhenUsed="1"/>
-    <w:lsdException w:name="Note Heading" w:semiHidden="1" w:unhideWhenUsed="1"/>
-    <w:lsdException w:name="Body Text 2" w:semiHidden="1" w:unhideWhenUsed="1"/>
-    <w:lsdException w:name="Body Text 3" w:semiHidden="1" w:unhideWhenUsed="1"/>
-    <w:lsdException w:name="Body Text Indent 2" w:semiHidden="1" w:unhideWhenUsed="1"/>
-    <w:lsdException w:name="Body Text Indent 3" w:semiHidden="1" w:unhideWhenUsed="1"/>
-    <w:lsdException w:name="Block Text" w:semiHidden="1" w:unhideWhenUsed="1"/>
-    <w:lsdException w:name="Hyperlink" w:semiHidden="1" w:unhideWhenUsed="1"/>
-    <w:lsdException w:name="FollowedHyperlink" w:semiHidden="1" w:unhideWhenUsed="1"/>
-    <w:lsdException w:name="Strong" w:uiPriority="1" w:qFormat="1"/>
-    <w:lsdException w:name="Emphasis" w:uiPriority="20" w:qFormat="1"/>
-    <w:lsdException w:name="Document Map" w:semiHidden="1" w:unhideWhenUsed="1"/>
-    <w:lsdException w:name="Plain Text" w:semiHidden="1" w:unhideWhenUsed="1"/>
-    <w:lsdException w:name="E-mail Signature" w:semiHidden="1" w:unhideWhenUsed="1"/>
-    <w:lsdException w:name="HTML Top of Form" w:semiHidden="1" w:unhideWhenUsed="1"/>
-    <w:lsdException w:name="HTML Bottom of Form" w:semiHidden="1" w:unhideWhenUsed="1"/>
-    <w:lsdException w:name="Normal (Web)" w:semiHidden="1" w:unhideWhenUsed="1"/>
-    <w:lsdException w:name="HTML Acronym" w:semiHidden="1" w:unhideWhenUsed="1"/>
-    <w:lsdException w:name="HTML Cite" w:semiHidden="1" w:unhideWhenUsed="1"/>
-    <w:lsdException w:name="HTML Code" w:semiHidden="1" w:unhideWhenUsed="1"/>
-    <w:lsdException w:name="HTML Definition" w:semiHidden="1" w:unhideWhenUsed="1"/>
-    <w:lsdException w:name="HTML Keyboard" w:semiHidden="1" w:unhideWhenUsed="1"/>
-    <w:lsdException w:name="HTML Preformatted" w:semiHidden="1" w:unhideWhenUsed="1"/>
-    <w:lsdException w:name="HTML Sample" w:semiHidden="1" w:unhideWhenUsed="1"/>
-    <w:lsdException w:name="HTML Typewriter" w:semiHidden="1" w:unhideWhenUsed="1"/>
-    <w:lsdException w:name="HTML Variable" w:semiHidden="1" w:unhideWhenUsed="1"/>
-    <w:lsdException w:name="Normal Table" w:semiHidden="1" w:unhideWhenUsed="1"/>
-    <w:lsdException w:name="annotation subject" w:semiHidden="1" w:unhideWhenUsed="1"/>
-    <w:lsdException w:name="No List" w:semiHidden="1" w:unhideWhenUsed="1"/>
-    <w:lsdException w:name="Outline List 1" w:semiHidden="1" w:unhideWhenUsed="1"/>
-    <w:lsdException w:name="Outline List 2" w:semiHidden="1" w:unhideWhenUsed="1"/>
-    <w:lsdException w:name="Outline List 3" w:semiHidden="1" w:unhideWhenUsed="1"/>
-    <w:lsdException w:name="Table Simple 1" w:semiHidden="1" w:unhideWhenUsed="1"/>
-    <w:lsdException w:name="Table Simple 2" w:semiHidden="1" w:unhideWhenUsed="1"/>
-    <w:lsdException w:name="Table Simple 3" w:semiHidden="1" w:unhideWhenUsed="1"/>
-    <w:lsdException w:name="Table Classic 1" w:semiHidden="1" w:unhideWhenUsed="1"/>
-    <w:lsdException w:name="Table Classic 2" w:semiHidden="1" w:unhideWhenUsed="1"/>
-    <w:lsdException w:name="Table Classic 3" w:semiHidden="1" w:unhideWhenUsed="1"/>
-    <w:lsdException w:name="Table Classic 4" w:semiHidden="1" w:unhideWhenUsed="1"/>
-    <w:lsdException w:name="Table Colorful 1" w:semiHidden="1" w:unhideWhenUsed="1"/>
-    <w:lsdException w:name="Table Colorful 2" w:semiHidden="1" w:unhideWhenUsed="1"/>
-    <w:lsdException w:name="Table Colorful 3" w:semiHidden="1" w:unhideWhenUsed="1"/>
-    <w:lsdException w:name="Table Columns 1" w:semiHidden="1" w:unhideWhenUsed="1"/>
-    <w:lsdException w:name="Table Columns 2" w:semiHidden="1" w:unhideWhenUsed="1"/>
-    <w:lsdException w:name="Table Columns 3" w:semiHidden="1" w:unhideWhenUsed="1"/>
-    <w:lsdException w:name="Table Columns 4" w:semiHidden="1" w:unhideWhenUsed="1"/>
-    <w:lsdException w:name="Table Columns 5" w:semiHidden="1" w:unhideWhenUsed="1"/>
-    <w:lsdException w:name="Table Grid 1" w:semiHidden="1" w:unhideWhenUsed="1"/>
-    <w:lsdException w:name="Table Grid 2" w:semiHidden="1" w:unhideWhenUsed="1"/>
-    <w:lsdException w:name="Table Grid 3" w:semiHidden="1" w:unhideWhenUsed="1"/>
-    <w:lsdException w:name="Table Grid 4" w:semiHidden="1" w:unhideWhenUsed="1"/>
-    <w:lsdException w:name="Table Grid 5" w:semiHidden="1" w:unhideWhenUsed="1"/>
-    <w:lsdException w:name="Table Grid 6" w:semiHidden="1" w:unhideWhenUsed="1"/>
-    <w:lsdException w:name="Table Grid 7" w:semiHidden="1" w:unhideWhenUsed="1"/>
-    <w:lsdException w:name="Table Grid 8" w:semiHidden="1" w:unhideWhenUsed="1"/>
-    <w:lsdException w:name="Table List 1" w:semiHidden="1" w:unhideWhenUsed="1"/>
-    <w:lsdException w:name="Table List 2" w:semiHidden="1" w:unhideWhenUsed="1"/>
-    <w:lsdException w:name="Table List 3" w:semiHidden="1" w:unhideWhenUsed="1"/>
-    <w:lsdException w:name="Table List 4" w:semiHidden="1" w:unhideWhenUsed="1"/>
-    <w:lsdException w:name="Table List 5" w:semiHidden="1" w:unhideWhenUsed="1"/>
-    <w:lsdException w:name="Table List 6" w:semiHidden="1" w:unhideWhenUsed="1"/>
-    <w:lsdException w:name="Table List 7" w:semiHidden="1" w:unhideWhenUsed="1"/>
-    <w:lsdException w:name="Table List 8" w:semiHidden="1" w:unhideWhenUsed="1"/>
-    <w:lsdException w:name="Table 3D effects 1" w:semiHidden="1" w:unhideWhenUsed="1"/>
-    <w:lsdException w:name="Table 3D effects 2" w:semiHidden="1" w:unhideWhenUsed="1"/>
-    <w:lsdException w:name="Table 3D effects 3" w:semiHidden="1" w:unhideWhenUsed="1"/>
-    <w:lsdException w:name="Table Contemporary" w:semiHidden="1" w:unhideWhenUsed="1"/>
-    <w:lsdException w:name="Table Elegant" w:semiHidden="1" w:unhideWhenUsed="1"/>
-    <w:lsdException w:name="Table Professional" w:semiHidden="1" w:unhideWhenUsed="1"/>
-    <w:lsdException w:name="Table Subtle 1" w:semiHidden="1" w:unhideWhenUsed="1"/>
-    <w:lsdException w:name="Table Subtle 2" w:semiHidden="1" w:unhideWhenUsed="1"/>
-    <w:lsdException w:name="Table Web 1" w:semiHidden="1" w:unhideWhenUsed="1"/>
-    <w:lsdException w:name="Table Web 2" w:semiHidden="1" w:unhideWhenUsed="1"/>
-    <w:lsdException w:name="Table Web 3" w:semiHidden="1" w:unhideWhenUsed="1"/>
-    <w:lsdException w:name="Balloon Text" w:semiHidden="1" w:unhideWhenUsed="1"/>
-    <w:lsdException w:name="Table Grid" w:uiPriority="59"/>
-    <w:lsdException w:name="Table Theme" w:semiHidden="1" w:unhideWhenUsed="1"/>
-    <w:lsdException w:name="Placeholder Text" w:semiHidden="1"/>
-    <w:lsdException w:name="No Spacing" w:uiPriority="1" w:qFormat="1"/>
-    <w:lsdException w:name="Light Shading" w:uiPriority="60"/>
-    <w:lsdException w:name="Light List" w:uiPriority="61"/>
-    <w:lsdException w:name="Light Grid" w:uiPriority="62"/>
-    <w:lsdException w:name="Medium Shading 1" w:uiPriority="63"/>
-    <w:lsdException w:name="Medium Shading 2" w:uiPriority="64"/>
-    <w:lsdException w:name="Medium List 1" w:uiPriority="65"/>
-    <w:lsdException w:name="Medium List 2" w:uiPriority="66"/>
-    <w:lsdException w:name="Medium Grid 1" w:uiPriority="67"/>
-    <w:lsdException w:name="Medium Grid 2" w:uiPriority="68"/>
-    <w:lsdException w:name="Medium Grid 3" w:uiPriority="69"/>
-    <w:lsdException w:name="Dark List" w:uiPriority="70"/>
-    <w:lsdException w:name="Colorful Shading" w:uiPriority="71"/>
-    <w:lsdException w:name="Colorful List" w:uiPriority="72"/>
-    <w:lsdException w:name="Colorful Grid" w:uiPriority="73"/>
-    <w:lsdException w:name="Light Shading Accent 1" w:uiPriority="60"/>
-    <w:lsdException w:name="Light List Accent 1" w:uiPriority="61"/>
-    <w:lsdException w:name="Light Grid Accent 1" w:uiPriority="62"/>
-    <w:lsdException w:name="Medium Shading 1 Accent 1" w:uiPriority="63"/>
-    <w:lsdException w:name="Medium Shading 2 Accent 1" w:uiPriority="64"/>
-    <w:lsdException w:name="Medium List 1 Accent 1" w:uiPriority="65"/>
-    <w:lsdException w:name="Revision" w:semiHidden="1"/>
-    <w:lsdException w:name="List Paragraph" w:uiPriority="34" w:qFormat="1"/>
-    <w:lsdException w:name="Quote" w:uiPriority="29" w:qFormat="1"/>
-    <w:lsdException w:name="Intense Quote" w:uiPriority="30" w:qFormat="1"/>
-    <w:lsdException w:name="Medium List 2 Accent 1" w:uiPriority="66"/>
-    <w:lsdException w:name="Medium Grid 1 Accent 1" w:uiPriority="67"/>
-    <w:lsdException w:name="Medium Grid 2 Accent 1" w:uiPriority="68"/>
-    <w:lsdException w:name="Medium Grid 3 Accent 1" w:uiPriority="69"/>
-    <w:lsdException w:name="Dark List Accent 1" w:uiPriority="70"/>
-    <w:lsdException w:name="Colorful Shading Accent 1" w:uiPriority="71"/>
-    <w:lsdException w:name="Colorful List Accent 1" w:uiPriority="72"/>
-    <w:lsdException w:name="Colorful Grid Accent 1" w:uiPriority="73"/>
-    <w:lsdException w:name="Light Shading Accent 2" w:uiPriority="60"/>
-    <w:lsdException w:name="Light List Accent 2" w:uiPriority="61"/>
-    <w:lsdException w:name="Light Grid Accent 2" w:uiPriority="62"/>
-    <w:lsdException w:name="Medium Shading 1 Accent 2" w:uiPriority="63"/>
-    <w:lsdException w:name="Medium Shading 2 Accent 2" w:uiPriority="64"/>
-    <w:lsdException w:name="Medium List 1 Accent 2" w:uiPriority="65"/>
-    <w:lsdException w:name="Medium List 2 Accent 2" w:uiPriority="66"/>
-    <w:lsdException w:name="Medium Grid 1 Accent 2" w:uiPriority="67"/>
-    <w:lsdException w:name="Medium Grid 2 Accent 2" w:uiPriority="68"/>
-    <w:lsdException w:name="Medium Grid 3 Accent 2" w:uiPriority="69"/>
-    <w:lsdException w:name="Dark List Accent 2" w:uiPriority="70"/>
-    <w:lsdException w:name="Colorful Shading Accent 2" w:uiPriority="71"/>
-    <w:lsdException w:name="Colorful List Accent 2" w:uiPriority="72"/>
-    <w:lsdException w:name="Colorful Grid Accent 2" w:uiPriority="73"/>
-    <w:lsdException w:name="Light Shading Accent 3" w:uiPriority="60"/>
-    <w:lsdException w:name="Light List Accent 3" w:uiPriority="61"/>
-    <w:lsdException w:name="Light Grid Accent 3" w:uiPriority="62"/>
-    <w:lsdException w:name="Medium Shading 1 Accent 3" w:uiPriority="63"/>
-    <w:lsdException w:name="Medium Shading 2 Accent 3" w:uiPriority="64"/>
-    <w:lsdException w:name="Medium List 1 Accent 3" w:uiPriority="65"/>
-    <w:lsdException w:name="Medium List 2 Accent 3" w:uiPriority="66"/>
-    <w:lsdException w:name="Medium Grid 1 Accent 3" w:uiPriority="67"/>
-    <w:lsdException w:name="Medium Grid 2 Accent 3" w:uiPriority="68"/>
-    <w:lsdException w:name="Medium Grid 3 Accent 3" w:uiPriority="69"/>
-    <w:lsdException w:name="Dark List Accent 3" w:uiPriority="70"/>
-    <w:lsdException w:name="Colorful Shading Accent 3" w:uiPriority="71"/>
-    <w:lsdException w:name="Colorful List Accent 3" w:uiPriority="72"/>
-    <w:lsdException w:name="Colorful Grid Accent 3" w:uiPriority="73"/>
-    <w:lsdException w:name="Light Shading Accent 4" w:uiPriority="60"/>
-    <w:lsdException w:name="Light List Accent 4" w:uiPriority="61"/>
-    <w:lsdException w:name="Light Grid Accent 4" w:uiPriority="62"/>
-    <w:lsdException w:name="Medium Shading 1 Accent 4" w:uiPriority="63"/>
-    <w:lsdException w:name="Medium Shading 2 Accent 4" w:uiPriority="64"/>
-    <w:lsdException w:name="Medium List 1 Accent 4" w:uiPriority="65"/>
-    <w:lsdException w:name="Medium List 2 Accent 4" w:uiPriority="66"/>
-    <w:lsdException w:name="Medium Grid 1 Accent 4" w:uiPriority="67"/>
-    <w:lsdException w:name="Medium Grid 2 Accent 4" w:uiPriority="68"/>
-    <w:lsdException w:name="Medium Grid 3 Accent 4" w:uiPriority="69"/>
-    <w:lsdException w:name="Dark List Accent 4" w:uiPriority="70"/>
-    <w:lsdException w:name="Colorful Shading Accent 4" w:uiPriority="71"/>
-    <w:lsdException w:name="Colorful List Accent 4" w:uiPriority="72"/>
-    <w:lsdException w:name="Colorful Grid Accent 4" w:uiPriority="73"/>
-    <w:lsdException w:name="Light Shading Accent 5" w:uiPriority="60"/>
-    <w:lsdException w:name="Light List Accent 5" w:uiPriority="61"/>
-    <w:lsdException w:name="Light Grid Accent 5" w:uiPriority="62"/>
-    <w:lsdException w:name="Medium Shading 1 Accent 5" w:uiPriority="63"/>
-    <w:lsdException w:name="Medium Shading 2 Accent 5" w:uiPriority="64"/>
-    <w:lsdException w:name="Medium List 1 Accent 5" w:uiPriority="65"/>
-    <w:lsdException w:name="Medium List 2 Accent 5" w:uiPriority="66"/>
-    <w:lsdException w:name="Medium Grid 1 Accent 5" w:uiPriority="67"/>
-    <w:lsdException w:name="Medium Grid 2 Accent 5" w:uiPriority="68"/>
-    <w:lsdException w:name="Medium Grid 3 Accent 5" w:uiPriority="69"/>
-    <w:lsdException w:name="Dark List Accent 5" w:uiPriority="70"/>
-    <w:lsdException w:name="Colorful Shading Accent 5" w:uiPriority="71"/>
-    <w:lsdException w:name="Colorful List Accent 5" w:uiPriority="72"/>
-    <w:lsdException w:name="Colorful Grid Accent 5" w:uiPriority="73"/>
-    <w:lsdException w:name="Light Shading Accent 6" w:uiPriority="60"/>
-    <w:lsdException w:name="Light List Accent 6" w:uiPriority="61"/>
-    <w:lsdException w:name="Light Grid Accent 6" w:uiPriority="62"/>
-    <w:lsdException w:name="Medium Shading 1 Accent 6" w:uiPriority="63"/>
-    <w:lsdException w:name="Medium Shading 2 Accent 6" w:uiPriority="64"/>
-    <w:lsdException w:name="Medium List 1 Accent 6" w:uiPriority="65"/>
-    <w:lsdException w:name="Medium List 2 Accent 6" w:uiPriority="66"/>
-    <w:lsdException w:name="Medium Grid 1 Accent 6" w:uiPriority="67"/>
-    <w:lsdException w:name="Medium Grid 2 Accent 6" w:uiPriority="68"/>
-    <w:lsdException w:name="Medium Grid 3 Accent 6" w:uiPriority="69"/>
-    <w:lsdException w:name="Dark List Accent 6" w:uiPriority="70"/>
-    <w:lsdException w:name="Colorful Shading Accent 6" w:uiPriority="71"/>
-    <w:lsdException w:name="Colorful List Accent 6" w:uiPriority="72"/>
-    <w:lsdException w:name="Colorful Grid Accent 6" w:uiPriority="73"/>
-    <w:lsdException w:name="Subtle Emphasis" w:uiPriority="19" w:qFormat="1"/>
-    <w:lsdException w:name="Intense Emphasis" w:uiPriority="21" w:qFormat="1"/>
-    <w:lsdException w:name="Subtle Reference" w:uiPriority="31" w:qFormat="1"/>
-    <w:lsdException w:name="Intense Reference" w:uiPriority="32" w:qFormat="1"/>
-    <w:lsdException w:name="Book Title" w:uiPriority="33" w:qFormat="1"/>
-    <w:lsdException w:name="Bibliography" w:semiHidden="1" w:uiPriority="37" w:unhideWhenUsed="1"/>
-    <w:lsdException w:name="TOC Heading" w:semiHidden="1" w:uiPriority="39" w:unhideWhenUsed="1" w:qFormat="1"/>
-    <w:lsdException w:name="Plain Table 1" w:uiPriority="40"/>
-    <w:lsdException w:name="Plain Table 2" w:uiPriority="41"/>
-    <w:lsdException w:name="Plain Table 3" w:uiPriority="42"/>
-    <w:lsdException w:name="Plain Table 4" w:uiPriority="43"/>
-    <w:lsdException w:name="Plain Table 5" w:uiPriority="44"/>
-    <w:lsdException w:name="Grid Table Light" w:uiPriority="45"/>
-    <w:lsdException w:name="Grid Table 1 Light" w:uiPriority="46"/>
-    <w:lsdException w:name="Grid Table 2" w:uiPriority="47"/>
-    <w:lsdException w:name="Grid Table 3" w:uiPriority="48"/>
-    <w:lsdException w:name="Grid Table 4" w:uiPriority="49"/>
-    <w:lsdException w:name="Grid Table 5 Dark" w:uiPriority="50"/>
-    <w:lsdException w:name="Grid Table 6 Colorful" w:uiPriority="51"/>
-    <w:lsdException w:name="Grid Table 7 Colorful" w:uiPriority="52"/>
-    <w:lsdException w:name="Grid Table 1 Light Accent 1" w:uiPriority="46"/>
-    <w:lsdException w:name="Grid Table 2 Accent 1" w:uiPriority="47"/>
-    <w:lsdException w:name="Grid Table 3 Accent 1" w:uiPriority="48"/>
-    <w:lsdException w:name="Grid Table 4 Accent 1" w:uiPriority="49"/>
-    <w:lsdException w:name="Grid Table 5 Dark Accent 1" w:uiPriority="50"/>
-    <w:lsdException w:name="Grid Table 6 Colorful Accent 1" w:uiPriority="51"/>
-    <w:lsdException w:name="Grid Table 7 Colorful Accent 1" w:uiPriority="52"/>
-    <w:lsdException w:name="Grid Table 1 Light Accent 2" w:uiPriority="46"/>
-    <w:lsdException w:name="Grid Table 2 Accent 2" w:uiPriority="47"/>
-    <w:lsdException w:name="Grid Table 3 Accent 2" w:uiPriority="48"/>
-    <w:lsdException w:name="Grid Table 4 Accent 2" w:uiPriority="49"/>
-    <w:lsdException w:name="Grid Table 5 Dark Accent 2" w:uiPriority="50"/>
-    <w:lsdException w:name="Grid Table 6 Colorful Accent 2" w:uiPriority="51"/>
-    <w:lsdException w:name="Grid Table 7 Colorful Accent 2" w:uiPriority="52"/>
-    <w:lsdException w:name="Grid Table 1 Light Accent 3" w:uiPriority="46"/>
-    <w:lsdException w:name="Grid Table 2 Accent 3" w:uiPriority="47"/>
-    <w:lsdException w:name="Grid Table 3 Accent 3" w:uiPriority="48"/>
-    <w:lsdException w:name="Grid Table 4 Accent 3" w:uiPriority="49"/>
-    <w:lsdException w:name="Grid Table 5 Dark Accent 3" w:uiPriority="50"/>
-    <w:lsdException w:name="Grid Table 6 Colorful Accent 3" w:uiPriority="51"/>
-    <w:lsdException w:name="Grid Table 7 Colorful Accent 3" w:uiPriority="52"/>
-    <w:lsdException w:name="Grid Table 1 Light Accent 4" w:uiPriority="46"/>
-    <w:lsdException w:name="Grid Table 2 Accent 4" w:uiPriority="47"/>
-    <w:lsdException w:name="Grid Table 3 Accent 4" w:uiPriority="48"/>
-    <w:lsdException w:name="Grid Table 4 Accent 4" w:uiPriority="49"/>
-    <w:lsdException w:name="Grid Table 5 Dark Accent 4" w:uiPriority="50"/>
-    <w:lsdException w:name="Grid Table 6 Colorful Accent 4" w:uiPriority="51"/>
-    <w:lsdException w:name="Grid Table 7 Colorful Accent 4" w:uiPriority="52"/>
-    <w:lsdException w:name="Grid Table 1 Light Accent 5" w:uiPriority="46"/>
-    <w:lsdException w:name="Grid Table 2 Accent 5" w:uiPriority="47"/>
-    <w:lsdException w:name="Grid Table 3 Accent 5" w:uiPriority="48"/>
-    <w:lsdException w:name="Grid Table 4 Accent 5" w:uiPriority="49"/>
-    <w:lsdException w:name="Grid Table 5 Dark Accent 5" w:uiPriority="50"/>
-    <w:lsdException w:name="Grid Table 6 Colorful Accent 5" w:uiPriority="51"/>
-    <w:lsdException w:name="Grid Table 7 Colorful Accent 5" w:uiPriority="52"/>
-    <w:lsdException w:name="Grid Table 1 Light Accent 6" w:uiPriority="46"/>
-    <w:lsdException w:name="Grid Table 2 Accent 6" w:uiPriority="47"/>
-    <w:lsdException w:name="Grid Table 3 Accent 6" w:uiPriority="48"/>
-    <w:lsdException w:name="Grid Table 4 Accent 6" w:uiPriority="49"/>
-    <w:lsdException w:name="Grid Table 5 Dark Accent 6" w:uiPriority="50"/>
-    <w:lsdException w:name="Grid Table 6 Colorful Accent 6" w:uiPriority="51"/>
-    <w:lsdException w:name="Grid Table 7 Colorful Accent 6" w:uiPriority="52"/>
-    <w:lsdException w:name="List Table 1 Light" w:uiPriority="46"/>
-    <w:lsdException w:name="List Table 2" w:uiPriority="47"/>
-    <w:lsdException w:name="List Table 3" w:uiPriority="48"/>
-    <w:lsdException w:name="List Table 4" w:uiPriority="49"/>
-    <w:lsdException w:name="List Table 5 Dark" w:uiPriority="50"/>
-    <w:lsdException w:name="List Table 6 Colorful" w:uiPriority="51"/>
-    <w:lsdException w:name="List Table 7 Colorful" w:uiPriority="52"/>
-    <w:lsdException w:name="List Table 1 Light Accent 1" w:uiPriority="46"/>
-    <w:lsdException w:name="List Table 2 Accent 1" w:uiPriority="47"/>
-    <w:lsdException w:name="List Table 3 Accent 1" w:uiPriority="48"/>
-    <w:lsdException w:name="List Table 4 Accent 1" w:uiPriority="49"/>
-    <w:lsdException w:name="List Table 5 Dark Accent 1" w:uiPriority="50"/>
-    <w:lsdException w:name="List Table 6 Colorful Accent 1" w:uiPriority="51"/>
-    <w:lsdException w:name="List Table 7 Colorful Accent 1" w:uiPriority="52"/>
-    <w:lsdException w:name="List Table 1 Light Accent 2" w:uiPriority="46"/>
-    <w:lsdException w:name="List Table 2 Accent 2" w:uiPriority="47"/>
-    <w:lsdException w:name="List Table 3 Accent 2" w:uiPriority="48"/>
-    <w:lsdException w:name="List Table 4 Accent 2" w:uiPriority="49"/>
-    <w:lsdException w:name="List Table 5 Dark Accent 2" w:uiPriority="50"/>
-    <w:lsdException w:name="List Table 6 Colorful Accent 2" w:uiPriority="51"/>
-    <w:lsdException w:name="List Table 7 Colorful Accent 2" w:uiPriority="52"/>
-    <w:lsdException w:name="List Table 1 Light Accent 3" w:uiPriority="46"/>
-    <w:lsdException w:name="List Table 2 Accent 3" w:uiPriority="47"/>
-    <w:lsdException w:name="List Table 3 Accent 3" w:uiPriority="48"/>
-    <w:lsdException w:name="List Table 4 Accent 3" w:uiPriority="49"/>
-    <w:lsdException w:name="List Table 5 Dark Accent 3" w:uiPriority="50"/>
-    <w:lsdException w:name="List Table 6 Colorful Accent 3" w:uiPriority="51"/>
-    <w:lsdException w:name="List Table 7 Colorful Accent 3" w:uiPriority="52"/>
-    <w:lsdException w:name="List Table 1 Light Accent 4" w:uiPriority="46"/>
-    <w:lsdException w:name="List Table 2 Accent 4" w:uiPriority="47"/>
-    <w:lsdException w:name="List Table 3 Accent 4" w:uiPriority="48"/>
-    <w:lsdException w:name="List Table 4 Accent 4" w:uiPriority="49"/>
-    <w:lsdException w:name="List Table 5 Dark Accent 4" w:uiPriority="50"/>
-    <w:lsdException w:name="List Table 6 Colorful Accent 4" w:uiPriority="51"/>
-    <w:lsdException w:name="List Table 7 Colorful Accent 4" w:uiPriority="52"/>
-    <w:lsdException w:name="List Table 1 Light Accent 5" w:uiPriority="46"/>
-    <w:lsdException w:name="List Table 2 Accent 5" w:uiPriority="47"/>
-    <w:lsdException w:name="List Table 3 Accent 5" w:uiPriority="48"/>
-    <w:lsdException w:name="List Table 4 Accent 5" w:uiPriority="49"/>
-    <w:lsdException w:name="List Table 5 Dark Accent 5" w:uiPriority="50"/>
-    <w:lsdException w:name="List Table 6 Colorful Accent 5" w:uiPriority="51"/>
-    <w:lsdException w:name="List Table 7 Colorful Accent 5" w:uiPriority="52"/>
-    <w:lsdException w:name="List Table 1 Light Accent 6" w:uiPriority="46"/>
-    <w:lsdException w:name="List Table 2 Accent 6" w:uiPriority="47"/>
-    <w:lsdException w:name="List Table 3 Accent 6" w:uiPriority="48"/>
-    <w:lsdException w:name="List Table 4 Accent 6" w:uiPriority="49"/>
-    <w:lsdException w:name="List Table 5 Dark Accent 6" w:uiPriority="50"/>
-    <w:lsdException w:name="List Table 6 Colorful Accent 6" w:uiPriority="51"/>
-    <w:lsdException w:name="List Table 7 Colorful Accent 6" w:uiPriority="52"/>
+  <w:latentStyles w:defLockedState="0" w:defUIPriority="99" w:defSemiHidden="1" w:defUnhideWhenUsed="1" w:defQFormat="0" w:count="267">
+    <w:lsdException w:name="Normal" w:semiHidden="0" w:uiPriority="0" w:unhideWhenUsed="0" w:qFormat="1"/>
+    <w:lsdException w:name="heading 1" w:semiHidden="0" w:uiPriority="9" w:unhideWhenUsed="0" w:qFormat="1"/>
+    <w:lsdException w:name="heading 2" w:uiPriority="9" w:qFormat="1"/>
+    <w:lsdException w:name="heading 3" w:uiPriority="9" w:qFormat="1"/>
+    <w:lsdException w:name="heading 4" w:uiPriority="9" w:qFormat="1"/>
+    <w:lsdException w:name="heading 5" w:uiPriority="9" w:qFormat="1"/>
+    <w:lsdException w:name="heading 6" w:uiPriority="9" w:qFormat="1"/>
+    <w:lsdException w:name="heading 7" w:uiPriority="9" w:qFormat="1"/>
+    <w:lsdException w:name="heading 8" w:uiPriority="9" w:qFormat="1"/>
+    <w:lsdException w:name="heading 9" w:uiPriority="9" w:qFormat="1"/>
+    <w:lsdException w:name="toc 1" w:uiPriority="39"/>
+    <w:lsdException w:name="toc 2" w:uiPriority="39"/>
+    <w:lsdException w:name="toc 3" w:uiPriority="39"/>
+    <w:lsdException w:name="toc 4" w:uiPriority="39"/>
+    <w:lsdException w:name="toc 5" w:uiPriority="39"/>
+    <w:lsdException w:name="toc 6" w:uiPriority="39"/>
+    <w:lsdException w:name="toc 7" w:uiPriority="39"/>
+    <w:lsdException w:name="toc 8" w:uiPriority="39"/>
+    <w:lsdException w:name="toc 9" w:uiPriority="39"/>
+    <w:lsdException w:name="caption" w:uiPriority="35" w:qFormat="1"/>
+    <w:lsdException w:name="Title" w:semiHidden="0" w:uiPriority="10" w:unhideWhenUsed="0" w:qFormat="1"/>
+    <w:lsdException w:name="Default Paragraph Font" w:uiPriority="1"/>
+    <w:lsdException w:name="Subtitle" w:semiHidden="0" w:uiPriority="11" w:unhideWhenUsed="0" w:qFormat="1"/>
+    <w:lsdException w:name="Strong" w:semiHidden="0" w:uiPriority="1" w:unhideWhenUsed="0" w:qFormat="1"/>
+    <w:lsdException w:name="Emphasis" w:semiHidden="0" w:uiPriority="20" w:unhideWhenUsed="0" w:qFormat="1"/>
+    <w:lsdException w:name="HTML Address" w:semiHidden="0" w:unhideWhenUsed="0"/>
+    <w:lsdException w:name="Table Grid" w:semiHidden="0" w:uiPriority="59" w:unhideWhenUsed="0"/>
+    <w:lsdException w:name="Placeholder Text" w:unhideWhenUsed="0"/>
+    <w:lsdException w:name="No Spacing" w:semiHidden="0" w:uiPriority="1" w:unhideWhenUsed="0" w:qFormat="1"/>
+    <w:lsdException w:name="Light Shading" w:semiHidden="0" w:uiPriority="60" w:unhideWhenUsed="0"/>
+    <w:lsdException w:name="Light List" w:semiHidden="0" w:uiPriority="61" w:unhideWhenUsed="0"/>
+    <w:lsdException w:name="Light Grid" w:semiHidden="0" w:uiPriority="62" w:unhideWhenUsed="0"/>
+    <w:lsdException w:name="Medium Shading 1" w:semiHidden="0" w:uiPriority="63" w:unhideWhenUsed="0"/>
+    <w:lsdException w:name="Medium Shading 2" w:semiHidden="0" w:uiPriority="64" w:unhideWhenUsed="0"/>
+    <w:lsdException w:name="Medium List 1" w:semiHidden="0" w:uiPriority="65" w:unhideWhenUsed="0"/>
+    <w:lsdException w:name="Medium List 2" w:semiHidden="0" w:uiPriority="66" w:unhideWhenUsed="0"/>
+    <w:lsdException w:name="Medium Grid 1" w:semiHidden="0" w:uiPriority="67" w:unhideWhenUsed="0"/>
+    <w:lsdException w:name="Medium Grid 2" w:semiHidden="0" w:uiPriority="68" w:unhideWhenUsed="0"/>
+    <w:lsdException w:name="Medium Grid 3" w:semiHidden="0" w:uiPriority="69" w:unhideWhenUsed="0"/>
+    <w:lsdException w:name="Dark List" w:semiHidden="0" w:uiPriority="70" w:unhideWhenUsed="0"/>
+    <w:lsdException w:name="Colorful Shading" w:semiHidden="0" w:uiPriority="71" w:unhideWhenUsed="0"/>
+    <w:lsdException w:name="Colorful List" w:semiHidden="0" w:uiPriority="72" w:unhideWhenUsed="0"/>
+    <w:lsdException w:name="Colorful Grid" w:semiHidden="0" w:uiPriority="73" w:unhideWhenUsed="0"/>
+    <w:lsdException w:name="Light Shading Accent 1" w:semiHidden="0" w:uiPriority="60" w:unhideWhenUsed="0"/>
+    <w:lsdException w:name="Light List Accent 1" w:semiHidden="0" w:uiPriority="61" w:unhideWhenUsed="0"/>
+    <w:lsdException w:name="Light Grid Accent 1" w:semiHidden="0" w:uiPriority="62" w:unhideWhenUsed="0"/>
+    <w:lsdException w:name="Medium Shading 1 Accent 1" w:semiHidden="0" w:uiPriority="63" w:unhideWhenUsed="0"/>
+    <w:lsdException w:name="Medium Shading 2 Accent 1" w:semiHidden="0" w:uiPriority="64" w:unhideWhenUsed="0"/>
+    <w:lsdException w:name="Medium List 1 Accent 1" w:semiHidden="0" w:uiPriority="65" w:unhideWhenUsed="0"/>
+    <w:lsdException w:name="Revision" w:unhideWhenUsed="0"/>
+    <w:lsdException w:name="List Paragraph" w:semiHidden="0" w:uiPriority="34" w:unhideWhenUsed="0" w:qFormat="1"/>
+    <w:lsdException w:name="Quote" w:semiHidden="0" w:uiPriority="29" w:unhideWhenUsed="0" w:qFormat="1"/>
+    <w:lsdException w:name="Intense Quote" w:semiHidden="0" w:uiPriority="30" w:unhideWhenUsed="0" w:qFormat="1"/>
+    <w:lsdException w:name="Medium List 2 Accent 1" w:semiHidden="0" w:uiPriority="66" w:unhideWhenUsed="0"/>
+    <w:lsdException w:name="Medium Grid 1 Accent 1" w:semiHidden="0" w:uiPriority="67" w:unhideWhenUsed="0"/>
+    <w:lsdException w:name="Medium Grid 2 Accent 1" w:semiHidden="0" w:uiPriority="68" w:unhideWhenUsed="0"/>
+    <w:lsdException w:name="Medium Grid 3 Accent 1" w:semiHidden="0" w:uiPriority="69" w:unhideWhenUsed="0"/>
+    <w:lsdException w:name="Dark List Accent 1" w:semiHidden="0" w:uiPriority="70" w:unhideWhenUsed="0"/>
+    <w:lsdException w:name="Colorful Shading Accent 1" w:semiHidden="0" w:uiPriority="71" w:unhideWhenUsed="0"/>
+    <w:lsdException w:name="Colorful List Accent 1" w:semiHidden="0" w:uiPriority="72" w:unhideWhenUsed="0"/>
+    <w:lsdException w:name="Colorful Grid Accent 1" w:semiHidden="0" w:uiPriority="73" w:unhideWhenUsed="0"/>
+    <w:lsdException w:name="Light Shading Accent 2" w:semiHidden="0" w:uiPriority="60" w:unhideWhenUsed="0"/>
+    <w:lsdException w:name="Light List Accent 2" w:semiHidden="0" w:uiPriority="61" w:unhideWhenUsed="0"/>
+    <w:lsdException w:name="Light Grid Accent 2" w:semiHidden="0" w:uiPriority="62" w:unhideWhenUsed="0"/>
+    <w:lsdException w:name="Medium Shading 1 Accent 2" w:semiHidden="0" w:uiPriority="63" w:unhideWhenUsed="0"/>
+    <w:lsdException w:name="Medium Shading 2 Accent 2" w:semiHidden="0" w:uiPriority="64" w:unhideWhenUsed="0"/>
+    <w:lsdException w:name="Medium List 1 Accent 2" w:semiHidden="0" w:uiPriority="65" w:unhideWhenUsed="0"/>
+    <w:lsdException w:name="Medium List 2 Accent 2" w:semiHidden="0" w:uiPriority="66" w:unhideWhenUsed="0"/>
+    <w:lsdException w:name="Medium Grid 1 Accent 2" w:semiHidden="0" w:uiPriority="67" w:unhideWhenUsed="0"/>
+    <w:lsdException w:name="Medium Grid 2 Accent 2" w:semiHidden="0" w:uiPriority="68" w:unhideWhenUsed="0"/>
+    <w:lsdException w:name="Medium Grid 3 Accent 2" w:semiHidden="0" w:uiPriority="69" w:unhideWhenUsed="0"/>
+    <w:lsdException w:name="Dark List Accent 2" w:semiHidden="0" w:uiPriority="70" w:unhideWhenUsed="0"/>
+    <w:lsdException w:name="Colorful Shading Accent 2" w:semiHidden="0" w:uiPriority="71" w:unhideWhenUsed="0"/>
+    <w:lsdException w:name="Colorful List Accent 2" w:semiHidden="0" w:uiPriority="72" w:unhideWhenUsed="0"/>
+    <w:lsdException w:name="Colorful Grid Accent 2" w:semiHidden="0" w:uiPriority="73" w:unhideWhenUsed="0"/>
+    <w:lsdException w:name="Light Shading Accent 3" w:semiHidden="0" w:uiPriority="60" w:unhideWhenUsed="0"/>
+    <w:lsdException w:name="Light List Accent 3" w:semiHidden="0" w:uiPriority="61" w:unhideWhenUsed="0"/>
+    <w:lsdException w:name="Light Grid Accent 3" w:semiHidden="0" w:uiPriority="62" w:unhideWhenUsed="0"/>
+    <w:lsdException w:name="Medium Shading 1 Accent 3" w:semiHidden="0" w:uiPriority="63" w:unhideWhenUsed="0"/>
+    <w:lsdException w:name="Medium Shading 2 Accent 3" w:semiHidden="0" w:uiPriority="64" w:unhideWhenUsed="0"/>
+    <w:lsdException w:name="Medium List 1 Accent 3" w:semiHidden="0" w:uiPriority="65" w:unhideWhenUsed="0"/>
+    <w:lsdException w:name="Medium List 2 Accent 3" w:semiHidden="0" w:uiPriority="66" w:unhideWhenUsed="0"/>
+    <w:lsdException w:name="Medium Grid 1 Accent 3" w:semiHidden="0" w:uiPriority="67" w:unhideWhenUsed="0"/>
+    <w:lsdException w:name="Medium Grid 2 Accent 3" w:semiHidden="0" w:uiPriority="68" w:unhideWhenUsed="0"/>
+    <w:lsdException w:name="Medium Grid 3 Accent 3" w:semiHidden="0" w:uiPriority="69" w:unhideWhenUsed="0"/>
+    <w:lsdException w:name="Dark List Accent 3" w:semiHidden="0" w:uiPriority="70" w:unhideWhenUsed="0"/>
+    <w:lsdException w:name="Colorful Shading Accent 3" w:semiHidden="0" w:uiPriority="71" w:unhideWhenUsed="0"/>
+    <w:lsdException w:name="Colorful List Accent 3" w:semiHidden="0" w:uiPriority="72" w:unhideWhenUsed="0"/>
+    <w:lsdException w:name="Colorful Grid Accent 3" w:semiHidden="0" w:uiPriority="73" w:unhideWhenUsed="0"/>
+    <w:lsdException w:name="Light Shading Accent 4" w:semiHidden="0" w:uiPriority="60" w:unhideWhenUsed="0"/>
+    <w:lsdException w:name="Light List Accent 4" w:semiHidden="0" w:uiPriority="61" w:unhideWhenUsed="0"/>
+    <w:lsdException w:name="Light Grid Accent 4" w:semiHidden="0" w:uiPriority="62" w:unhideWhenUsed="0"/>
+    <w:lsdException w:name="Medium Shading 1 Accent 4" w:semiHidden="0" w:uiPriority="63" w:unhideWhenUsed="0"/>
+    <w:lsdException w:name="Medium Shading 2 Accent 4" w:semiHidden="0" w:uiPriority="64" w:unhideWhenUsed="0"/>
+    <w:lsdException w:name="Medium List 1 Accent 4" w:semiHidden="0" w:uiPriority="65" w:unhideWhenUsed="0"/>
+    <w:lsdException w:name="Medium List 2 Accent 4" w:semiHidden="0" w:uiPriority="66" w:unhideWhenUsed="0"/>
+    <w:lsdException w:name="Medium Grid 1 Accent 4" w:semiHidden="0" w:uiPriority="67" w:unhideWhenUsed="0"/>
+    <w:lsdException w:name="Medium Grid 2 Accent 4" w:semiHidden="0" w:uiPriority="68" w:unhideWhenUsed="0"/>
+    <w:lsdException w:name="Medium Grid 3 Accent 4" w:semiHidden="0" w:uiPriority="69" w:unhideWhenUsed="0"/>
+    <w:lsdException w:name="Dark List Accent 4" w:semiHidden="0" w:uiPriority="70" w:unhideWhenUsed="0"/>
+    <w:lsdException w:name="Colorful Shading Accent 4" w:semiHidden="0" w:uiPriority="71" w:unhideWhenUsed="0"/>
+    <w:lsdException w:name="Colorful List Accent 4" w:semiHidden="0" w:uiPriority="72" w:unhideWhenUsed="0"/>
+    <w:lsdException w:name="Colorful Grid Accent 4" w:semiHidden="0" w:uiPriority="73" w:unhideWhenUsed="0"/>
+    <w:lsdException w:name="Light Shading Accent 5" w:semiHidden="0" w:uiPriority="60" w:unhideWhenUsed="0"/>
+    <w:lsdException w:name="Light List Accent 5" w:semiHidden="0" w:uiPriority="61" w:unhideWhenUsed="0"/>
+    <w:lsdException w:name="Light Grid Accent 5" w:semiHidden="0" w:uiPriority="62" w:unhideWhenUsed="0"/>
+    <w:lsdException w:name="Medium Shading 1 Accent 5" w:semiHidden="0" w:uiPriority="63" w:unhideWhenUsed="0"/>
+    <w:lsdException w:name="Medium Shading 2 Accent 5" w:semiHidden="0" w:uiPriority="64" w:unhideWhenUsed="0"/>
+    <w:lsdException w:name="Medium List 1 Accent 5" w:semiHidden="0" w:uiPriority="65" w:unhideWhenUsed="0"/>
+    <w:lsdException w:name="Medium List 2 Accent 5" w:semiHidden="0" w:uiPriority="66" w:unhideWhenUsed="0"/>
+    <w:lsdException w:name="Medium Grid 1 Accent 5" w:semiHidden="0" w:uiPriority="67" w:unhideWhenUsed="0"/>
+    <w:lsdException w:name="Medium Grid 2 Accent 5" w:semiHidden="0" w:uiPriority="68" w:unhideWhenUsed="0"/>
+    <w:lsdException w:name="Medium Grid 3 Accent 5" w:semiHidden="0" w:uiPriority="69" w:unhideWhenUsed="0"/>
+    <w:lsdException w:name="Dark List Accent 5" w:semiHidden="0" w:uiPriority="70" w:unhideWhenUsed="0"/>
+    <w:lsdException w:name="Colorful Shading Accent 5" w:semiHidden="0" w:uiPriority="71" w:unhideWhenUsed="0"/>
+    <w:lsdException w:name="Colorful List Accent 5" w:semiHidden="0" w:uiPriority="72" w:unhideWhenUsed="0"/>
+    <w:lsdException w:name="Colorful Grid Accent 5" w:semiHidden="0" w:uiPriority="73" w:unhideWhenUsed="0"/>
+    <w:lsdException w:name="Light Shading Accent 6" w:semiHidden="0" w:uiPriority="60" w:unhideWhenUsed="0"/>
+    <w:lsdException w:name="Light List Accent 6" w:semiHidden="0" w:uiPriority="61" w:unhideWhenUsed="0"/>
+    <w:lsdException w:name="Light Grid Accent 6" w:semiHidden="0" w:uiPriority="62" w:unhideWhenUsed="0"/>
+    <w:lsdException w:name="Medium Shading 1 Accent 6" w:semiHidden="0" w:uiPriority="63" w:unhideWhenUsed="0"/>
+    <w:lsdException w:name="Medium Shading 2 Accent 6" w:semiHidden="0" w:uiPriority="64" w:unhideWhenUsed="0"/>
+    <w:lsdException w:name="Medium List 1 Accent 6" w:semiHidden="0" w:uiPriority="65" w:unhideWhenUsed="0"/>
+    <w:lsdException w:name="Medium List 2 Accent 6" w:semiHidden="0" w:uiPriority="66" w:unhideWhenUsed="0"/>
+    <w:lsdException w:name="Medium Grid 1 Accent 6" w:semiHidden="0" w:uiPriority="67" w:unhideWhenUsed="0"/>
+    <w:lsdException w:name="Medium Grid 2 Accent 6" w:semiHidden="0" w:uiPriority="68" w:unhideWhenUsed="0"/>
+    <w:lsdException w:name="Medium Grid 3 Accent 6" w:semiHidden="0" w:uiPriority="69" w:unhideWhenUsed="0"/>
+    <w:lsdException w:name="Dark List Accent 6" w:semiHidden="0" w:uiPriority="70" w:unhideWhenUsed="0"/>
+    <w:lsdException w:name="Colorful Shading Accent 6" w:semiHidden="0" w:uiPriority="71" w:unhideWhenUsed="0"/>
+    <w:lsdException w:name="Colorful List Accent 6" w:semiHidden="0" w:uiPriority="72" w:unhideWhenUsed="0"/>
+    <w:lsdException w:name="Colorful Grid Accent 6" w:semiHidden="0" w:uiPriority="73" w:unhideWhenUsed="0"/>
+    <w:lsdException w:name="Subtle Emphasis" w:semiHidden="0" w:uiPriority="19" w:unhideWhenUsed="0" w:qFormat="1"/>
+    <w:lsdException w:name="Intense Emphasis" w:semiHidden="0" w:uiPriority="21" w:unhideWhenUsed="0" w:qFormat="1"/>
+    <w:lsdException w:name="Subtle Reference" w:semiHidden="0" w:uiPriority="31" w:unhideWhenUsed="0" w:qFormat="1"/>
+    <w:lsdException w:name="Intense Reference" w:semiHidden="0" w:uiPriority="32" w:unhideWhenUsed="0" w:qFormat="1"/>
+    <w:lsdException w:name="Book Title" w:semiHidden="0" w:uiPriority="33" w:unhideWhenUsed="0" w:qFormat="1"/>
+    <w:lsdException w:name="Bibliography" w:uiPriority="37"/>
+    <w:lsdException w:name="TOC Heading" w:uiPriority="39" w:qFormat="1"/>
   </w:latentStyles>
   <w:style w:type="paragraph" w:default="1" w:styleId="Standard">
     <w:name w:val="Normal"/>
@@ -2783,6 +2564,491 @@
       <w:ind w:left="720"/>
       <w:contextualSpacing/>
     </w:pPr>
+  </w:style>
+  <w:style w:type="paragraph" w:styleId="Sprechblasentext">
+    <w:name w:val="Balloon Text"/>
+    <w:basedOn w:val="Standard"/>
+    <w:link w:val="SprechblasentextZchn"/>
+    <w:uiPriority w:val="99"/>
+    <w:semiHidden/>
+    <w:unhideWhenUsed/>
+    <w:rsid w:val="00504952"/>
+    <w:pPr>
+      <w:spacing w:before="0" w:after="0"/>
+    </w:pPr>
+    <w:rPr>
+      <w:rFonts w:ascii="Tahoma" w:hAnsi="Tahoma" w:cs="Tahoma"/>
+      <w:sz w:val="16"/>
+      <w:szCs w:val="16"/>
+    </w:rPr>
+  </w:style>
+  <w:style w:type="character" w:customStyle="1" w:styleId="SprechblasentextZchn">
+    <w:name w:val="Sprechblasentext Zchn"/>
+    <w:basedOn w:val="Absatz-Standardschriftart"/>
+    <w:link w:val="Sprechblasentext"/>
+    <w:uiPriority w:val="99"/>
+    <w:semiHidden/>
+    <w:rsid w:val="00504952"/>
+    <w:rPr>
+      <w:rFonts w:ascii="Tahoma" w:hAnsi="Tahoma" w:cs="Tahoma"/>
+      <w:kern w:val="20"/>
+      <w:sz w:val="16"/>
+      <w:szCs w:val="16"/>
+    </w:rPr>
+  </w:style>
+</w:styles>
+</file>
+
+<file path=word/stylesWithEffects.xml><?xml version="1.0" encoding="utf-8"?>
+<w:styles xmlns:wpc="http://schemas.microsoft.com/office/word/2010/wordprocessingCanvas" xmlns:mc="http://schemas.openxmlformats.org/markup-compatibility/2006" xmlns:o="urn:schemas-microsoft-com:office:office" xmlns:r="http://schemas.openxmlformats.org/officeDocument/2006/relationships" xmlns:m="http://schemas.openxmlformats.org/officeDocument/2006/math" xmlns:v="urn:schemas-microsoft-com:vml" xmlns:wp14="http://schemas.microsoft.com/office/word/2010/wordprocessingDrawing" xmlns:wp="http://schemas.openxmlformats.org/drawingml/2006/wordprocessingDrawing" xmlns:w10="urn:schemas-microsoft-com:office:word" xmlns:w="http://schemas.openxmlformats.org/wordprocessingml/2006/main" xmlns:w14="http://schemas.microsoft.com/office/word/2010/wordml" xmlns:wpg="http://schemas.microsoft.com/office/word/2010/wordprocessingGroup" xmlns:wpi="http://schemas.microsoft.com/office/word/2010/wordprocessingInk" xmlns:wne="http://schemas.microsoft.com/office/word/2006/wordml" xmlns:wps="http://schemas.microsoft.com/office/word/2010/wordprocessingShape" mc:Ignorable="w14 wp14">
+  <w:docDefaults>
+    <w:rPrDefault>
+      <w:rPr>
+        <w:rFonts w:asciiTheme="minorHAnsi" w:eastAsiaTheme="minorHAnsi" w:hAnsiTheme="minorHAnsi" w:cstheme="minorBidi"/>
+        <w:color w:val="595959" w:themeColor="text1" w:themeTint="A6"/>
+        <w:lang w:val="de-DE" w:eastAsia="de-DE" w:bidi="ar-SA"/>
+      </w:rPr>
+    </w:rPrDefault>
+    <w:pPrDefault>
+      <w:pPr>
+        <w:spacing w:before="40" w:after="40"/>
+      </w:pPr>
+    </w:pPrDefault>
+  </w:docDefaults>
+  <w:latentStyles w:defLockedState="0" w:defUIPriority="99" w:defSemiHidden="1" w:defUnhideWhenUsed="1" w:defQFormat="0" w:count="267">
+    <w:lsdException w:name="Normal" w:semiHidden="0" w:uiPriority="0" w:unhideWhenUsed="0" w:qFormat="1"/>
+    <w:lsdException w:name="heading 1" w:semiHidden="0" w:uiPriority="9" w:unhideWhenUsed="0" w:qFormat="1"/>
+    <w:lsdException w:name="heading 2" w:uiPriority="9" w:qFormat="1"/>
+    <w:lsdException w:name="heading 3" w:uiPriority="9" w:qFormat="1"/>
+    <w:lsdException w:name="heading 4" w:uiPriority="9" w:qFormat="1"/>
+    <w:lsdException w:name="heading 5" w:uiPriority="9" w:qFormat="1"/>
+    <w:lsdException w:name="heading 6" w:uiPriority="9" w:qFormat="1"/>
+    <w:lsdException w:name="heading 7" w:uiPriority="9" w:qFormat="1"/>
+    <w:lsdException w:name="heading 8" w:uiPriority="9" w:qFormat="1"/>
+    <w:lsdException w:name="heading 9" w:uiPriority="9" w:qFormat="1"/>
+    <w:lsdException w:name="toc 1" w:uiPriority="39"/>
+    <w:lsdException w:name="toc 2" w:uiPriority="39"/>
+    <w:lsdException w:name="toc 3" w:uiPriority="39"/>
+    <w:lsdException w:name="toc 4" w:uiPriority="39"/>
+    <w:lsdException w:name="toc 5" w:uiPriority="39"/>
+    <w:lsdException w:name="toc 6" w:uiPriority="39"/>
+    <w:lsdException w:name="toc 7" w:uiPriority="39"/>
+    <w:lsdException w:name="toc 8" w:uiPriority="39"/>
+    <w:lsdException w:name="toc 9" w:uiPriority="39"/>
+    <w:lsdException w:name="caption" w:uiPriority="35" w:qFormat="1"/>
+    <w:lsdException w:name="Title" w:semiHidden="0" w:uiPriority="10" w:unhideWhenUsed="0" w:qFormat="1"/>
+    <w:lsdException w:name="Default Paragraph Font" w:uiPriority="1"/>
+    <w:lsdException w:name="Subtitle" w:semiHidden="0" w:uiPriority="11" w:unhideWhenUsed="0" w:qFormat="1"/>
+    <w:lsdException w:name="Strong" w:semiHidden="0" w:uiPriority="1" w:unhideWhenUsed="0" w:qFormat="1"/>
+    <w:lsdException w:name="Emphasis" w:semiHidden="0" w:uiPriority="20" w:unhideWhenUsed="0" w:qFormat="1"/>
+    <w:lsdException w:name="HTML Address" w:semiHidden="0" w:unhideWhenUsed="0"/>
+    <w:lsdException w:name="Table Grid" w:semiHidden="0" w:uiPriority="59" w:unhideWhenUsed="0"/>
+    <w:lsdException w:name="Placeholder Text" w:unhideWhenUsed="0"/>
+    <w:lsdException w:name="No Spacing" w:semiHidden="0" w:uiPriority="1" w:unhideWhenUsed="0" w:qFormat="1"/>
+    <w:lsdException w:name="Light Shading" w:semiHidden="0" w:uiPriority="60" w:unhideWhenUsed="0"/>
+    <w:lsdException w:name="Light List" w:semiHidden="0" w:uiPriority="61" w:unhideWhenUsed="0"/>
+    <w:lsdException w:name="Light Grid" w:semiHidden="0" w:uiPriority="62" w:unhideWhenUsed="0"/>
+    <w:lsdException w:name="Medium Shading 1" w:semiHidden="0" w:uiPriority="63" w:unhideWhenUsed="0"/>
+    <w:lsdException w:name="Medium Shading 2" w:semiHidden="0" w:uiPriority="64" w:unhideWhenUsed="0"/>
+    <w:lsdException w:name="Medium List 1" w:semiHidden="0" w:uiPriority="65" w:unhideWhenUsed="0"/>
+    <w:lsdException w:name="Medium List 2" w:semiHidden="0" w:uiPriority="66" w:unhideWhenUsed="0"/>
+    <w:lsdException w:name="Medium Grid 1" w:semiHidden="0" w:uiPriority="67" w:unhideWhenUsed="0"/>
+    <w:lsdException w:name="Medium Grid 2" w:semiHidden="0" w:uiPriority="68" w:unhideWhenUsed="0"/>
+    <w:lsdException w:name="Medium Grid 3" w:semiHidden="0" w:uiPriority="69" w:unhideWhenUsed="0"/>
+    <w:lsdException w:name="Dark List" w:semiHidden="0" w:uiPriority="70" w:unhideWhenUsed="0"/>
+    <w:lsdException w:name="Colorful Shading" w:semiHidden="0" w:uiPriority="71" w:unhideWhenUsed="0"/>
+    <w:lsdException w:name="Colorful List" w:semiHidden="0" w:uiPriority="72" w:unhideWhenUsed="0"/>
+    <w:lsdException w:name="Colorful Grid" w:semiHidden="0" w:uiPriority="73" w:unhideWhenUsed="0"/>
+    <w:lsdException w:name="Light Shading Accent 1" w:semiHidden="0" w:uiPriority="60" w:unhideWhenUsed="0"/>
+    <w:lsdException w:name="Light List Accent 1" w:semiHidden="0" w:uiPriority="61" w:unhideWhenUsed="0"/>
+    <w:lsdException w:name="Light Grid Accent 1" w:semiHidden="0" w:uiPriority="62" w:unhideWhenUsed="0"/>
+    <w:lsdException w:name="Medium Shading 1 Accent 1" w:semiHidden="0" w:uiPriority="63" w:unhideWhenUsed="0"/>
+    <w:lsdException w:name="Medium Shading 2 Accent 1" w:semiHidden="0" w:uiPriority="64" w:unhideWhenUsed="0"/>
+    <w:lsdException w:name="Medium List 1 Accent 1" w:semiHidden="0" w:uiPriority="65" w:unhideWhenUsed="0"/>
+    <w:lsdException w:name="Revision" w:unhideWhenUsed="0"/>
+    <w:lsdException w:name="List Paragraph" w:semiHidden="0" w:uiPriority="34" w:unhideWhenUsed="0" w:qFormat="1"/>
+    <w:lsdException w:name="Quote" w:semiHidden="0" w:uiPriority="29" w:unhideWhenUsed="0" w:qFormat="1"/>
+    <w:lsdException w:name="Intense Quote" w:semiHidden="0" w:uiPriority="30" w:unhideWhenUsed="0" w:qFormat="1"/>
+    <w:lsdException w:name="Medium List 2 Accent 1" w:semiHidden="0" w:uiPriority="66" w:unhideWhenUsed="0"/>
+    <w:lsdException w:name="Medium Grid 1 Accent 1" w:semiHidden="0" w:uiPriority="67" w:unhideWhenUsed="0"/>
+    <w:lsdException w:name="Medium Grid 2 Accent 1" w:semiHidden="0" w:uiPriority="68" w:unhideWhenUsed="0"/>
+    <w:lsdException w:name="Medium Grid 3 Accent 1" w:semiHidden="0" w:uiPriority="69" w:unhideWhenUsed="0"/>
+    <w:lsdException w:name="Dark List Accent 1" w:semiHidden="0" w:uiPriority="70" w:unhideWhenUsed="0"/>
+    <w:lsdException w:name="Colorful Shading Accent 1" w:semiHidden="0" w:uiPriority="71" w:unhideWhenUsed="0"/>
+    <w:lsdException w:name="Colorful List Accent 1" w:semiHidden="0" w:uiPriority="72" w:unhideWhenUsed="0"/>
+    <w:lsdException w:name="Colorful Grid Accent 1" w:semiHidden="0" w:uiPriority="73" w:unhideWhenUsed="0"/>
+    <w:lsdException w:name="Light Shading Accent 2" w:semiHidden="0" w:uiPriority="60" w:unhideWhenUsed="0"/>
+    <w:lsdException w:name="Light List Accent 2" w:semiHidden="0" w:uiPriority="61" w:unhideWhenUsed="0"/>
+    <w:lsdException w:name="Light Grid Accent 2" w:semiHidden="0" w:uiPriority="62" w:unhideWhenUsed="0"/>
+    <w:lsdException w:name="Medium Shading 1 Accent 2" w:semiHidden="0" w:uiPriority="63" w:unhideWhenUsed="0"/>
+    <w:lsdException w:name="Medium Shading 2 Accent 2" w:semiHidden="0" w:uiPriority="64" w:unhideWhenUsed="0"/>
+    <w:lsdException w:name="Medium List 1 Accent 2" w:semiHidden="0" w:uiPriority="65" w:unhideWhenUsed="0"/>
+    <w:lsdException w:name="Medium List 2 Accent 2" w:semiHidden="0" w:uiPriority="66" w:unhideWhenUsed="0"/>
+    <w:lsdException w:name="Medium Grid 1 Accent 2" w:semiHidden="0" w:uiPriority="67" w:unhideWhenUsed="0"/>
+    <w:lsdException w:name="Medium Grid 2 Accent 2" w:semiHidden="0" w:uiPriority="68" w:unhideWhenUsed="0"/>
+    <w:lsdException w:name="Medium Grid 3 Accent 2" w:semiHidden="0" w:uiPriority="69" w:unhideWhenUsed="0"/>
+    <w:lsdException w:name="Dark List Accent 2" w:semiHidden="0" w:uiPriority="70" w:unhideWhenUsed="0"/>
+    <w:lsdException w:name="Colorful Shading Accent 2" w:semiHidden="0" w:uiPriority="71" w:unhideWhenUsed="0"/>
+    <w:lsdException w:name="Colorful List Accent 2" w:semiHidden="0" w:uiPriority="72" w:unhideWhenUsed="0"/>
+    <w:lsdException w:name="Colorful Grid Accent 2" w:semiHidden="0" w:uiPriority="73" w:unhideWhenUsed="0"/>
+    <w:lsdException w:name="Light Shading Accent 3" w:semiHidden="0" w:uiPriority="60" w:unhideWhenUsed="0"/>
+    <w:lsdException w:name="Light List Accent 3" w:semiHidden="0" w:uiPriority="61" w:unhideWhenUsed="0"/>
+    <w:lsdException w:name="Light Grid Accent 3" w:semiHidden="0" w:uiPriority="62" w:unhideWhenUsed="0"/>
+    <w:lsdException w:name="Medium Shading 1 Accent 3" w:semiHidden="0" w:uiPriority="63" w:unhideWhenUsed="0"/>
+    <w:lsdException w:name="Medium Shading 2 Accent 3" w:semiHidden="0" w:uiPriority="64" w:unhideWhenUsed="0"/>
+    <w:lsdException w:name="Medium List 1 Accent 3" w:semiHidden="0" w:uiPriority="65" w:unhideWhenUsed="0"/>
+    <w:lsdException w:name="Medium List 2 Accent 3" w:semiHidden="0" w:uiPriority="66" w:unhideWhenUsed="0"/>
+    <w:lsdException w:name="Medium Grid 1 Accent 3" w:semiHidden="0" w:uiPriority="67" w:unhideWhenUsed="0"/>
+    <w:lsdException w:name="Medium Grid 2 Accent 3" w:semiHidden="0" w:uiPriority="68" w:unhideWhenUsed="0"/>
+    <w:lsdException w:name="Medium Grid 3 Accent 3" w:semiHidden="0" w:uiPriority="69" w:unhideWhenUsed="0"/>
+    <w:lsdException w:name="Dark List Accent 3" w:semiHidden="0" w:uiPriority="70" w:unhideWhenUsed="0"/>
+    <w:lsdException w:name="Colorful Shading Accent 3" w:semiHidden="0" w:uiPriority="71" w:unhideWhenUsed="0"/>
+    <w:lsdException w:name="Colorful List Accent 3" w:semiHidden="0" w:uiPriority="72" w:unhideWhenUsed="0"/>
+    <w:lsdException w:name="Colorful Grid Accent 3" w:semiHidden="0" w:uiPriority="73" w:unhideWhenUsed="0"/>
+    <w:lsdException w:name="Light Shading Accent 4" w:semiHidden="0" w:uiPriority="60" w:unhideWhenUsed="0"/>
+    <w:lsdException w:name="Light List Accent 4" w:semiHidden="0" w:uiPriority="61" w:unhideWhenUsed="0"/>
+    <w:lsdException w:name="Light Grid Accent 4" w:semiHidden="0" w:uiPriority="62" w:unhideWhenUsed="0"/>
+    <w:lsdException w:name="Medium Shading 1 Accent 4" w:semiHidden="0" w:uiPriority="63" w:unhideWhenUsed="0"/>
+    <w:lsdException w:name="Medium Shading 2 Accent 4" w:semiHidden="0" w:uiPriority="64" w:unhideWhenUsed="0"/>
+    <w:lsdException w:name="Medium List 1 Accent 4" w:semiHidden="0" w:uiPriority="65" w:unhideWhenUsed="0"/>
+    <w:lsdException w:name="Medium List 2 Accent 4" w:semiHidden="0" w:uiPriority="66" w:unhideWhenUsed="0"/>
+    <w:lsdException w:name="Medium Grid 1 Accent 4" w:semiHidden="0" w:uiPriority="67" w:unhideWhenUsed="0"/>
+    <w:lsdException w:name="Medium Grid 2 Accent 4" w:semiHidden="0" w:uiPriority="68" w:unhideWhenUsed="0"/>
+    <w:lsdException w:name="Medium Grid 3 Accent 4" w:semiHidden="0" w:uiPriority="69" w:unhideWhenUsed="0"/>
+    <w:lsdException w:name="Dark List Accent 4" w:semiHidden="0" w:uiPriority="70" w:unhideWhenUsed="0"/>
+    <w:lsdException w:name="Colorful Shading Accent 4" w:semiHidden="0" w:uiPriority="71" w:unhideWhenUsed="0"/>
+    <w:lsdException w:name="Colorful List Accent 4" w:semiHidden="0" w:uiPriority="72" w:unhideWhenUsed="0"/>
+    <w:lsdException w:name="Colorful Grid Accent 4" w:semiHidden="0" w:uiPriority="73" w:unhideWhenUsed="0"/>
+    <w:lsdException w:name="Light Shading Accent 5" w:semiHidden="0" w:uiPriority="60" w:unhideWhenUsed="0"/>
+    <w:lsdException w:name="Light List Accent 5" w:semiHidden="0" w:uiPriority="61" w:unhideWhenUsed="0"/>
+    <w:lsdException w:name="Light Grid Accent 5" w:semiHidden="0" w:uiPriority="62" w:unhideWhenUsed="0"/>
+    <w:lsdException w:name="Medium Shading 1 Accent 5" w:semiHidden="0" w:uiPriority="63" w:unhideWhenUsed="0"/>
+    <w:lsdException w:name="Medium Shading 2 Accent 5" w:semiHidden="0" w:uiPriority="64" w:unhideWhenUsed="0"/>
+    <w:lsdException w:name="Medium List 1 Accent 5" w:semiHidden="0" w:uiPriority="65" w:unhideWhenUsed="0"/>
+    <w:lsdException w:name="Medium List 2 Accent 5" w:semiHidden="0" w:uiPriority="66" w:unhideWhenUsed="0"/>
+    <w:lsdException w:name="Medium Grid 1 Accent 5" w:semiHidden="0" w:uiPriority="67" w:unhideWhenUsed="0"/>
+    <w:lsdException w:name="Medium Grid 2 Accent 5" w:semiHidden="0" w:uiPriority="68" w:unhideWhenUsed="0"/>
+    <w:lsdException w:name="Medium Grid 3 Accent 5" w:semiHidden="0" w:uiPriority="69" w:unhideWhenUsed="0"/>
+    <w:lsdException w:name="Dark List Accent 5" w:semiHidden="0" w:uiPriority="70" w:unhideWhenUsed="0"/>
+    <w:lsdException w:name="Colorful Shading Accent 5" w:semiHidden="0" w:uiPriority="71" w:unhideWhenUsed="0"/>
+    <w:lsdException w:name="Colorful List Accent 5" w:semiHidden="0" w:uiPriority="72" w:unhideWhenUsed="0"/>
+    <w:lsdException w:name="Colorful Grid Accent 5" w:semiHidden="0" w:uiPriority="73" w:unhideWhenUsed="0"/>
+    <w:lsdException w:name="Light Shading Accent 6" w:semiHidden="0" w:uiPriority="60" w:unhideWhenUsed="0"/>
+    <w:lsdException w:name="Light List Accent 6" w:semiHidden="0" w:uiPriority="61" w:unhideWhenUsed="0"/>
+    <w:lsdException w:name="Light Grid Accent 6" w:semiHidden="0" w:uiPriority="62" w:unhideWhenUsed="0"/>
+    <w:lsdException w:name="Medium Shading 1 Accent 6" w:semiHidden="0" w:uiPriority="63" w:unhideWhenUsed="0"/>
+    <w:lsdException w:name="Medium Shading 2 Accent 6" w:semiHidden="0" w:uiPriority="64" w:unhideWhenUsed="0"/>
+    <w:lsdException w:name="Medium List 1 Accent 6" w:semiHidden="0" w:uiPriority="65" w:unhideWhenUsed="0"/>
+    <w:lsdException w:name="Medium List 2 Accent 6" w:semiHidden="0" w:uiPriority="66" w:unhideWhenUsed="0"/>
+    <w:lsdException w:name="Medium Grid 1 Accent 6" w:semiHidden="0" w:uiPriority="67" w:unhideWhenUsed="0"/>
+    <w:lsdException w:name="Medium Grid 2 Accent 6" w:semiHidden="0" w:uiPriority="68" w:unhideWhenUsed="0"/>
+    <w:lsdException w:name="Medium Grid 3 Accent 6" w:semiHidden="0" w:uiPriority="69" w:unhideWhenUsed="0"/>
+    <w:lsdException w:name="Dark List Accent 6" w:semiHidden="0" w:uiPriority="70" w:unhideWhenUsed="0"/>
+    <w:lsdException w:name="Colorful Shading Accent 6" w:semiHidden="0" w:uiPriority="71" w:unhideWhenUsed="0"/>
+    <w:lsdException w:name="Colorful List Accent 6" w:semiHidden="0" w:uiPriority="72" w:unhideWhenUsed="0"/>
+    <w:lsdException w:name="Colorful Grid Accent 6" w:semiHidden="0" w:uiPriority="73" w:unhideWhenUsed="0"/>
+    <w:lsdException w:name="Subtle Emphasis" w:semiHidden="0" w:uiPriority="19" w:unhideWhenUsed="0" w:qFormat="1"/>
+    <w:lsdException w:name="Intense Emphasis" w:semiHidden="0" w:uiPriority="21" w:unhideWhenUsed="0" w:qFormat="1"/>
+    <w:lsdException w:name="Subtle Reference" w:semiHidden="0" w:uiPriority="31" w:unhideWhenUsed="0" w:qFormat="1"/>
+    <w:lsdException w:name="Intense Reference" w:semiHidden="0" w:uiPriority="32" w:unhideWhenUsed="0" w:qFormat="1"/>
+    <w:lsdException w:name="Book Title" w:semiHidden="0" w:uiPriority="33" w:unhideWhenUsed="0" w:qFormat="1"/>
+    <w:lsdException w:name="Bibliography" w:uiPriority="37"/>
+    <w:lsdException w:name="TOC Heading" w:uiPriority="39" w:qFormat="1"/>
+  </w:latentStyles>
+  <w:style w:type="paragraph" w:default="1" w:styleId="Standard">
+    <w:name w:val="Normal"/>
+    <w:qFormat/>
+    <w:rPr>
+      <w:kern w:val="20"/>
+    </w:rPr>
+  </w:style>
+  <w:style w:type="paragraph" w:styleId="berschrift1">
+    <w:name w:val="heading 1"/>
+    <w:basedOn w:val="Standard"/>
+    <w:next w:val="Standard"/>
+    <w:link w:val="berschrift1Zchn"/>
+    <w:uiPriority w:val="9"/>
+    <w:qFormat/>
+    <w:pPr>
+      <w:keepNext/>
+      <w:keepLines/>
+      <w:pBdr>
+        <w:top w:val="single" w:sz="4" w:space="4" w:color="7E97AD" w:themeColor="accent1"/>
+        <w:left w:val="single" w:sz="4" w:space="6" w:color="7E97AD" w:themeColor="accent1"/>
+        <w:bottom w:val="single" w:sz="4" w:space="4" w:color="7E97AD" w:themeColor="accent1"/>
+        <w:right w:val="single" w:sz="4" w:space="6" w:color="7E97AD" w:themeColor="accent1"/>
+      </w:pBdr>
+      <w:shd w:val="clear" w:color="auto" w:fill="7E97AD" w:themeFill="accent1"/>
+      <w:spacing w:before="360" w:after="240"/>
+      <w:ind w:left="144" w:right="144"/>
+      <w:outlineLvl w:val="0"/>
+    </w:pPr>
+    <w:rPr>
+      <w:rFonts w:asciiTheme="majorHAnsi" w:eastAsiaTheme="majorEastAsia" w:hAnsiTheme="majorHAnsi" w:cstheme="majorBidi"/>
+      <w:caps/>
+      <w:color w:val="FFFFFF" w:themeColor="background1"/>
+      <w:sz w:val="22"/>
+      <w:szCs w:val="22"/>
+    </w:rPr>
+  </w:style>
+  <w:style w:type="character" w:default="1" w:styleId="Absatz-Standardschriftart">
+    <w:name w:val="Default Paragraph Font"/>
+    <w:uiPriority w:val="1"/>
+    <w:semiHidden/>
+    <w:unhideWhenUsed/>
+  </w:style>
+  <w:style w:type="table" w:default="1" w:styleId="NormaleTabelle">
+    <w:name w:val="Normal Table"/>
+    <w:uiPriority w:val="99"/>
+    <w:semiHidden/>
+    <w:unhideWhenUsed/>
+    <w:tblPr>
+      <w:tblInd w:w="0" w:type="dxa"/>
+      <w:tblCellMar>
+        <w:top w:w="0" w:type="dxa"/>
+        <w:left w:w="108" w:type="dxa"/>
+        <w:bottom w:w="0" w:type="dxa"/>
+        <w:right w:w="108" w:type="dxa"/>
+      </w:tblCellMar>
+    </w:tblPr>
+  </w:style>
+  <w:style w:type="numbering" w:default="1" w:styleId="KeineListe">
+    <w:name w:val="No List"/>
+    <w:uiPriority w:val="99"/>
+    <w:semiHidden/>
+    <w:unhideWhenUsed/>
+  </w:style>
+  <w:style w:type="paragraph" w:styleId="Kopfzeile">
+    <w:name w:val="header"/>
+    <w:basedOn w:val="Standard"/>
+    <w:link w:val="KopfzeileZchn"/>
+    <w:uiPriority w:val="99"/>
+    <w:unhideWhenUsed/>
+    <w:pPr>
+      <w:tabs>
+        <w:tab w:val="center" w:pos="4680"/>
+        <w:tab w:val="right" w:pos="9360"/>
+      </w:tabs>
+      <w:spacing w:before="0" w:after="0"/>
+      <w:jc w:val="right"/>
+    </w:pPr>
+  </w:style>
+  <w:style w:type="character" w:customStyle="1" w:styleId="KopfzeileZchn">
+    <w:name w:val="Kopfzeile Zchn"/>
+    <w:basedOn w:val="Absatz-Standardschriftart"/>
+    <w:link w:val="Kopfzeile"/>
+    <w:uiPriority w:val="99"/>
+    <w:rPr>
+      <w:kern w:val="20"/>
+    </w:rPr>
+  </w:style>
+  <w:style w:type="paragraph" w:styleId="Fuzeile">
+    <w:name w:val="footer"/>
+    <w:basedOn w:val="Standard"/>
+    <w:link w:val="FuzeileZchn"/>
+    <w:uiPriority w:val="99"/>
+    <w:unhideWhenUsed/>
+    <w:pPr>
+      <w:pBdr>
+        <w:top w:val="single" w:sz="4" w:space="6" w:color="B1C0CD" w:themeColor="accent1" w:themeTint="99"/>
+        <w:left w:val="single" w:sz="2" w:space="4" w:color="FFFFFF" w:themeColor="background1"/>
+      </w:pBdr>
+      <w:spacing w:after="0"/>
+      <w:ind w:right="101"/>
+    </w:pPr>
+  </w:style>
+  <w:style w:type="character" w:customStyle="1" w:styleId="FuzeileZchn">
+    <w:name w:val="Fußzeile Zchn"/>
+    <w:basedOn w:val="Absatz-Standardschriftart"/>
+    <w:link w:val="Fuzeile"/>
+    <w:uiPriority w:val="99"/>
+    <w:rPr>
+      <w:kern w:val="20"/>
+    </w:rPr>
+  </w:style>
+  <w:style w:type="paragraph" w:styleId="KeinLeerraum">
+    <w:name w:val="No Spacing"/>
+    <w:link w:val="KeinLeerraumZchn"/>
+    <w:uiPriority w:val="1"/>
+    <w:qFormat/>
+    <w:pPr>
+      <w:spacing w:before="0" w:after="0"/>
+    </w:pPr>
+  </w:style>
+  <w:style w:type="character" w:customStyle="1" w:styleId="Betont">
+    <w:name w:val="Betont"/>
+    <w:basedOn w:val="Absatz-Standardschriftart"/>
+    <w:uiPriority w:val="1"/>
+    <w:unhideWhenUsed/>
+    <w:qFormat/>
+    <w:rPr>
+      <w:b/>
+      <w:bCs/>
+    </w:rPr>
+  </w:style>
+  <w:style w:type="character" w:customStyle="1" w:styleId="KeinLeerraumZchn">
+    <w:name w:val="Kein Leerraum Zchn"/>
+    <w:basedOn w:val="Absatz-Standardschriftart"/>
+    <w:link w:val="KeinLeerraum"/>
+    <w:uiPriority w:val="1"/>
+  </w:style>
+  <w:style w:type="table" w:styleId="Tabellenraster">
+    <w:name w:val="Table Grid"/>
+    <w:basedOn w:val="NormaleTabelle"/>
+    <w:uiPriority w:val="59"/>
+    <w:pPr>
+      <w:spacing w:before="0" w:after="0"/>
+    </w:pPr>
+    <w:tblPr>
+      <w:tblBorders>
+        <w:top w:val="single" w:sz="4" w:space="0" w:color="auto"/>
+        <w:left w:val="single" w:sz="4" w:space="0" w:color="auto"/>
+        <w:bottom w:val="single" w:sz="4" w:space="0" w:color="auto"/>
+        <w:right w:val="single" w:sz="4" w:space="0" w:color="auto"/>
+        <w:insideH w:val="single" w:sz="4" w:space="0" w:color="auto"/>
+        <w:insideV w:val="single" w:sz="4" w:space="0" w:color="auto"/>
+      </w:tblBorders>
+    </w:tblPr>
+  </w:style>
+  <w:style w:type="paragraph" w:styleId="Titel">
+    <w:name w:val="Title"/>
+    <w:basedOn w:val="Standard"/>
+    <w:next w:val="Standard"/>
+    <w:link w:val="TitelZchn"/>
+    <w:uiPriority w:val="10"/>
+    <w:qFormat/>
+    <w:pPr>
+      <w:spacing w:before="480" w:after="160"/>
+    </w:pPr>
+    <w:rPr>
+      <w:rFonts w:asciiTheme="majorHAnsi" w:eastAsiaTheme="majorEastAsia" w:hAnsiTheme="majorHAnsi" w:cstheme="majorBidi"/>
+      <w:caps/>
+      <w:color w:val="7E97AD" w:themeColor="accent1"/>
+      <w:kern w:val="28"/>
+      <w:sz w:val="48"/>
+      <w:szCs w:val="48"/>
+    </w:rPr>
+  </w:style>
+  <w:style w:type="character" w:customStyle="1" w:styleId="TitelZchn">
+    <w:name w:val="Titel Zchn"/>
+    <w:basedOn w:val="Absatz-Standardschriftart"/>
+    <w:link w:val="Titel"/>
+    <w:uiPriority w:val="10"/>
+    <w:rPr>
+      <w:rFonts w:asciiTheme="majorHAnsi" w:eastAsiaTheme="majorEastAsia" w:hAnsiTheme="majorHAnsi" w:cstheme="majorBidi"/>
+      <w:caps/>
+      <w:color w:val="7E97AD" w:themeColor="accent1"/>
+      <w:kern w:val="28"/>
+      <w:sz w:val="48"/>
+      <w:szCs w:val="48"/>
+    </w:rPr>
+  </w:style>
+  <w:style w:type="character" w:styleId="Platzhaltertext">
+    <w:name w:val="Placeholder Text"/>
+    <w:basedOn w:val="Absatz-Standardschriftart"/>
+    <w:uiPriority w:val="99"/>
+    <w:semiHidden/>
+    <w:rPr>
+      <w:color w:val="808080"/>
+    </w:rPr>
+  </w:style>
+  <w:style w:type="paragraph" w:styleId="Gruformel">
+    <w:name w:val="Closing"/>
+    <w:basedOn w:val="Standard"/>
+    <w:link w:val="GruformelZchn"/>
+    <w:uiPriority w:val="99"/>
+    <w:unhideWhenUsed/>
+    <w:pPr>
+      <w:spacing w:before="600" w:after="80"/>
+    </w:pPr>
+  </w:style>
+  <w:style w:type="character" w:customStyle="1" w:styleId="GruformelZchn">
+    <w:name w:val="Grußformel Zchn"/>
+    <w:basedOn w:val="Absatz-Standardschriftart"/>
+    <w:link w:val="Gruformel"/>
+    <w:uiPriority w:val="99"/>
+    <w:rPr>
+      <w:kern w:val="20"/>
+    </w:rPr>
+  </w:style>
+  <w:style w:type="table" w:customStyle="1" w:styleId="StatusberichtTabelle">
+    <w:name w:val="Statusbericht Tabelle"/>
+    <w:basedOn w:val="NormaleTabelle"/>
+    <w:uiPriority w:val="99"/>
+    <w:tblPr>
+      <w:tblBorders>
+        <w:insideH w:val="single" w:sz="4" w:space="0" w:color="BFBFBF" w:themeColor="background1" w:themeShade="BF"/>
+      </w:tblBorders>
+    </w:tblPr>
+    <w:tblStylePr w:type="firstRow">
+      <w:rPr>
+        <w:rFonts w:asciiTheme="majorHAnsi" w:hAnsiTheme="majorHAnsi"/>
+        <w:caps/>
+        <w:smallCaps w:val="0"/>
+        <w:color w:val="577188" w:themeColor="accent1" w:themeShade="BF"/>
+      </w:rPr>
+      <w:tblPr/>
+      <w:tcPr>
+        <w:vAlign w:val="bottom"/>
+      </w:tcPr>
+    </w:tblStylePr>
+  </w:style>
+  <w:style w:type="character" w:customStyle="1" w:styleId="berschrift1Zchn">
+    <w:name w:val="Überschrift 1 Zchn"/>
+    <w:basedOn w:val="Absatz-Standardschriftart"/>
+    <w:link w:val="berschrift1"/>
+    <w:uiPriority w:val="9"/>
+    <w:rPr>
+      <w:rFonts w:asciiTheme="majorHAnsi" w:eastAsiaTheme="majorEastAsia" w:hAnsiTheme="majorHAnsi" w:cstheme="majorBidi"/>
+      <w:caps/>
+      <w:color w:val="FFFFFF" w:themeColor="background1"/>
+      <w:kern w:val="20"/>
+      <w:sz w:val="22"/>
+      <w:szCs w:val="22"/>
+      <w:shd w:val="clear" w:color="auto" w:fill="7E97AD" w:themeFill="accent1"/>
+    </w:rPr>
+  </w:style>
+  <w:style w:type="paragraph" w:styleId="Listenabsatz">
+    <w:name w:val="List Paragraph"/>
+    <w:basedOn w:val="Standard"/>
+    <w:uiPriority w:val="34"/>
+    <w:qFormat/>
+    <w:rsid w:val="00795AB3"/>
+    <w:pPr>
+      <w:ind w:left="720"/>
+      <w:contextualSpacing/>
+    </w:pPr>
+  </w:style>
+  <w:style w:type="paragraph" w:styleId="Sprechblasentext">
+    <w:name w:val="Balloon Text"/>
+    <w:basedOn w:val="Standard"/>
+    <w:link w:val="SprechblasentextZchn"/>
+    <w:uiPriority w:val="99"/>
+    <w:semiHidden/>
+    <w:unhideWhenUsed/>
+    <w:rsid w:val="00504952"/>
+    <w:pPr>
+      <w:spacing w:before="0" w:after="0"/>
+    </w:pPr>
+    <w:rPr>
+      <w:rFonts w:ascii="Tahoma" w:hAnsi="Tahoma" w:cs="Tahoma"/>
+      <w:sz w:val="16"/>
+      <w:szCs w:val="16"/>
+    </w:rPr>
+  </w:style>
+  <w:style w:type="character" w:customStyle="1" w:styleId="SprechblasentextZchn">
+    <w:name w:val="Sprechblasentext Zchn"/>
+    <w:basedOn w:val="Absatz-Standardschriftart"/>
+    <w:link w:val="Sprechblasentext"/>
+    <w:uiPriority w:val="99"/>
+    <w:semiHidden/>
+    <w:rsid w:val="00504952"/>
+    <w:rPr>
+      <w:rFonts w:ascii="Tahoma" w:hAnsi="Tahoma" w:cs="Tahoma"/>
+      <w:kern w:val="20"/>
+      <w:sz w:val="16"/>
+      <w:szCs w:val="16"/>
+    </w:rPr>
   </w:style>
 </w:styles>
 </file>
@@ -2827,7 +3093,6 @@
           </a:p>
         </c:rich>
       </c:tx>
-      <c:layout/>
       <c:overlay val="0"/>
       <c:spPr>
         <a:noFill/>
@@ -2836,26 +3101,6 @@
         </a:ln>
         <a:effectLst/>
       </c:spPr>
-      <c:txPr>
-        <a:bodyPr rot="0" spcFirstLastPara="1" vertOverflow="ellipsis" vert="horz" wrap="square" anchor="ctr" anchorCtr="1"/>
-        <a:lstStyle/>
-        <a:p>
-          <a:pPr>
-            <a:defRPr sz="1400" b="0" i="0" u="none" strike="noStrike" kern="1200" spc="0" baseline="0">
-              <a:solidFill>
-                <a:schemeClr val="tx1">
-                  <a:lumMod val="65000"/>
-                  <a:lumOff val="35000"/>
-                </a:schemeClr>
-              </a:solidFill>
-              <a:latin typeface="+mn-lt"/>
-              <a:ea typeface="+mn-ea"/>
-              <a:cs typeface="+mn-cs"/>
-            </a:defRPr>
-          </a:pPr>
-          <a:endParaRPr lang="de-DE"/>
-        </a:p>
-      </c:txPr>
     </c:title>
     <c:autoTitleDeleted val="0"/>
     <c:plotArea>
@@ -2873,7 +3118,7 @@
               <c:strCache>
                 <c:ptCount val="1"/>
                 <c:pt idx="0">
-                  <c:v>Aktueller Wert</c:v>
+                  <c:v>Aufgebracht</c:v>
                 </c:pt>
               </c:strCache>
             </c:strRef>
@@ -2950,22 +3195,25 @@
           </c:dLbls>
           <c:cat>
             <c:strRef>
-              <c:f>Tabelle1!$A$2:$A$6</c:f>
+              <c:f>Tabelle1!$A$2:$A$7</c:f>
               <c:strCache>
-                <c:ptCount val="5"/>
+                <c:ptCount val="6"/>
                 <c:pt idx="0">
                   <c:v>Budget IST (12.08.)</c:v>
                 </c:pt>
                 <c:pt idx="1">
-                  <c:v>Budget IST ( 05.08.)</c:v>
+                  <c:v>Budget SOLL (12.08.)</c:v>
                 </c:pt>
                 <c:pt idx="2">
-                  <c:v>Budget SOLL</c:v>
+                  <c:v>Budget IST (05.08.)</c:v>
                 </c:pt>
                 <c:pt idx="3">
+                  <c:v>Budget SOLL (05.08.)</c:v>
+                </c:pt>
+                <c:pt idx="4">
                   <c:v>Zeit IST</c:v>
                 </c:pt>
-                <c:pt idx="4">
+                <c:pt idx="5">
                   <c:v>Zeit Soll</c:v>
                 </c:pt>
               </c:strCache>
@@ -2973,23 +3221,26 @@
           </c:cat>
           <c:val>
             <c:numRef>
-              <c:f>Tabelle1!$B$2:$B$6</c:f>
+              <c:f>Tabelle1!$B$2:$B$7</c:f>
               <c:numCache>
                 <c:formatCode>General</c:formatCode>
-                <c:ptCount val="5"/>
+                <c:ptCount val="6"/>
                 <c:pt idx="0">
                   <c:v>12383.4</c:v>
                 </c:pt>
                 <c:pt idx="1">
+                  <c:v>11782.84</c:v>
+                </c:pt>
+                <c:pt idx="2">
                   <c:v>10023.36</c:v>
                 </c:pt>
-                <c:pt idx="2">
-                  <c:v>11782.84</c:v>
+                <c:pt idx="3">
+                  <c:v>8848.52</c:v>
                 </c:pt>
-                <c:pt idx="3">
+                <c:pt idx="4">
                   <c:v>52.5</c:v>
                 </c:pt>
-                <c:pt idx="4">
+                <c:pt idx="5">
                   <c:v>50</c:v>
                 </c:pt>
               </c:numCache>
@@ -3082,22 +3333,25 @@
           </c:dLbls>
           <c:cat>
             <c:strRef>
-              <c:f>Tabelle1!$A$2:$A$6</c:f>
+              <c:f>Tabelle1!$A$2:$A$7</c:f>
               <c:strCache>
-                <c:ptCount val="5"/>
+                <c:ptCount val="6"/>
                 <c:pt idx="0">
                   <c:v>Budget IST (12.08.)</c:v>
                 </c:pt>
                 <c:pt idx="1">
-                  <c:v>Budget IST ( 05.08.)</c:v>
+                  <c:v>Budget SOLL (12.08.)</c:v>
                 </c:pt>
                 <c:pt idx="2">
-                  <c:v>Budget SOLL</c:v>
+                  <c:v>Budget IST (05.08.)</c:v>
                 </c:pt>
                 <c:pt idx="3">
+                  <c:v>Budget SOLL (05.08.)</c:v>
+                </c:pt>
+                <c:pt idx="4">
                   <c:v>Zeit IST</c:v>
                 </c:pt>
-                <c:pt idx="4">
+                <c:pt idx="5">
                   <c:v>Zeit Soll</c:v>
                 </c:pt>
               </c:strCache>
@@ -3105,23 +3359,26 @@
           </c:cat>
           <c:val>
             <c:numRef>
-              <c:f>Tabelle1!$C$2:$C$6</c:f>
+              <c:f>Tabelle1!$C$2:$C$7</c:f>
               <c:numCache>
                 <c:formatCode>General</c:formatCode>
-                <c:ptCount val="5"/>
+                <c:ptCount val="6"/>
                 <c:pt idx="0">
                   <c:v>15993.21</c:v>
                 </c:pt>
                 <c:pt idx="1">
+                  <c:v>16593.77</c:v>
+                </c:pt>
+                <c:pt idx="2">
                   <c:v>15773.56</c:v>
                 </c:pt>
-                <c:pt idx="2">
-                  <c:v>16593.77</c:v>
-                </c:pt>
                 <c:pt idx="3">
-                  <c:v>50</c:v>
+                  <c:v>16948.400000000001</c:v>
                 </c:pt>
                 <c:pt idx="4">
+                  <c:v>47.5</c:v>
+                </c:pt>
+                <c:pt idx="5">
                   <c:v>50</c:v>
                 </c:pt>
               </c:numCache>
@@ -3154,22 +3411,25 @@
           <c:invertIfNegative val="0"/>
           <c:cat>
             <c:strRef>
-              <c:f>Tabelle1!$A$2:$A$6</c:f>
+              <c:f>Tabelle1!$A$2:$A$7</c:f>
               <c:strCache>
-                <c:ptCount val="5"/>
+                <c:ptCount val="6"/>
                 <c:pt idx="0">
                   <c:v>Budget IST (12.08.)</c:v>
                 </c:pt>
                 <c:pt idx="1">
-                  <c:v>Budget IST ( 05.08.)</c:v>
+                  <c:v>Budget SOLL (12.08.)</c:v>
                 </c:pt>
                 <c:pt idx="2">
-                  <c:v>Budget SOLL</c:v>
+                  <c:v>Budget IST (05.08.)</c:v>
                 </c:pt>
                 <c:pt idx="3">
+                  <c:v>Budget SOLL (05.08.)</c:v>
+                </c:pt>
+                <c:pt idx="4">
                   <c:v>Zeit IST</c:v>
                 </c:pt>
-                <c:pt idx="4">
+                <c:pt idx="5">
                   <c:v>Zeit Soll</c:v>
                 </c:pt>
               </c:strCache>
@@ -3177,10 +3437,10 @@
           </c:cat>
           <c:val>
             <c:numRef>
-              <c:f>Tabelle1!$D$2:$D$6</c:f>
+              <c:f>Tabelle1!$D$2:$D$7</c:f>
               <c:numCache>
                 <c:formatCode>General</c:formatCode>
-                <c:ptCount val="5"/>
+                <c:ptCount val="6"/>
               </c:numCache>
             </c:numRef>
           </c:val>
@@ -3195,11 +3455,11 @@
         </c:dLbls>
         <c:gapWidth val="80"/>
         <c:overlap val="100"/>
-        <c:axId val="-351223648"/>
-        <c:axId val="-351227456"/>
+        <c:axId val="145965824"/>
+        <c:axId val="145967360"/>
       </c:barChart>
       <c:catAx>
-        <c:axId val="-351223648"/>
+        <c:axId val="145965824"/>
         <c:scaling>
           <c:orientation val="minMax"/>
         </c:scaling>
@@ -3242,7 +3502,7 @@
             <a:endParaRPr lang="de-DE"/>
           </a:p>
         </c:txPr>
-        <c:crossAx val="-351227456"/>
+        <c:crossAx val="145967360"/>
         <c:crosses val="autoZero"/>
         <c:auto val="1"/>
         <c:lblAlgn val="ctr"/>
@@ -3250,7 +3510,7 @@
         <c:noMultiLvlLbl val="0"/>
       </c:catAx>
       <c:valAx>
-        <c:axId val="-351227456"/>
+        <c:axId val="145967360"/>
         <c:scaling>
           <c:orientation val="minMax"/>
         </c:scaling>
@@ -3301,7 +3561,7 @@
             <a:endParaRPr lang="de-DE"/>
           </a:p>
         </c:txPr>
-        <c:crossAx val="-351223648"/>
+        <c:crossAx val="145965824"/>
         <c:crosses val="autoZero"/>
         <c:crossBetween val="between"/>
       </c:valAx>
@@ -3319,7 +3579,6 @@
         <c:idx val="2"/>
         <c:delete val="1"/>
       </c:legendEntry>
-      <c:layout/>
       <c:overlay val="0"/>
       <c:spPr>
         <a:noFill/>
@@ -3378,559 +3637,14 @@
       <a:endParaRPr lang="de-DE"/>
     </a:p>
   </c:txPr>
-  <c:externalData r:id="rId3">
+  <c:externalData r:id="rId1">
     <c:autoUpdate val="0"/>
   </c:externalData>
 </c:chartSpace>
 </file>
 
-<file path=word/charts/colors1.xml><?xml version="1.0" encoding="utf-8"?>
-<cs:colorStyle xmlns:cs="http://schemas.microsoft.com/office/drawing/2012/chartStyle" xmlns:a="http://schemas.openxmlformats.org/drawingml/2006/main" meth="cycle" id="10">
-  <a:schemeClr val="accent1"/>
-  <a:schemeClr val="accent2"/>
-  <a:schemeClr val="accent3"/>
-  <a:schemeClr val="accent4"/>
-  <a:schemeClr val="accent5"/>
-  <a:schemeClr val="accent6"/>
-  <cs:variation/>
-  <cs:variation>
-    <a:lumMod val="60000"/>
-  </cs:variation>
-  <cs:variation>
-    <a:lumMod val="80000"/>
-    <a:lumOff val="20000"/>
-  </cs:variation>
-  <cs:variation>
-    <a:lumMod val="80000"/>
-  </cs:variation>
-  <cs:variation>
-    <a:lumMod val="60000"/>
-    <a:lumOff val="40000"/>
-  </cs:variation>
-  <cs:variation>
-    <a:lumMod val="50000"/>
-  </cs:variation>
-  <cs:variation>
-    <a:lumMod val="70000"/>
-    <a:lumOff val="30000"/>
-  </cs:variation>
-  <cs:variation>
-    <a:lumMod val="70000"/>
-  </cs:variation>
-  <cs:variation>
-    <a:lumMod val="50000"/>
-    <a:lumOff val="50000"/>
-  </cs:variation>
-</cs:colorStyle>
-</file>
-
-<file path=word/charts/style1.xml><?xml version="1.0" encoding="utf-8"?>
-<cs:chartStyle xmlns:cs="http://schemas.microsoft.com/office/drawing/2012/chartStyle" xmlns:a="http://schemas.openxmlformats.org/drawingml/2006/main" id="297">
-  <cs:axisTitle>
-    <cs:lnRef idx="0"/>
-    <cs:fillRef idx="0"/>
-    <cs:effectRef idx="0"/>
-    <cs:fontRef idx="minor">
-      <a:schemeClr val="tx1">
-        <a:lumMod val="65000"/>
-        <a:lumOff val="35000"/>
-      </a:schemeClr>
-    </cs:fontRef>
-    <cs:defRPr sz="1000" kern="1200"/>
-  </cs:axisTitle>
-  <cs:categoryAxis>
-    <cs:lnRef idx="0"/>
-    <cs:fillRef idx="0"/>
-    <cs:effectRef idx="0"/>
-    <cs:fontRef idx="minor">
-      <a:schemeClr val="tx1">
-        <a:lumMod val="65000"/>
-        <a:lumOff val="35000"/>
-      </a:schemeClr>
-    </cs:fontRef>
-    <cs:spPr>
-      <a:ln w="9525" cap="flat" cmpd="sng" algn="ctr">
-        <a:solidFill>
-          <a:schemeClr val="tx1">
-            <a:lumMod val="15000"/>
-            <a:lumOff val="85000"/>
-          </a:schemeClr>
-        </a:solidFill>
-        <a:round/>
-      </a:ln>
-    </cs:spPr>
-    <cs:defRPr sz="900" kern="1200"/>
-  </cs:categoryAxis>
-  <cs:chartArea mods="allowNoFillOverride allowNoLineOverride">
-    <cs:lnRef idx="0"/>
-    <cs:fillRef idx="0"/>
-    <cs:effectRef idx="0"/>
-    <cs:fontRef idx="minor">
-      <a:schemeClr val="tx1"/>
-    </cs:fontRef>
-    <cs:spPr>
-      <a:solidFill>
-        <a:schemeClr val="bg1"/>
-      </a:solidFill>
-      <a:ln w="9525" cap="flat" cmpd="sng" algn="ctr">
-        <a:solidFill>
-          <a:schemeClr val="tx1">
-            <a:lumMod val="15000"/>
-            <a:lumOff val="85000"/>
-          </a:schemeClr>
-        </a:solidFill>
-        <a:round/>
-      </a:ln>
-    </cs:spPr>
-    <cs:defRPr sz="1000" kern="1200"/>
-  </cs:chartArea>
-  <cs:dataLabel>
-    <cs:lnRef idx="0"/>
-    <cs:fillRef idx="0"/>
-    <cs:effectRef idx="0"/>
-    <cs:fontRef idx="minor">
-      <a:schemeClr val="tx1">
-        <a:lumMod val="75000"/>
-        <a:lumOff val="25000"/>
-      </a:schemeClr>
-    </cs:fontRef>
-    <cs:defRPr sz="900" kern="1200"/>
-  </cs:dataLabel>
-  <cs:dataLabelCallout>
-    <cs:lnRef idx="0"/>
-    <cs:fillRef idx="0"/>
-    <cs:effectRef idx="0"/>
-    <cs:fontRef idx="minor">
-      <a:schemeClr val="dk1">
-        <a:lumMod val="65000"/>
-        <a:lumOff val="35000"/>
-      </a:schemeClr>
-    </cs:fontRef>
-    <cs:spPr>
-      <a:solidFill>
-        <a:schemeClr val="lt1"/>
-      </a:solidFill>
-      <a:ln>
-        <a:solidFill>
-          <a:schemeClr val="dk1">
-            <a:lumMod val="25000"/>
-            <a:lumOff val="75000"/>
-          </a:schemeClr>
-        </a:solidFill>
-      </a:ln>
-    </cs:spPr>
-    <cs:defRPr sz="900" kern="1200"/>
-    <cs:bodyPr rot="0" spcFirstLastPara="1" vertOverflow="clip" horzOverflow="clip" vert="horz" wrap="square" lIns="36576" tIns="18288" rIns="36576" bIns="18288" anchor="ctr" anchorCtr="1">
-      <a:spAutoFit/>
-    </cs:bodyPr>
-  </cs:dataLabelCallout>
-  <cs:dataPoint>
-    <cs:lnRef idx="0"/>
-    <cs:fillRef idx="1">
-      <cs:styleClr val="auto"/>
-    </cs:fillRef>
-    <cs:effectRef idx="0"/>
-    <cs:fontRef idx="minor">
-      <a:schemeClr val="tx1"/>
-    </cs:fontRef>
-  </cs:dataPoint>
-  <cs:dataPoint3D>
-    <cs:lnRef idx="0"/>
-    <cs:fillRef idx="1">
-      <cs:styleClr val="auto"/>
-    </cs:fillRef>
-    <cs:effectRef idx="0"/>
-    <cs:fontRef idx="minor">
-      <a:schemeClr val="tx1"/>
-    </cs:fontRef>
-  </cs:dataPoint3D>
-  <cs:dataPointLine>
-    <cs:lnRef idx="0">
-      <cs:styleClr val="auto"/>
-    </cs:lnRef>
-    <cs:fillRef idx="1"/>
-    <cs:effectRef idx="0"/>
-    <cs:fontRef idx="minor">
-      <a:schemeClr val="tx1"/>
-    </cs:fontRef>
-    <cs:spPr>
-      <a:ln w="28575" cap="rnd">
-        <a:solidFill>
-          <a:schemeClr val="phClr"/>
-        </a:solidFill>
-        <a:round/>
-      </a:ln>
-    </cs:spPr>
-  </cs:dataPointLine>
-  <cs:dataPointMarker>
-    <cs:lnRef idx="0">
-      <cs:styleClr val="auto"/>
-    </cs:lnRef>
-    <cs:fillRef idx="1">
-      <cs:styleClr val="auto"/>
-    </cs:fillRef>
-    <cs:effectRef idx="0"/>
-    <cs:fontRef idx="minor">
-      <a:schemeClr val="tx1"/>
-    </cs:fontRef>
-    <cs:spPr>
-      <a:ln w="9525">
-        <a:solidFill>
-          <a:schemeClr val="phClr"/>
-        </a:solidFill>
-      </a:ln>
-    </cs:spPr>
-  </cs:dataPointMarker>
-  <cs:dataPointMarkerLayout symbol="circle" size="5"/>
-  <cs:dataPointWireframe>
-    <cs:lnRef idx="0">
-      <cs:styleClr val="auto"/>
-    </cs:lnRef>
-    <cs:fillRef idx="1"/>
-    <cs:effectRef idx="0"/>
-    <cs:fontRef idx="minor">
-      <a:schemeClr val="tx1"/>
-    </cs:fontRef>
-    <cs:spPr>
-      <a:ln w="9525" cap="rnd">
-        <a:solidFill>
-          <a:schemeClr val="phClr"/>
-        </a:solidFill>
-        <a:round/>
-      </a:ln>
-    </cs:spPr>
-  </cs:dataPointWireframe>
-  <cs:dataTable>
-    <cs:lnRef idx="0"/>
-    <cs:fillRef idx="0"/>
-    <cs:effectRef idx="0"/>
-    <cs:fontRef idx="minor">
-      <a:schemeClr val="tx1">
-        <a:lumMod val="65000"/>
-        <a:lumOff val="35000"/>
-      </a:schemeClr>
-    </cs:fontRef>
-    <cs:spPr>
-      <a:noFill/>
-      <a:ln w="9525" cap="flat" cmpd="sng" algn="ctr">
-        <a:solidFill>
-          <a:schemeClr val="tx1">
-            <a:lumMod val="15000"/>
-            <a:lumOff val="85000"/>
-          </a:schemeClr>
-        </a:solidFill>
-        <a:round/>
-      </a:ln>
-    </cs:spPr>
-    <cs:defRPr sz="900" kern="1200"/>
-  </cs:dataTable>
-  <cs:downBar>
-    <cs:lnRef idx="0"/>
-    <cs:fillRef idx="0"/>
-    <cs:effectRef idx="0"/>
-    <cs:fontRef idx="minor">
-      <a:schemeClr val="tx1"/>
-    </cs:fontRef>
-    <cs:spPr>
-      <a:solidFill>
-        <a:schemeClr val="dk1">
-          <a:lumMod val="75000"/>
-          <a:lumOff val="25000"/>
-        </a:schemeClr>
-      </a:solidFill>
-      <a:ln w="9525" cap="flat" cmpd="sng" algn="ctr">
-        <a:solidFill>
-          <a:schemeClr val="tx1">
-            <a:lumMod val="65000"/>
-            <a:lumOff val="35000"/>
-          </a:schemeClr>
-        </a:solidFill>
-        <a:round/>
-      </a:ln>
-    </cs:spPr>
-  </cs:downBar>
-  <cs:dropLine>
-    <cs:lnRef idx="0"/>
-    <cs:fillRef idx="0"/>
-    <cs:effectRef idx="0"/>
-    <cs:fontRef idx="minor">
-      <a:schemeClr val="tx1"/>
-    </cs:fontRef>
-    <cs:spPr>
-      <a:ln w="9525" cap="flat" cmpd="sng" algn="ctr">
-        <a:solidFill>
-          <a:schemeClr val="tx1">
-            <a:lumMod val="35000"/>
-            <a:lumOff val="65000"/>
-          </a:schemeClr>
-        </a:solidFill>
-        <a:round/>
-      </a:ln>
-    </cs:spPr>
-  </cs:dropLine>
-  <cs:errorBar>
-    <cs:lnRef idx="0"/>
-    <cs:fillRef idx="0"/>
-    <cs:effectRef idx="0"/>
-    <cs:fontRef idx="minor">
-      <a:schemeClr val="tx1"/>
-    </cs:fontRef>
-    <cs:spPr>
-      <a:ln w="9525" cap="flat" cmpd="sng" algn="ctr">
-        <a:solidFill>
-          <a:schemeClr val="tx1">
-            <a:lumMod val="65000"/>
-            <a:lumOff val="35000"/>
-          </a:schemeClr>
-        </a:solidFill>
-        <a:round/>
-      </a:ln>
-    </cs:spPr>
-  </cs:errorBar>
-  <cs:floor>
-    <cs:lnRef idx="0"/>
-    <cs:fillRef idx="0"/>
-    <cs:effectRef idx="0"/>
-    <cs:fontRef idx="minor">
-      <a:schemeClr val="tx1"/>
-    </cs:fontRef>
-    <cs:spPr>
-      <a:noFill/>
-      <a:ln>
-        <a:noFill/>
-      </a:ln>
-    </cs:spPr>
-  </cs:floor>
-  <cs:gridlineMajor>
-    <cs:lnRef idx="0"/>
-    <cs:fillRef idx="0"/>
-    <cs:effectRef idx="0"/>
-    <cs:fontRef idx="minor">
-      <a:schemeClr val="tx1"/>
-    </cs:fontRef>
-    <cs:spPr>
-      <a:ln w="9525" cap="flat" cmpd="sng" algn="ctr">
-        <a:solidFill>
-          <a:schemeClr val="tx1">
-            <a:lumMod val="15000"/>
-            <a:lumOff val="85000"/>
-          </a:schemeClr>
-        </a:solidFill>
-        <a:round/>
-      </a:ln>
-    </cs:spPr>
-  </cs:gridlineMajor>
-  <cs:gridlineMinor>
-    <cs:lnRef idx="0"/>
-    <cs:fillRef idx="0"/>
-    <cs:effectRef idx="0"/>
-    <cs:fontRef idx="minor">
-      <a:schemeClr val="tx1"/>
-    </cs:fontRef>
-    <cs:spPr>
-      <a:ln w="9525" cap="flat" cmpd="sng" algn="ctr">
-        <a:solidFill>
-          <a:schemeClr val="tx1">
-            <a:lumMod val="5000"/>
-            <a:lumOff val="95000"/>
-          </a:schemeClr>
-        </a:solidFill>
-        <a:round/>
-      </a:ln>
-    </cs:spPr>
-  </cs:gridlineMinor>
-  <cs:hiLoLine>
-    <cs:lnRef idx="0"/>
-    <cs:fillRef idx="0"/>
-    <cs:effectRef idx="0"/>
-    <cs:fontRef idx="minor">
-      <a:schemeClr val="tx1"/>
-    </cs:fontRef>
-    <cs:spPr>
-      <a:ln w="9525" cap="flat" cmpd="sng" algn="ctr">
-        <a:solidFill>
-          <a:schemeClr val="tx1">
-            <a:lumMod val="50000"/>
-            <a:lumOff val="50000"/>
-          </a:schemeClr>
-        </a:solidFill>
-        <a:round/>
-      </a:ln>
-    </cs:spPr>
-  </cs:hiLoLine>
-  <cs:leaderLine>
-    <cs:lnRef idx="0"/>
-    <cs:fillRef idx="0"/>
-    <cs:effectRef idx="0"/>
-    <cs:fontRef idx="minor">
-      <a:schemeClr val="tx1"/>
-    </cs:fontRef>
-    <cs:spPr>
-      <a:ln w="9525" cap="flat" cmpd="sng" algn="ctr">
-        <a:solidFill>
-          <a:schemeClr val="tx1">
-            <a:lumMod val="35000"/>
-            <a:lumOff val="65000"/>
-          </a:schemeClr>
-        </a:solidFill>
-        <a:round/>
-      </a:ln>
-    </cs:spPr>
-  </cs:leaderLine>
-  <cs:legend>
-    <cs:lnRef idx="0"/>
-    <cs:fillRef idx="0"/>
-    <cs:effectRef idx="0"/>
-    <cs:fontRef idx="minor">
-      <a:schemeClr val="tx1">
-        <a:lumMod val="65000"/>
-        <a:lumOff val="35000"/>
-      </a:schemeClr>
-    </cs:fontRef>
-    <cs:defRPr sz="900" kern="1200"/>
-  </cs:legend>
-  <cs:plotArea mods="allowNoFillOverride allowNoLineOverride">
-    <cs:lnRef idx="0"/>
-    <cs:fillRef idx="0"/>
-    <cs:effectRef idx="0"/>
-    <cs:fontRef idx="minor">
-      <a:schemeClr val="tx1"/>
-    </cs:fontRef>
-  </cs:plotArea>
-  <cs:plotArea3D mods="allowNoFillOverride allowNoLineOverride">
-    <cs:lnRef idx="0"/>
-    <cs:fillRef idx="0"/>
-    <cs:effectRef idx="0"/>
-    <cs:fontRef idx="minor">
-      <a:schemeClr val="tx1"/>
-    </cs:fontRef>
-  </cs:plotArea3D>
-  <cs:seriesAxis>
-    <cs:lnRef idx="0"/>
-    <cs:fillRef idx="0"/>
-    <cs:effectRef idx="0"/>
-    <cs:fontRef idx="minor">
-      <a:schemeClr val="tx1">
-        <a:lumMod val="65000"/>
-        <a:lumOff val="35000"/>
-      </a:schemeClr>
-    </cs:fontRef>
-    <cs:defRPr sz="900" kern="1200"/>
-  </cs:seriesAxis>
-  <cs:seriesLine>
-    <cs:lnRef idx="0"/>
-    <cs:fillRef idx="0"/>
-    <cs:effectRef idx="0"/>
-    <cs:fontRef idx="minor">
-      <a:schemeClr val="tx1"/>
-    </cs:fontRef>
-    <cs:spPr>
-      <a:ln w="9525" cap="flat" cmpd="sng" algn="ctr">
-        <a:solidFill>
-          <a:schemeClr val="tx1">
-            <a:lumMod val="35000"/>
-            <a:lumOff val="65000"/>
-          </a:schemeClr>
-        </a:solidFill>
-        <a:round/>
-      </a:ln>
-    </cs:spPr>
-  </cs:seriesLine>
-  <cs:title>
-    <cs:lnRef idx="0"/>
-    <cs:fillRef idx="0"/>
-    <cs:effectRef idx="0"/>
-    <cs:fontRef idx="minor">
-      <a:schemeClr val="tx1">
-        <a:lumMod val="65000"/>
-        <a:lumOff val="35000"/>
-      </a:schemeClr>
-    </cs:fontRef>
-    <cs:defRPr sz="1400" b="0" kern="1200" spc="0" baseline="0"/>
-  </cs:title>
-  <cs:trendline>
-    <cs:lnRef idx="0">
-      <cs:styleClr val="auto"/>
-    </cs:lnRef>
-    <cs:fillRef idx="0"/>
-    <cs:effectRef idx="0"/>
-    <cs:fontRef idx="minor">
-      <a:schemeClr val="tx1"/>
-    </cs:fontRef>
-    <cs:spPr>
-      <a:ln w="19050" cap="rnd">
-        <a:solidFill>
-          <a:schemeClr val="phClr"/>
-        </a:solidFill>
-        <a:prstDash val="sysDot"/>
-      </a:ln>
-    </cs:spPr>
-  </cs:trendline>
-  <cs:trendlineLabel>
-    <cs:lnRef idx="0"/>
-    <cs:fillRef idx="0"/>
-    <cs:effectRef idx="0"/>
-    <cs:fontRef idx="minor">
-      <a:schemeClr val="tx1">
-        <a:lumMod val="65000"/>
-        <a:lumOff val="35000"/>
-      </a:schemeClr>
-    </cs:fontRef>
-    <cs:defRPr sz="900" kern="1200"/>
-  </cs:trendlineLabel>
-  <cs:upBar>
-    <cs:lnRef idx="0"/>
-    <cs:fillRef idx="0"/>
-    <cs:effectRef idx="0"/>
-    <cs:fontRef idx="minor">
-      <a:schemeClr val="tx1"/>
-    </cs:fontRef>
-    <cs:spPr>
-      <a:solidFill>
-        <a:schemeClr val="lt1"/>
-      </a:solidFill>
-      <a:ln w="9525" cap="flat" cmpd="sng" algn="ctr">
-        <a:solidFill>
-          <a:schemeClr val="tx1">
-            <a:lumMod val="65000"/>
-            <a:lumOff val="35000"/>
-          </a:schemeClr>
-        </a:solidFill>
-        <a:round/>
-      </a:ln>
-    </cs:spPr>
-  </cs:upBar>
-  <cs:valueAxis>
-    <cs:lnRef idx="0"/>
-    <cs:fillRef idx="0"/>
-    <cs:effectRef idx="0"/>
-    <cs:fontRef idx="minor">
-      <a:schemeClr val="tx1">
-        <a:lumMod val="65000"/>
-        <a:lumOff val="35000"/>
-      </a:schemeClr>
-    </cs:fontRef>
-    <cs:defRPr sz="900" kern="1200"/>
-  </cs:valueAxis>
-  <cs:wall>
-    <cs:lnRef idx="0"/>
-    <cs:fillRef idx="0"/>
-    <cs:effectRef idx="0"/>
-    <cs:fontRef idx="minor">
-      <a:schemeClr val="tx1"/>
-    </cs:fontRef>
-    <cs:spPr>
-      <a:noFill/>
-      <a:ln>
-        <a:noFill/>
-      </a:ln>
-    </cs:spPr>
-  </cs:wall>
-</cs:chartStyle>
-</file>
-
 <file path=word/glossary/document.xml><?xml version="1.0" encoding="utf-8"?>
-<w:glossaryDocument xmlns:wpc="http://schemas.microsoft.com/office/word/2010/wordprocessingCanvas" xmlns:mc="http://schemas.openxmlformats.org/markup-compatibility/2006" xmlns:o="urn:schemas-microsoft-com:office:office" xmlns:r="http://schemas.openxmlformats.org/officeDocument/2006/relationships" xmlns:m="http://schemas.openxmlformats.org/officeDocument/2006/math" xmlns:v="urn:schemas-microsoft-com:vml" xmlns:wp14="http://schemas.microsoft.com/office/word/2010/wordprocessingDrawing" xmlns:wp="http://schemas.openxmlformats.org/drawingml/2006/wordprocessingDrawing" xmlns:w10="urn:schemas-microsoft-com:office:word" xmlns:w="http://schemas.openxmlformats.org/wordprocessingml/2006/main" xmlns:w14="http://schemas.microsoft.com/office/word/2010/wordml" xmlns:w15="http://schemas.microsoft.com/office/word/2012/wordml" xmlns:wpg="http://schemas.microsoft.com/office/word/2010/wordprocessingGroup" xmlns:wpi="http://schemas.microsoft.com/office/word/2010/wordprocessingInk" xmlns:wne="http://schemas.microsoft.com/office/word/2006/wordml" xmlns:wps="http://schemas.microsoft.com/office/word/2010/wordprocessingShape" mc:Ignorable="w14 w15 wp14">
+<w:glossaryDocument xmlns:wpc="http://schemas.microsoft.com/office/word/2010/wordprocessingCanvas" xmlns:mc="http://schemas.openxmlformats.org/markup-compatibility/2006" xmlns:o="urn:schemas-microsoft-com:office:office" xmlns:r="http://schemas.openxmlformats.org/officeDocument/2006/relationships" xmlns:m="http://schemas.openxmlformats.org/officeDocument/2006/math" xmlns:v="urn:schemas-microsoft-com:vml" xmlns:wp14="http://schemas.microsoft.com/office/word/2010/wordprocessingDrawing" xmlns:wp="http://schemas.openxmlformats.org/drawingml/2006/wordprocessingDrawing" xmlns:w10="urn:schemas-microsoft-com:office:word" xmlns:w="http://schemas.openxmlformats.org/wordprocessingml/2006/main" xmlns:w14="http://schemas.microsoft.com/office/word/2010/wordml" xmlns:wpg="http://schemas.microsoft.com/office/word/2010/wordprocessingGroup" xmlns:wpi="http://schemas.microsoft.com/office/word/2010/wordprocessingInk" xmlns:wne="http://schemas.microsoft.com/office/word/2006/wordml" xmlns:wps="http://schemas.microsoft.com/office/word/2010/wordprocessingShape" mc:Ignorable="w14 wp14">
   <w:docParts>
     <w:docPart>
       <w:docPartPr>
@@ -3963,7 +3677,7 @@
 </file>
 
 <file path=word/glossary/fontTable.xml><?xml version="1.0" encoding="utf-8"?>
-<w:fonts xmlns:mc="http://schemas.openxmlformats.org/markup-compatibility/2006" xmlns:r="http://schemas.openxmlformats.org/officeDocument/2006/relationships" xmlns:w="http://schemas.openxmlformats.org/wordprocessingml/2006/main" xmlns:w14="http://schemas.microsoft.com/office/word/2010/wordml" xmlns:w15="http://schemas.microsoft.com/office/word/2012/wordml" mc:Ignorable="w14 w15">
+<w:fonts xmlns:mc="http://schemas.openxmlformats.org/markup-compatibility/2006" xmlns:r="http://schemas.openxmlformats.org/officeDocument/2006/relationships" xmlns:w="http://schemas.openxmlformats.org/wordprocessingml/2006/main" xmlns:w14="http://schemas.microsoft.com/office/word/2010/wordml" mc:Ignorable="w14">
   <w:font w:name="Cambria">
     <w:panose1 w:val="02040503050406030204"/>
     <w:charset w:val="00"/>
@@ -4006,33 +3720,34 @@
     <w:pitch w:val="variable"/>
     <w:sig w:usb0="E00002FF" w:usb1="4000ACFF" w:usb2="00000001" w:usb3="00000000" w:csb0="0000019F" w:csb1="00000000"/>
   </w:font>
-  <w:font w:name="Calibri Light">
-    <w:panose1 w:val="020F0302020204030204"/>
+  <w:font w:name="Tahoma">
+    <w:panose1 w:val="020B0604030504040204"/>
     <w:charset w:val="00"/>
     <w:family w:val="swiss"/>
     <w:pitch w:val="variable"/>
-    <w:sig w:usb0="A00002EF" w:usb1="4000207B" w:usb2="00000000" w:usb3="00000000" w:csb0="0000019F" w:csb1="00000000"/>
+    <w:sig w:usb0="E1002EFF" w:usb1="C000605B" w:usb2="00000029" w:usb3="00000000" w:csb0="000101FF" w:csb1="00000000"/>
   </w:font>
 </w:fonts>
 </file>
 
 <file path=word/glossary/settings.xml><?xml version="1.0" encoding="utf-8"?>
-<w:settings xmlns:mc="http://schemas.openxmlformats.org/markup-compatibility/2006" xmlns:o="urn:schemas-microsoft-com:office:office" xmlns:r="http://schemas.openxmlformats.org/officeDocument/2006/relationships" xmlns:m="http://schemas.openxmlformats.org/officeDocument/2006/math" xmlns:v="urn:schemas-microsoft-com:vml" xmlns:w10="urn:schemas-microsoft-com:office:word" xmlns:w="http://schemas.openxmlformats.org/wordprocessingml/2006/main" xmlns:w14="http://schemas.microsoft.com/office/word/2010/wordml" xmlns:w15="http://schemas.microsoft.com/office/word/2012/wordml" xmlns:sl="http://schemas.openxmlformats.org/schemaLibrary/2006/main" mc:Ignorable="w14 w15">
+<w:settings xmlns:mc="http://schemas.openxmlformats.org/markup-compatibility/2006" xmlns:o="urn:schemas-microsoft-com:office:office" xmlns:r="http://schemas.openxmlformats.org/officeDocument/2006/relationships" xmlns:m="http://schemas.openxmlformats.org/officeDocument/2006/math" xmlns:v="urn:schemas-microsoft-com:vml" xmlns:w10="urn:schemas-microsoft-com:office:word" xmlns:w="http://schemas.openxmlformats.org/wordprocessingml/2006/main" xmlns:w14="http://schemas.microsoft.com/office/word/2010/wordml" xmlns:sl="http://schemas.openxmlformats.org/schemaLibrary/2006/main" mc:Ignorable="w14">
   <w:view w:val="normal"/>
   <w:defaultTabStop w:val="708"/>
   <w:hyphenationZone w:val="425"/>
   <w:characterSpacingControl w:val="doNotCompress"/>
   <w:compat>
     <w:useFELayout/>
-    <w:compatSetting w:name="compatibilityMode" w:uri="http://schemas.microsoft.com/office/word" w:val="15"/>
+    <w:compatSetting w:name="compatibilityMode" w:uri="http://schemas.microsoft.com/office/word" w:val="14"/>
     <w:compatSetting w:name="overrideTableStyleFontSizeAndJustification" w:uri="http://schemas.microsoft.com/office/word" w:val="1"/>
     <w:compatSetting w:name="enableOpenTypeFeatures" w:uri="http://schemas.microsoft.com/office/word" w:val="1"/>
     <w:compatSetting w:name="doNotFlipMirrorIndents" w:uri="http://schemas.microsoft.com/office/word" w:val="1"/>
-    <w:compatSetting w:name="differentiateMultirowTableHeaders" w:uri="http://schemas.microsoft.com/office/word" w:val="1"/>
   </w:compat>
   <w:rsids>
     <w:rsidRoot w:val="00B87E0F"/>
+    <w:rsid w:val="00127C7A"/>
     <w:rsid w:val="003E11B7"/>
+    <w:rsid w:val="00706F2D"/>
     <w:rsid w:val="0089379F"/>
     <w:rsid w:val="009F237B"/>
     <w:rsid w:val="00A52B3F"/>
@@ -4061,12 +3776,11 @@
   <w:clrSchemeMapping w:bg1="light1" w:t1="dark1" w:bg2="light2" w:t2="dark2" w:accent1="accent1" w:accent2="accent2" w:accent3="accent3" w:accent4="accent4" w:accent5="accent5" w:accent6="accent6" w:hyperlink="hyperlink" w:followedHyperlink="followedHyperlink"/>
   <w:decimalSymbol w:val=","/>
   <w:listSeparator w:val=";"/>
-  <w15:chartTrackingRefBased/>
 </w:settings>
 </file>
 
 <file path=word/glossary/styles.xml><?xml version="1.0" encoding="utf-8"?>
-<w:styles xmlns:mc="http://schemas.openxmlformats.org/markup-compatibility/2006" xmlns:r="http://schemas.openxmlformats.org/officeDocument/2006/relationships" xmlns:w="http://schemas.openxmlformats.org/wordprocessingml/2006/main" xmlns:w14="http://schemas.microsoft.com/office/word/2010/wordml" xmlns:w15="http://schemas.microsoft.com/office/word/2012/wordml" mc:Ignorable="w14 w15">
+<w:styles xmlns:mc="http://schemas.openxmlformats.org/markup-compatibility/2006" xmlns:r="http://schemas.openxmlformats.org/officeDocument/2006/relationships" xmlns:w="http://schemas.openxmlformats.org/wordprocessingml/2006/main" xmlns:w14="http://schemas.microsoft.com/office/word/2010/wordml" mc:Ignorable="w14">
   <w:docDefaults>
     <w:rPrDefault>
       <w:rPr>
@@ -4082,378 +3796,144 @@
       </w:pPr>
     </w:pPrDefault>
   </w:docDefaults>
-  <w:latentStyles w:defLockedState="0" w:defUIPriority="99" w:defSemiHidden="0" w:defUnhideWhenUsed="0" w:defQFormat="0" w:count="371">
-    <w:lsdException w:name="Normal" w:uiPriority="0" w:qFormat="1"/>
-    <w:lsdException w:name="heading 1" w:uiPriority="9" w:qFormat="1"/>
-    <w:lsdException w:name="heading 2" w:semiHidden="1" w:uiPriority="9" w:unhideWhenUsed="1" w:qFormat="1"/>
-    <w:lsdException w:name="heading 3" w:semiHidden="1" w:uiPriority="9" w:unhideWhenUsed="1" w:qFormat="1"/>
-    <w:lsdException w:name="heading 4" w:semiHidden="1" w:uiPriority="9" w:unhideWhenUsed="1" w:qFormat="1"/>
-    <w:lsdException w:name="heading 5" w:semiHidden="1" w:uiPriority="9" w:unhideWhenUsed="1" w:qFormat="1"/>
-    <w:lsdException w:name="heading 6" w:semiHidden="1" w:uiPriority="9" w:unhideWhenUsed="1" w:qFormat="1"/>
-    <w:lsdException w:name="heading 7" w:semiHidden="1" w:uiPriority="9" w:unhideWhenUsed="1" w:qFormat="1"/>
-    <w:lsdException w:name="heading 8" w:semiHidden="1" w:uiPriority="9" w:unhideWhenUsed="1" w:qFormat="1"/>
-    <w:lsdException w:name="heading 9" w:semiHidden="1" w:uiPriority="9" w:unhideWhenUsed="1" w:qFormat="1"/>
-    <w:lsdException w:name="index 1" w:semiHidden="1" w:unhideWhenUsed="1"/>
-    <w:lsdException w:name="index 2" w:semiHidden="1" w:unhideWhenUsed="1"/>
-    <w:lsdException w:name="index 3" w:semiHidden="1" w:unhideWhenUsed="1"/>
-    <w:lsdException w:name="index 4" w:semiHidden="1" w:unhideWhenUsed="1"/>
-    <w:lsdException w:name="index 5" w:semiHidden="1" w:unhideWhenUsed="1"/>
-    <w:lsdException w:name="index 6" w:semiHidden="1" w:unhideWhenUsed="1"/>
-    <w:lsdException w:name="index 7" w:semiHidden="1" w:unhideWhenUsed="1"/>
-    <w:lsdException w:name="index 8" w:semiHidden="1" w:unhideWhenUsed="1"/>
-    <w:lsdException w:name="index 9" w:semiHidden="1" w:unhideWhenUsed="1"/>
-    <w:lsdException w:name="toc 1" w:semiHidden="1" w:uiPriority="39" w:unhideWhenUsed="1"/>
-    <w:lsdException w:name="toc 2" w:semiHidden="1" w:uiPriority="39" w:unhideWhenUsed="1"/>
-    <w:lsdException w:name="toc 3" w:semiHidden="1" w:uiPriority="39" w:unhideWhenUsed="1"/>
-    <w:lsdException w:name="toc 4" w:semiHidden="1" w:uiPriority="39" w:unhideWhenUsed="1"/>
-    <w:lsdException w:name="toc 5" w:semiHidden="1" w:uiPriority="39" w:unhideWhenUsed="1"/>
-    <w:lsdException w:name="toc 6" w:semiHidden="1" w:uiPriority="39" w:unhideWhenUsed="1"/>
-    <w:lsdException w:name="toc 7" w:semiHidden="1" w:uiPriority="39" w:unhideWhenUsed="1"/>
-    <w:lsdException w:name="toc 8" w:semiHidden="1" w:uiPriority="39" w:unhideWhenUsed="1"/>
-    <w:lsdException w:name="toc 9" w:semiHidden="1" w:uiPriority="39" w:unhideWhenUsed="1"/>
-    <w:lsdException w:name="Normal Indent" w:semiHidden="1" w:unhideWhenUsed="1"/>
-    <w:lsdException w:name="footnote text" w:semiHidden="1" w:unhideWhenUsed="1"/>
-    <w:lsdException w:name="annotation text" w:semiHidden="1" w:unhideWhenUsed="1"/>
-    <w:lsdException w:name="header" w:semiHidden="1" w:unhideWhenUsed="1"/>
-    <w:lsdException w:name="footer" w:semiHidden="1" w:unhideWhenUsed="1"/>
-    <w:lsdException w:name="index heading" w:semiHidden="1" w:unhideWhenUsed="1"/>
-    <w:lsdException w:name="caption" w:semiHidden="1" w:uiPriority="35" w:unhideWhenUsed="1" w:qFormat="1"/>
-    <w:lsdException w:name="table of figures" w:semiHidden="1" w:unhideWhenUsed="1"/>
-    <w:lsdException w:name="envelope address" w:semiHidden="1" w:unhideWhenUsed="1"/>
-    <w:lsdException w:name="envelope return" w:semiHidden="1" w:unhideWhenUsed="1"/>
-    <w:lsdException w:name="footnote reference" w:semiHidden="1" w:unhideWhenUsed="1"/>
-    <w:lsdException w:name="annotation reference" w:semiHidden="1" w:unhideWhenUsed="1"/>
-    <w:lsdException w:name="line number" w:semiHidden="1" w:unhideWhenUsed="1"/>
-    <w:lsdException w:name="page number" w:semiHidden="1" w:unhideWhenUsed="1"/>
-    <w:lsdException w:name="endnote reference" w:semiHidden="1" w:unhideWhenUsed="1"/>
-    <w:lsdException w:name="endnote text" w:semiHidden="1" w:unhideWhenUsed="1"/>
-    <w:lsdException w:name="table of authorities" w:semiHidden="1" w:unhideWhenUsed="1"/>
-    <w:lsdException w:name="macro" w:semiHidden="1" w:unhideWhenUsed="1"/>
-    <w:lsdException w:name="toa heading" w:semiHidden="1" w:unhideWhenUsed="1"/>
-    <w:lsdException w:name="List" w:semiHidden="1" w:unhideWhenUsed="1"/>
-    <w:lsdException w:name="List Bullet" w:semiHidden="1" w:unhideWhenUsed="1"/>
-    <w:lsdException w:name="List Number" w:semiHidden="1" w:unhideWhenUsed="1"/>
-    <w:lsdException w:name="List 2" w:semiHidden="1" w:unhideWhenUsed="1"/>
-    <w:lsdException w:name="List 3" w:semiHidden="1" w:unhideWhenUsed="1"/>
-    <w:lsdException w:name="List 4" w:semiHidden="1" w:unhideWhenUsed="1"/>
-    <w:lsdException w:name="List 5" w:semiHidden="1" w:unhideWhenUsed="1"/>
-    <w:lsdException w:name="List Bullet 2" w:semiHidden="1" w:unhideWhenUsed="1"/>
-    <w:lsdException w:name="List Bullet 3" w:semiHidden="1" w:unhideWhenUsed="1"/>
-    <w:lsdException w:name="List Bullet 4" w:semiHidden="1" w:unhideWhenUsed="1"/>
-    <w:lsdException w:name="List Bullet 5" w:semiHidden="1" w:unhideWhenUsed="1"/>
-    <w:lsdException w:name="List Number 2" w:semiHidden="1" w:unhideWhenUsed="1"/>
-    <w:lsdException w:name="List Number 3" w:semiHidden="1" w:unhideWhenUsed="1"/>
-    <w:lsdException w:name="List Number 4" w:semiHidden="1" w:unhideWhenUsed="1"/>
-    <w:lsdException w:name="List Number 5" w:semiHidden="1" w:unhideWhenUsed="1"/>
-    <w:lsdException w:name="Title" w:uiPriority="10" w:qFormat="1"/>
-    <w:lsdException w:name="Closing" w:semiHidden="1" w:unhideWhenUsed="1"/>
-    <w:lsdException w:name="Signature" w:semiHidden="1" w:unhideWhenUsed="1"/>
-    <w:lsdException w:name="Default Paragraph Font" w:semiHidden="1" w:uiPriority="1" w:unhideWhenUsed="1"/>
-    <w:lsdException w:name="Body Text" w:semiHidden="1" w:unhideWhenUsed="1"/>
-    <w:lsdException w:name="Body Text Indent" w:semiHidden="1" w:unhideWhenUsed="1"/>
-    <w:lsdException w:name="List Continue" w:semiHidden="1" w:unhideWhenUsed="1"/>
-    <w:lsdException w:name="List Continue 2" w:semiHidden="1" w:unhideWhenUsed="1"/>
-    <w:lsdException w:name="List Continue 3" w:semiHidden="1" w:unhideWhenUsed="1"/>
-    <w:lsdException w:name="List Continue 4" w:semiHidden="1" w:unhideWhenUsed="1"/>
-    <w:lsdException w:name="List Continue 5" w:semiHidden="1" w:unhideWhenUsed="1"/>
-    <w:lsdException w:name="Message Header" w:semiHidden="1" w:unhideWhenUsed="1"/>
-    <w:lsdException w:name="Subtitle" w:uiPriority="11" w:qFormat="1"/>
-    <w:lsdException w:name="Salutation" w:semiHidden="1" w:unhideWhenUsed="1"/>
-    <w:lsdException w:name="Date" w:semiHidden="1" w:unhideWhenUsed="1"/>
-    <w:lsdException w:name="Body Text First Indent" w:semiHidden="1" w:unhideWhenUsed="1"/>
-    <w:lsdException w:name="Body Text First Indent 2" w:semiHidden="1" w:unhideWhenUsed="1"/>
-    <w:lsdException w:name="Note Heading" w:semiHidden="1" w:unhideWhenUsed="1"/>
-    <w:lsdException w:name="Body Text 2" w:semiHidden="1" w:unhideWhenUsed="1"/>
-    <w:lsdException w:name="Body Text 3" w:semiHidden="1" w:unhideWhenUsed="1"/>
-    <w:lsdException w:name="Body Text Indent 2" w:semiHidden="1" w:unhideWhenUsed="1"/>
-    <w:lsdException w:name="Body Text Indent 3" w:semiHidden="1" w:unhideWhenUsed="1"/>
-    <w:lsdException w:name="Block Text" w:semiHidden="1" w:unhideWhenUsed="1"/>
-    <w:lsdException w:name="Hyperlink" w:semiHidden="1" w:unhideWhenUsed="1"/>
-    <w:lsdException w:name="FollowedHyperlink" w:semiHidden="1" w:unhideWhenUsed="1"/>
-    <w:lsdException w:name="Strong" w:uiPriority="22" w:qFormat="1"/>
-    <w:lsdException w:name="Emphasis" w:uiPriority="20" w:qFormat="1"/>
-    <w:lsdException w:name="Document Map" w:semiHidden="1" w:unhideWhenUsed="1"/>
-    <w:lsdException w:name="Plain Text" w:semiHidden="1" w:unhideWhenUsed="1"/>
-    <w:lsdException w:name="E-mail Signature" w:semiHidden="1" w:unhideWhenUsed="1"/>
-    <w:lsdException w:name="HTML Top of Form" w:semiHidden="1" w:unhideWhenUsed="1"/>
-    <w:lsdException w:name="HTML Bottom of Form" w:semiHidden="1" w:unhideWhenUsed="1"/>
-    <w:lsdException w:name="Normal (Web)" w:semiHidden="1" w:unhideWhenUsed="1"/>
-    <w:lsdException w:name="HTML Acronym" w:semiHidden="1" w:unhideWhenUsed="1"/>
-    <w:lsdException w:name="HTML Address" w:semiHidden="1" w:unhideWhenUsed="1"/>
-    <w:lsdException w:name="HTML Cite" w:semiHidden="1" w:unhideWhenUsed="1"/>
-    <w:lsdException w:name="HTML Code" w:semiHidden="1" w:unhideWhenUsed="1"/>
-    <w:lsdException w:name="HTML Definition" w:semiHidden="1" w:unhideWhenUsed="1"/>
-    <w:lsdException w:name="HTML Keyboard" w:semiHidden="1" w:unhideWhenUsed="1"/>
-    <w:lsdException w:name="HTML Preformatted" w:semiHidden="1" w:unhideWhenUsed="1"/>
-    <w:lsdException w:name="HTML Sample" w:semiHidden="1" w:unhideWhenUsed="1"/>
-    <w:lsdException w:name="HTML Typewriter" w:semiHidden="1" w:unhideWhenUsed="1"/>
-    <w:lsdException w:name="HTML Variable" w:semiHidden="1" w:unhideWhenUsed="1"/>
-    <w:lsdException w:name="Normal Table" w:semiHidden="1" w:unhideWhenUsed="1"/>
-    <w:lsdException w:name="annotation subject" w:semiHidden="1" w:unhideWhenUsed="1"/>
-    <w:lsdException w:name="No List" w:semiHidden="1" w:unhideWhenUsed="1"/>
-    <w:lsdException w:name="Outline List 1" w:semiHidden="1" w:unhideWhenUsed="1"/>
-    <w:lsdException w:name="Outline List 2" w:semiHidden="1" w:unhideWhenUsed="1"/>
-    <w:lsdException w:name="Outline List 3" w:semiHidden="1" w:unhideWhenUsed="1"/>
-    <w:lsdException w:name="Table Simple 1" w:semiHidden="1" w:unhideWhenUsed="1"/>
-    <w:lsdException w:name="Table Simple 2" w:semiHidden="1" w:unhideWhenUsed="1"/>
-    <w:lsdException w:name="Table Simple 3" w:semiHidden="1" w:unhideWhenUsed="1"/>
-    <w:lsdException w:name="Table Classic 1" w:semiHidden="1" w:unhideWhenUsed="1"/>
-    <w:lsdException w:name="Table Classic 2" w:semiHidden="1" w:unhideWhenUsed="1"/>
-    <w:lsdException w:name="Table Classic 3" w:semiHidden="1" w:unhideWhenUsed="1"/>
-    <w:lsdException w:name="Table Classic 4" w:semiHidden="1" w:unhideWhenUsed="1"/>
-    <w:lsdException w:name="Table Colorful 1" w:semiHidden="1" w:unhideWhenUsed="1"/>
-    <w:lsdException w:name="Table Colorful 2" w:semiHidden="1" w:unhideWhenUsed="1"/>
-    <w:lsdException w:name="Table Colorful 3" w:semiHidden="1" w:unhideWhenUsed="1"/>
-    <w:lsdException w:name="Table Columns 1" w:semiHidden="1" w:unhideWhenUsed="1"/>
-    <w:lsdException w:name="Table Columns 2" w:semiHidden="1" w:unhideWhenUsed="1"/>
-    <w:lsdException w:name="Table Columns 3" w:semiHidden="1" w:unhideWhenUsed="1"/>
-    <w:lsdException w:name="Table Columns 4" w:semiHidden="1" w:unhideWhenUsed="1"/>
-    <w:lsdException w:name="Table Columns 5" w:semiHidden="1" w:unhideWhenUsed="1"/>
-    <w:lsdException w:name="Table Grid 1" w:semiHidden="1" w:unhideWhenUsed="1"/>
-    <w:lsdException w:name="Table Grid 2" w:semiHidden="1" w:unhideWhenUsed="1"/>
-    <w:lsdException w:name="Table Grid 3" w:semiHidden="1" w:unhideWhenUsed="1"/>
-    <w:lsdException w:name="Table Grid 4" w:semiHidden="1" w:unhideWhenUsed="1"/>
-    <w:lsdException w:name="Table Grid 5" w:semiHidden="1" w:unhideWhenUsed="1"/>
-    <w:lsdException w:name="Table Grid 6" w:semiHidden="1" w:unhideWhenUsed="1"/>
-    <w:lsdException w:name="Table Grid 7" w:semiHidden="1" w:unhideWhenUsed="1"/>
-    <w:lsdException w:name="Table Grid 8" w:semiHidden="1" w:unhideWhenUsed="1"/>
-    <w:lsdException w:name="Table List 1" w:semiHidden="1" w:unhideWhenUsed="1"/>
-    <w:lsdException w:name="Table List 2" w:semiHidden="1" w:unhideWhenUsed="1"/>
-    <w:lsdException w:name="Table List 3" w:semiHidden="1" w:unhideWhenUsed="1"/>
-    <w:lsdException w:name="Table List 4" w:semiHidden="1" w:unhideWhenUsed="1"/>
-    <w:lsdException w:name="Table List 5" w:semiHidden="1" w:unhideWhenUsed="1"/>
-    <w:lsdException w:name="Table List 6" w:semiHidden="1" w:unhideWhenUsed="1"/>
-    <w:lsdException w:name="Table List 7" w:semiHidden="1" w:unhideWhenUsed="1"/>
-    <w:lsdException w:name="Table List 8" w:semiHidden="1" w:unhideWhenUsed="1"/>
-    <w:lsdException w:name="Table 3D effects 1" w:semiHidden="1" w:unhideWhenUsed="1"/>
-    <w:lsdException w:name="Table 3D effects 2" w:semiHidden="1" w:unhideWhenUsed="1"/>
-    <w:lsdException w:name="Table 3D effects 3" w:semiHidden="1" w:unhideWhenUsed="1"/>
-    <w:lsdException w:name="Table Contemporary" w:semiHidden="1" w:unhideWhenUsed="1"/>
-    <w:lsdException w:name="Table Elegant" w:semiHidden="1" w:unhideWhenUsed="1"/>
-    <w:lsdException w:name="Table Professional" w:semiHidden="1" w:unhideWhenUsed="1"/>
-    <w:lsdException w:name="Table Subtle 1" w:semiHidden="1" w:unhideWhenUsed="1"/>
-    <w:lsdException w:name="Table Subtle 2" w:semiHidden="1" w:unhideWhenUsed="1"/>
-    <w:lsdException w:name="Table Web 1" w:semiHidden="1" w:unhideWhenUsed="1"/>
-    <w:lsdException w:name="Table Web 2" w:semiHidden="1" w:unhideWhenUsed="1"/>
-    <w:lsdException w:name="Table Web 3" w:semiHidden="1" w:unhideWhenUsed="1"/>
-    <w:lsdException w:name="Balloon Text" w:semiHidden="1" w:unhideWhenUsed="1"/>
-    <w:lsdException w:name="Table Grid" w:uiPriority="39"/>
-    <w:lsdException w:name="Table Theme" w:semiHidden="1" w:unhideWhenUsed="1"/>
-    <w:lsdException w:name="Placeholder Text" w:semiHidden="1"/>
-    <w:lsdException w:name="No Spacing" w:uiPriority="1" w:qFormat="1"/>
-    <w:lsdException w:name="Light Shading" w:uiPriority="60"/>
-    <w:lsdException w:name="Light List" w:uiPriority="61"/>
-    <w:lsdException w:name="Light Grid" w:uiPriority="62"/>
-    <w:lsdException w:name="Medium Shading 1" w:uiPriority="63"/>
-    <w:lsdException w:name="Medium Shading 2" w:uiPriority="64"/>
-    <w:lsdException w:name="Medium List 1" w:uiPriority="65"/>
-    <w:lsdException w:name="Medium List 2" w:uiPriority="66"/>
-    <w:lsdException w:name="Medium Grid 1" w:uiPriority="67"/>
-    <w:lsdException w:name="Medium Grid 2" w:uiPriority="68"/>
-    <w:lsdException w:name="Medium Grid 3" w:uiPriority="69"/>
-    <w:lsdException w:name="Dark List" w:uiPriority="70"/>
-    <w:lsdException w:name="Colorful Shading" w:uiPriority="71"/>
-    <w:lsdException w:name="Colorful List" w:uiPriority="72"/>
-    <w:lsdException w:name="Colorful Grid" w:uiPriority="73"/>
-    <w:lsdException w:name="Light Shading Accent 1" w:uiPriority="60"/>
-    <w:lsdException w:name="Light List Accent 1" w:uiPriority="61"/>
-    <w:lsdException w:name="Light Grid Accent 1" w:uiPriority="62"/>
-    <w:lsdException w:name="Medium Shading 1 Accent 1" w:uiPriority="63"/>
-    <w:lsdException w:name="Medium Shading 2 Accent 1" w:uiPriority="64"/>
-    <w:lsdException w:name="Medium List 1 Accent 1" w:uiPriority="65"/>
-    <w:lsdException w:name="Revision" w:semiHidden="1"/>
-    <w:lsdException w:name="List Paragraph" w:uiPriority="34" w:qFormat="1"/>
-    <w:lsdException w:name="Quote" w:uiPriority="29" w:qFormat="1"/>
-    <w:lsdException w:name="Intense Quote" w:uiPriority="30" w:qFormat="1"/>
-    <w:lsdException w:name="Medium List 2 Accent 1" w:uiPriority="66"/>
-    <w:lsdException w:name="Medium Grid 1 Accent 1" w:uiPriority="67"/>
-    <w:lsdException w:name="Medium Grid 2 Accent 1" w:uiPriority="68"/>
-    <w:lsdException w:name="Medium Grid 3 Accent 1" w:uiPriority="69"/>
-    <w:lsdException w:name="Dark List Accent 1" w:uiPriority="70"/>
-    <w:lsdException w:name="Colorful Shading Accent 1" w:uiPriority="71"/>
-    <w:lsdException w:name="Colorful List Accent 1" w:uiPriority="72"/>
-    <w:lsdException w:name="Colorful Grid Accent 1" w:uiPriority="73"/>
-    <w:lsdException w:name="Light Shading Accent 2" w:uiPriority="60"/>
-    <w:lsdException w:name="Light List Accent 2" w:uiPriority="61"/>
-    <w:lsdException w:name="Light Grid Accent 2" w:uiPriority="62"/>
-    <w:lsdException w:name="Medium Shading 1 Accent 2" w:uiPriority="63"/>
-    <w:lsdException w:name="Medium Shading 2 Accent 2" w:uiPriority="64"/>
-    <w:lsdException w:name="Medium List 1 Accent 2" w:uiPriority="65"/>
-    <w:lsdException w:name="Medium List 2 Accent 2" w:uiPriority="66"/>
-    <w:lsdException w:name="Medium Grid 1 Accent 2" w:uiPriority="67"/>
-    <w:lsdException w:name="Medium Grid 2 Accent 2" w:uiPriority="68"/>
-    <w:lsdException w:name="Medium Grid 3 Accent 2" w:uiPriority="69"/>
-    <w:lsdException w:name="Dark List Accent 2" w:uiPriority="70"/>
-    <w:lsdException w:name="Colorful Shading Accent 2" w:uiPriority="71"/>
-    <w:lsdException w:name="Colorful List Accent 2" w:uiPriority="72"/>
-    <w:lsdException w:name="Colorful Grid Accent 2" w:uiPriority="73"/>
-    <w:lsdException w:name="Light Shading Accent 3" w:uiPriority="60"/>
-    <w:lsdException w:name="Light List Accent 3" w:uiPriority="61"/>
-    <w:lsdException w:name="Light Grid Accent 3" w:uiPriority="62"/>
-    <w:lsdException w:name="Medium Shading 1 Accent 3" w:uiPriority="63"/>
-    <w:lsdException w:name="Medium Shading 2 Accent 3" w:uiPriority="64"/>
-    <w:lsdException w:name="Medium List 1 Accent 3" w:uiPriority="65"/>
-    <w:lsdException w:name="Medium List 2 Accent 3" w:uiPriority="66"/>
-    <w:lsdException w:name="Medium Grid 1 Accent 3" w:uiPriority="67"/>
-    <w:lsdException w:name="Medium Grid 2 Accent 3" w:uiPriority="68"/>
-    <w:lsdException w:name="Medium Grid 3 Accent 3" w:uiPriority="69"/>
-    <w:lsdException w:name="Dark List Accent 3" w:uiPriority="70"/>
-    <w:lsdException w:name="Colorful Shading Accent 3" w:uiPriority="71"/>
-    <w:lsdException w:name="Colorful List Accent 3" w:uiPriority="72"/>
-    <w:lsdException w:name="Colorful Grid Accent 3" w:uiPriority="73"/>
-    <w:lsdException w:name="Light Shading Accent 4" w:uiPriority="60"/>
-    <w:lsdException w:name="Light List Accent 4" w:uiPriority="61"/>
-    <w:lsdException w:name="Light Grid Accent 4" w:uiPriority="62"/>
-    <w:lsdException w:name="Medium Shading 1 Accent 4" w:uiPriority="63"/>
-    <w:lsdException w:name="Medium Shading 2 Accent 4" w:uiPriority="64"/>
-    <w:lsdException w:name="Medium List 1 Accent 4" w:uiPriority="65"/>
-    <w:lsdException w:name="Medium List 2 Accent 4" w:uiPriority="66"/>
-    <w:lsdException w:name="Medium Grid 1 Accent 4" w:uiPriority="67"/>
-    <w:lsdException w:name="Medium Grid 2 Accent 4" w:uiPriority="68"/>
-    <w:lsdException w:name="Medium Grid 3 Accent 4" w:uiPriority="69"/>
-    <w:lsdException w:name="Dark List Accent 4" w:uiPriority="70"/>
-    <w:lsdException w:name="Colorful Shading Accent 4" w:uiPriority="71"/>
-    <w:lsdException w:name="Colorful List Accent 4" w:uiPriority="72"/>
-    <w:lsdException w:name="Colorful Grid Accent 4" w:uiPriority="73"/>
-    <w:lsdException w:name="Light Shading Accent 5" w:uiPriority="60"/>
-    <w:lsdException w:name="Light List Accent 5" w:uiPriority="61"/>
-    <w:lsdException w:name="Light Grid Accent 5" w:uiPriority="62"/>
-    <w:lsdException w:name="Medium Shading 1 Accent 5" w:uiPriority="63"/>
-    <w:lsdException w:name="Medium Shading 2 Accent 5" w:uiPriority="64"/>
-    <w:lsdException w:name="Medium List 1 Accent 5" w:uiPriority="65"/>
-    <w:lsdException w:name="Medium List 2 Accent 5" w:uiPriority="66"/>
-    <w:lsdException w:name="Medium Grid 1 Accent 5" w:uiPriority="67"/>
-    <w:lsdException w:name="Medium Grid 2 Accent 5" w:uiPriority="68"/>
-    <w:lsdException w:name="Medium Grid 3 Accent 5" w:uiPriority="69"/>
-    <w:lsdException w:name="Dark List Accent 5" w:uiPriority="70"/>
-    <w:lsdException w:name="Colorful Shading Accent 5" w:uiPriority="71"/>
-    <w:lsdException w:name="Colorful List Accent 5" w:uiPriority="72"/>
-    <w:lsdException w:name="Colorful Grid Accent 5" w:uiPriority="73"/>
-    <w:lsdException w:name="Light Shading Accent 6" w:uiPriority="60"/>
-    <w:lsdException w:name="Light List Accent 6" w:uiPriority="61"/>
-    <w:lsdException w:name="Light Grid Accent 6" w:uiPriority="62"/>
-    <w:lsdException w:name="Medium Shading 1 Accent 6" w:uiPriority="63"/>
-    <w:lsdException w:name="Medium Shading 2 Accent 6" w:uiPriority="64"/>
-    <w:lsdException w:name="Medium List 1 Accent 6" w:uiPriority="65"/>
-    <w:lsdException w:name="Medium List 2 Accent 6" w:uiPriority="66"/>
-    <w:lsdException w:name="Medium Grid 1 Accent 6" w:uiPriority="67"/>
-    <w:lsdException w:name="Medium Grid 2 Accent 6" w:uiPriority="68"/>
-    <w:lsdException w:name="Medium Grid 3 Accent 6" w:uiPriority="69"/>
-    <w:lsdException w:name="Dark List Accent 6" w:uiPriority="70"/>
-    <w:lsdException w:name="Colorful Shading Accent 6" w:uiPriority="71"/>
-    <w:lsdException w:name="Colorful List Accent 6" w:uiPriority="72"/>
-    <w:lsdException w:name="Colorful Grid Accent 6" w:uiPriority="73"/>
-    <w:lsdException w:name="Subtle Emphasis" w:uiPriority="19" w:qFormat="1"/>
-    <w:lsdException w:name="Intense Emphasis" w:uiPriority="21" w:qFormat="1"/>
-    <w:lsdException w:name="Subtle Reference" w:uiPriority="31" w:qFormat="1"/>
-    <w:lsdException w:name="Intense Reference" w:uiPriority="32" w:qFormat="1"/>
-    <w:lsdException w:name="Book Title" w:uiPriority="33" w:qFormat="1"/>
-    <w:lsdException w:name="Bibliography" w:semiHidden="1" w:uiPriority="37" w:unhideWhenUsed="1"/>
-    <w:lsdException w:name="TOC Heading" w:semiHidden="1" w:uiPriority="39" w:unhideWhenUsed="1" w:qFormat="1"/>
-    <w:lsdException w:name="Plain Table 1" w:uiPriority="41"/>
-    <w:lsdException w:name="Plain Table 2" w:uiPriority="42"/>
-    <w:lsdException w:name="Plain Table 3" w:uiPriority="43"/>
-    <w:lsdException w:name="Plain Table 4" w:uiPriority="44"/>
-    <w:lsdException w:name="Plain Table 5" w:uiPriority="45"/>
-    <w:lsdException w:name="Grid Table Light" w:uiPriority="40"/>
-    <w:lsdException w:name="Grid Table 1 Light" w:uiPriority="46"/>
-    <w:lsdException w:name="Grid Table 2" w:uiPriority="47"/>
-    <w:lsdException w:name="Grid Table 3" w:uiPriority="48"/>
-    <w:lsdException w:name="Grid Table 4" w:uiPriority="49"/>
-    <w:lsdException w:name="Grid Table 5 Dark" w:uiPriority="50"/>
-    <w:lsdException w:name="Grid Table 6 Colorful" w:uiPriority="51"/>
-    <w:lsdException w:name="Grid Table 7 Colorful" w:uiPriority="52"/>
-    <w:lsdException w:name="Grid Table 1 Light Accent 1" w:uiPriority="46"/>
-    <w:lsdException w:name="Grid Table 2 Accent 1" w:uiPriority="47"/>
-    <w:lsdException w:name="Grid Table 3 Accent 1" w:uiPriority="48"/>
-    <w:lsdException w:name="Grid Table 4 Accent 1" w:uiPriority="49"/>
-    <w:lsdException w:name="Grid Table 5 Dark Accent 1" w:uiPriority="50"/>
-    <w:lsdException w:name="Grid Table 6 Colorful Accent 1" w:uiPriority="51"/>
-    <w:lsdException w:name="Grid Table 7 Colorful Accent 1" w:uiPriority="52"/>
-    <w:lsdException w:name="Grid Table 1 Light Accent 2" w:uiPriority="46"/>
-    <w:lsdException w:name="Grid Table 2 Accent 2" w:uiPriority="47"/>
-    <w:lsdException w:name="Grid Table 3 Accent 2" w:uiPriority="48"/>
-    <w:lsdException w:name="Grid Table 4 Accent 2" w:uiPriority="49"/>
-    <w:lsdException w:name="Grid Table 5 Dark Accent 2" w:uiPriority="50"/>
-    <w:lsdException w:name="Grid Table 6 Colorful Accent 2" w:uiPriority="51"/>
-    <w:lsdException w:name="Grid Table 7 Colorful Accent 2" w:uiPriority="52"/>
-    <w:lsdException w:name="Grid Table 1 Light Accent 3" w:uiPriority="46"/>
-    <w:lsdException w:name="Grid Table 2 Accent 3" w:uiPriority="47"/>
-    <w:lsdException w:name="Grid Table 3 Accent 3" w:uiPriority="48"/>
-    <w:lsdException w:name="Grid Table 4 Accent 3" w:uiPriority="49"/>
-    <w:lsdException w:name="Grid Table 5 Dark Accent 3" w:uiPriority="50"/>
-    <w:lsdException w:name="Grid Table 6 Colorful Accent 3" w:uiPriority="51"/>
-    <w:lsdException w:name="Grid Table 7 Colorful Accent 3" w:uiPriority="52"/>
-    <w:lsdException w:name="Grid Table 1 Light Accent 4" w:uiPriority="46"/>
-    <w:lsdException w:name="Grid Table 2 Accent 4" w:uiPriority="47"/>
-    <w:lsdException w:name="Grid Table 3 Accent 4" w:uiPriority="48"/>
-    <w:lsdException w:name="Grid Table 4 Accent 4" w:uiPriority="49"/>
-    <w:lsdException w:name="Grid Table 5 Dark Accent 4" w:uiPriority="50"/>
-    <w:lsdException w:name="Grid Table 6 Colorful Accent 4" w:uiPriority="51"/>
-    <w:lsdException w:name="Grid Table 7 Colorful Accent 4" w:uiPriority="52"/>
-    <w:lsdException w:name="Grid Table 1 Light Accent 5" w:uiPriority="46"/>
-    <w:lsdException w:name="Grid Table 2 Accent 5" w:uiPriority="47"/>
-    <w:lsdException w:name="Grid Table 3 Accent 5" w:uiPriority="48"/>
-    <w:lsdException w:name="Grid Table 4 Accent 5" w:uiPriority="49"/>
-    <w:lsdException w:name="Grid Table 5 Dark Accent 5" w:uiPriority="50"/>
-    <w:lsdException w:name="Grid Table 6 Colorful Accent 5" w:uiPriority="51"/>
-    <w:lsdException w:name="Grid Table 7 Colorful Accent 5" w:uiPriority="52"/>
-    <w:lsdException w:name="Grid Table 1 Light Accent 6" w:uiPriority="46"/>
-    <w:lsdException w:name="Grid Table 2 Accent 6" w:uiPriority="47"/>
-    <w:lsdException w:name="Grid Table 3 Accent 6" w:uiPriority="48"/>
-    <w:lsdException w:name="Grid Table 4 Accent 6" w:uiPriority="49"/>
-    <w:lsdException w:name="Grid Table 5 Dark Accent 6" w:uiPriority="50"/>
-    <w:lsdException w:name="Grid Table 6 Colorful Accent 6" w:uiPriority="51"/>
-    <w:lsdException w:name="Grid Table 7 Colorful Accent 6" w:uiPriority="52"/>
-    <w:lsdException w:name="List Table 1 Light" w:uiPriority="46"/>
-    <w:lsdException w:name="List Table 2" w:uiPriority="47"/>
-    <w:lsdException w:name="List Table 3" w:uiPriority="48"/>
-    <w:lsdException w:name="List Table 4" w:uiPriority="49"/>
-    <w:lsdException w:name="List Table 5 Dark" w:uiPriority="50"/>
-    <w:lsdException w:name="List Table 6 Colorful" w:uiPriority="51"/>
-    <w:lsdException w:name="List Table 7 Colorful" w:uiPriority="52"/>
-    <w:lsdException w:name="List Table 1 Light Accent 1" w:uiPriority="46"/>
-    <w:lsdException w:name="List Table 2 Accent 1" w:uiPriority="47"/>
-    <w:lsdException w:name="List Table 3 Accent 1" w:uiPriority="48"/>
-    <w:lsdException w:name="List Table 4 Accent 1" w:uiPriority="49"/>
-    <w:lsdException w:name="List Table 5 Dark Accent 1" w:uiPriority="50"/>
-    <w:lsdException w:name="List Table 6 Colorful Accent 1" w:uiPriority="51"/>
-    <w:lsdException w:name="List Table 7 Colorful Accent 1" w:uiPriority="52"/>
-    <w:lsdException w:name="List Table 1 Light Accent 2" w:uiPriority="46"/>
-    <w:lsdException w:name="List Table 2 Accent 2" w:uiPriority="47"/>
-    <w:lsdException w:name="List Table 3 Accent 2" w:uiPriority="48"/>
-    <w:lsdException w:name="List Table 4 Accent 2" w:uiPriority="49"/>
-    <w:lsdException w:name="List Table 5 Dark Accent 2" w:uiPriority="50"/>
-    <w:lsdException w:name="List Table 6 Colorful Accent 2" w:uiPriority="51"/>
-    <w:lsdException w:name="List Table 7 Colorful Accent 2" w:uiPriority="52"/>
-    <w:lsdException w:name="List Table 1 Light Accent 3" w:uiPriority="46"/>
-    <w:lsdException w:name="List Table 2 Accent 3" w:uiPriority="47"/>
-    <w:lsdException w:name="List Table 3 Accent 3" w:uiPriority="48"/>
-    <w:lsdException w:name="List Table 4 Accent 3" w:uiPriority="49"/>
-    <w:lsdException w:name="List Table 5 Dark Accent 3" w:uiPriority="50"/>
-    <w:lsdException w:name="List Table 6 Colorful Accent 3" w:uiPriority="51"/>
-    <w:lsdException w:name="List Table 7 Colorful Accent 3" w:uiPriority="52"/>
-    <w:lsdException w:name="List Table 1 Light Accent 4" w:uiPriority="46"/>
-    <w:lsdException w:name="List Table 2 Accent 4" w:uiPriority="47"/>
-    <w:lsdException w:name="List Table 3 Accent 4" w:uiPriority="48"/>
-    <w:lsdException w:name="List Table 4 Accent 4" w:uiPriority="49"/>
-    <w:lsdException w:name="List Table 5 Dark Accent 4" w:uiPriority="50"/>
-    <w:lsdException w:name="List Table 6 Colorful Accent 4" w:uiPriority="51"/>
-    <w:lsdException w:name="List Table 7 Colorful Accent 4" w:uiPriority="52"/>
-    <w:lsdException w:name="List Table 1 Light Accent 5" w:uiPriority="46"/>
-    <w:lsdException w:name="List Table 2 Accent 5" w:uiPriority="47"/>
-    <w:lsdException w:name="List Table 3 Accent 5" w:uiPriority="48"/>
-    <w:lsdException w:name="List Table 4 Accent 5" w:uiPriority="49"/>
-    <w:lsdException w:name="List Table 5 Dark Accent 5" w:uiPriority="50"/>
-    <w:lsdException w:name="List Table 6 Colorful Accent 5" w:uiPriority="51"/>
-    <w:lsdException w:name="List Table 7 Colorful Accent 5" w:uiPriority="52"/>
-    <w:lsdException w:name="List Table 1 Light Accent 6" w:uiPriority="46"/>
-    <w:lsdException w:name="List Table 2 Accent 6" w:uiPriority="47"/>
-    <w:lsdException w:name="List Table 3 Accent 6" w:uiPriority="48"/>
-    <w:lsdException w:name="List Table 4 Accent 6" w:uiPriority="49"/>
-    <w:lsdException w:name="List Table 5 Dark Accent 6" w:uiPriority="50"/>
-    <w:lsdException w:name="List Table 6 Colorful Accent 6" w:uiPriority="51"/>
-    <w:lsdException w:name="List Table 7 Colorful Accent 6" w:uiPriority="52"/>
+  <w:latentStyles w:defLockedState="0" w:defUIPriority="99" w:defSemiHidden="1" w:defUnhideWhenUsed="1" w:defQFormat="0" w:count="267">
+    <w:lsdException w:name="Normal" w:semiHidden="0" w:uiPriority="0" w:unhideWhenUsed="0" w:qFormat="1"/>
+    <w:lsdException w:name="heading 1" w:semiHidden="0" w:uiPriority="9" w:unhideWhenUsed="0" w:qFormat="1"/>
+    <w:lsdException w:name="heading 2" w:uiPriority="9" w:qFormat="1"/>
+    <w:lsdException w:name="heading 3" w:uiPriority="9" w:qFormat="1"/>
+    <w:lsdException w:name="heading 4" w:uiPriority="9" w:qFormat="1"/>
+    <w:lsdException w:name="heading 5" w:uiPriority="9" w:qFormat="1"/>
+    <w:lsdException w:name="heading 6" w:uiPriority="9" w:qFormat="1"/>
+    <w:lsdException w:name="heading 7" w:uiPriority="9" w:qFormat="1"/>
+    <w:lsdException w:name="heading 8" w:uiPriority="9" w:qFormat="1"/>
+    <w:lsdException w:name="heading 9" w:uiPriority="9" w:qFormat="1"/>
+    <w:lsdException w:name="toc 1" w:uiPriority="39"/>
+    <w:lsdException w:name="toc 2" w:uiPriority="39"/>
+    <w:lsdException w:name="toc 3" w:uiPriority="39"/>
+    <w:lsdException w:name="toc 4" w:uiPriority="39"/>
+    <w:lsdException w:name="toc 5" w:uiPriority="39"/>
+    <w:lsdException w:name="toc 6" w:uiPriority="39"/>
+    <w:lsdException w:name="toc 7" w:uiPriority="39"/>
+    <w:lsdException w:name="toc 8" w:uiPriority="39"/>
+    <w:lsdException w:name="toc 9" w:uiPriority="39"/>
+    <w:lsdException w:name="caption" w:uiPriority="35" w:qFormat="1"/>
+    <w:lsdException w:name="Title" w:semiHidden="0" w:uiPriority="10" w:unhideWhenUsed="0" w:qFormat="1"/>
+    <w:lsdException w:name="Default Paragraph Font" w:uiPriority="1"/>
+    <w:lsdException w:name="Subtitle" w:semiHidden="0" w:uiPriority="11" w:unhideWhenUsed="0" w:qFormat="1"/>
+    <w:lsdException w:name="Strong" w:semiHidden="0" w:uiPriority="22" w:unhideWhenUsed="0" w:qFormat="1"/>
+    <w:lsdException w:name="Emphasis" w:semiHidden="0" w:uiPriority="20" w:unhideWhenUsed="0" w:qFormat="1"/>
+    <w:lsdException w:name="Table Grid" w:semiHidden="0" w:uiPriority="39" w:unhideWhenUsed="0"/>
+    <w:lsdException w:name="Placeholder Text" w:unhideWhenUsed="0"/>
+    <w:lsdException w:name="No Spacing" w:semiHidden="0" w:uiPriority="1" w:unhideWhenUsed="0" w:qFormat="1"/>
+    <w:lsdException w:name="Light Shading" w:semiHidden="0" w:uiPriority="60" w:unhideWhenUsed="0"/>
+    <w:lsdException w:name="Light List" w:semiHidden="0" w:uiPriority="61" w:unhideWhenUsed="0"/>
+    <w:lsdException w:name="Light Grid" w:semiHidden="0" w:uiPriority="62" w:unhideWhenUsed="0"/>
+    <w:lsdException w:name="Medium Shading 1" w:semiHidden="0" w:uiPriority="63" w:unhideWhenUsed="0"/>
+    <w:lsdException w:name="Medium Shading 2" w:semiHidden="0" w:uiPriority="64" w:unhideWhenUsed="0"/>
+    <w:lsdException w:name="Medium List 1" w:semiHidden="0" w:uiPriority="65" w:unhideWhenUsed="0"/>
+    <w:lsdException w:name="Medium List 2" w:semiHidden="0" w:uiPriority="66" w:unhideWhenUsed="0"/>
+    <w:lsdException w:name="Medium Grid 1" w:semiHidden="0" w:uiPriority="67" w:unhideWhenUsed="0"/>
+    <w:lsdException w:name="Medium Grid 2" w:semiHidden="0" w:uiPriority="68" w:unhideWhenUsed="0"/>
+    <w:lsdException w:name="Medium Grid 3" w:semiHidden="0" w:uiPriority="69" w:unhideWhenUsed="0"/>
+    <w:lsdException w:name="Dark List" w:semiHidden="0" w:uiPriority="70" w:unhideWhenUsed="0"/>
+    <w:lsdException w:name="Colorful Shading" w:semiHidden="0" w:uiPriority="71" w:unhideWhenUsed="0"/>
+    <w:lsdException w:name="Colorful List" w:semiHidden="0" w:uiPriority="72" w:unhideWhenUsed="0"/>
+    <w:lsdException w:name="Colorful Grid" w:semiHidden="0" w:uiPriority="73" w:unhideWhenUsed="0"/>
+    <w:lsdException w:name="Light Shading Accent 1" w:semiHidden="0" w:uiPriority="60" w:unhideWhenUsed="0"/>
+    <w:lsdException w:name="Light List Accent 1" w:semiHidden="0" w:uiPriority="61" w:unhideWhenUsed="0"/>
+    <w:lsdException w:name="Light Grid Accent 1" w:semiHidden="0" w:uiPriority="62" w:unhideWhenUsed="0"/>
+    <w:lsdException w:name="Medium Shading 1 Accent 1" w:semiHidden="0" w:uiPriority="63" w:unhideWhenUsed="0"/>
+    <w:lsdException w:name="Medium Shading 2 Accent 1" w:semiHidden="0" w:uiPriority="64" w:unhideWhenUsed="0"/>
+    <w:lsdException w:name="Medium List 1 Accent 1" w:semiHidden="0" w:uiPriority="65" w:unhideWhenUsed="0"/>
+    <w:lsdException w:name="Revision" w:unhideWhenUsed="0"/>
+    <w:lsdException w:name="List Paragraph" w:semiHidden="0" w:uiPriority="34" w:unhideWhenUsed="0" w:qFormat="1"/>
+    <w:lsdException w:name="Quote" w:semiHidden="0" w:uiPriority="29" w:unhideWhenUsed="0" w:qFormat="1"/>
+    <w:lsdException w:name="Intense Quote" w:semiHidden="0" w:uiPriority="30" w:unhideWhenUsed="0" w:qFormat="1"/>
+    <w:lsdException w:name="Medium List 2 Accent 1" w:semiHidden="0" w:uiPriority="66" w:unhideWhenUsed="0"/>
+    <w:lsdException w:name="Medium Grid 1 Accent 1" w:semiHidden="0" w:uiPriority="67" w:unhideWhenUsed="0"/>
+    <w:lsdException w:name="Medium Grid 2 Accent 1" w:semiHidden="0" w:uiPriority="68" w:unhideWhenUsed="0"/>
+    <w:lsdException w:name="Medium Grid 3 Accent 1" w:semiHidden="0" w:uiPriority="69" w:unhideWhenUsed="0"/>
+    <w:lsdException w:name="Dark List Accent 1" w:semiHidden="0" w:uiPriority="70" w:unhideWhenUsed="0"/>
+    <w:lsdException w:name="Colorful Shading Accent 1" w:semiHidden="0" w:uiPriority="71" w:unhideWhenUsed="0"/>
+    <w:lsdException w:name="Colorful List Accent 1" w:semiHidden="0" w:uiPriority="72" w:unhideWhenUsed="0"/>
+    <w:lsdException w:name="Colorful Grid Accent 1" w:semiHidden="0" w:uiPriority="73" w:unhideWhenUsed="0"/>
+    <w:lsdException w:name="Light Shading Accent 2" w:semiHidden="0" w:uiPriority="60" w:unhideWhenUsed="0"/>
+    <w:lsdException w:name="Light List Accent 2" w:semiHidden="0" w:uiPriority="61" w:unhideWhenUsed="0"/>
+    <w:lsdException w:name="Light Grid Accent 2" w:semiHidden="0" w:uiPriority="62" w:unhideWhenUsed="0"/>
+    <w:lsdException w:name="Medium Shading 1 Accent 2" w:semiHidden="0" w:uiPriority="63" w:unhideWhenUsed="0"/>
+    <w:lsdException w:name="Medium Shading 2 Accent 2" w:semiHidden="0" w:uiPriority="64" w:unhideWhenUsed="0"/>
+    <w:lsdException w:name="Medium List 1 Accent 2" w:semiHidden="0" w:uiPriority="65" w:unhideWhenUsed="0"/>
+    <w:lsdException w:name="Medium List 2 Accent 2" w:semiHidden="0" w:uiPriority="66" w:unhideWhenUsed="0"/>
+    <w:lsdException w:name="Medium Grid 1 Accent 2" w:semiHidden="0" w:uiPriority="67" w:unhideWhenUsed="0"/>
+    <w:lsdException w:name="Medium Grid 2 Accent 2" w:semiHidden="0" w:uiPriority="68" w:unhideWhenUsed="0"/>
+    <w:lsdException w:name="Medium Grid 3 Accent 2" w:semiHidden="0" w:uiPriority="69" w:unhideWhenUsed="0"/>
+    <w:lsdException w:name="Dark List Accent 2" w:semiHidden="0" w:uiPriority="70" w:unhideWhenUsed="0"/>
+    <w:lsdException w:name="Colorful Shading Accent 2" w:semiHidden="0" w:uiPriority="71" w:unhideWhenUsed="0"/>
+    <w:lsdException w:name="Colorful List Accent 2" w:semiHidden="0" w:uiPriority="72" w:unhideWhenUsed="0"/>
+    <w:lsdException w:name="Colorful Grid Accent 2" w:semiHidden="0" w:uiPriority="73" w:unhideWhenUsed="0"/>
+    <w:lsdException w:name="Light Shading Accent 3" w:semiHidden="0" w:uiPriority="60" w:unhideWhenUsed="0"/>
+    <w:lsdException w:name="Light List Accent 3" w:semiHidden="0" w:uiPriority="61" w:unhideWhenUsed="0"/>
+    <w:lsdException w:name="Light Grid Accent 3" w:semiHidden="0" w:uiPriority="62" w:unhideWhenUsed="0"/>
+    <w:lsdException w:name="Medium Shading 1 Accent 3" w:semiHidden="0" w:uiPriority="63" w:unhideWhenUsed="0"/>
+    <w:lsdException w:name="Medium Shading 2 Accent 3" w:semiHidden="0" w:uiPriority="64" w:unhideWhenUsed="0"/>
+    <w:lsdException w:name="Medium List 1 Accent 3" w:semiHidden="0" w:uiPriority="65" w:unhideWhenUsed="0"/>
+    <w:lsdException w:name="Medium List 2 Accent 3" w:semiHidden="0" w:uiPriority="66" w:unhideWhenUsed="0"/>
+    <w:lsdException w:name="Medium Grid 1 Accent 3" w:semiHidden="0" w:uiPriority="67" w:unhideWhenUsed="0"/>
+    <w:lsdException w:name="Medium Grid 2 Accent 3" w:semiHidden="0" w:uiPriority="68" w:unhideWhenUsed="0"/>
+    <w:lsdException w:name="Medium Grid 3 Accent 3" w:semiHidden="0" w:uiPriority="69" w:unhideWhenUsed="0"/>
+    <w:lsdException w:name="Dark List Accent 3" w:semiHidden="0" w:uiPriority="70" w:unhideWhenUsed="0"/>
+    <w:lsdException w:name="Colorful Shading Accent 3" w:semiHidden="0" w:uiPriority="71" w:unhideWhenUsed="0"/>
+    <w:lsdException w:name="Colorful List Accent 3" w:semiHidden="0" w:uiPriority="72" w:unhideWhenUsed="0"/>
+    <w:lsdException w:name="Colorful Grid Accent 3" w:semiHidden="0" w:uiPriority="73" w:unhideWhenUsed="0"/>
+    <w:lsdException w:name="Light Shading Accent 4" w:semiHidden="0" w:uiPriority="60" w:unhideWhenUsed="0"/>
+    <w:lsdException w:name="Light List Accent 4" w:semiHidden="0" w:uiPriority="61" w:unhideWhenUsed="0"/>
+    <w:lsdException w:name="Light Grid Accent 4" w:semiHidden="0" w:uiPriority="62" w:unhideWhenUsed="0"/>
+    <w:lsdException w:name="Medium Shading 1 Accent 4" w:semiHidden="0" w:uiPriority="63" w:unhideWhenUsed="0"/>
+    <w:lsdException w:name="Medium Shading 2 Accent 4" w:semiHidden="0" w:uiPriority="64" w:unhideWhenUsed="0"/>
+    <w:lsdException w:name="Medium List 1 Accent 4" w:semiHidden="0" w:uiPriority="65" w:unhideWhenUsed="0"/>
+    <w:lsdException w:name="Medium List 2 Accent 4" w:semiHidden="0" w:uiPriority="66" w:unhideWhenUsed="0"/>
+    <w:lsdException w:name="Medium Grid 1 Accent 4" w:semiHidden="0" w:uiPriority="67" w:unhideWhenUsed="0"/>
+    <w:lsdException w:name="Medium Grid 2 Accent 4" w:semiHidden="0" w:uiPriority="68" w:unhideWhenUsed="0"/>
+    <w:lsdException w:name="Medium Grid 3 Accent 4" w:semiHidden="0" w:uiPriority="69" w:unhideWhenUsed="0"/>
+    <w:lsdException w:name="Dark List Accent 4" w:semiHidden="0" w:uiPriority="70" w:unhideWhenUsed="0"/>
+    <w:lsdException w:name="Colorful Shading Accent 4" w:semiHidden="0" w:uiPriority="71" w:unhideWhenUsed="0"/>
+    <w:lsdException w:name="Colorful List Accent 4" w:semiHidden="0" w:uiPriority="72" w:unhideWhenUsed="0"/>
+    <w:lsdException w:name="Colorful Grid Accent 4" w:semiHidden="0" w:uiPriority="73" w:unhideWhenUsed="0"/>
+    <w:lsdException w:name="Light Shading Accent 5" w:semiHidden="0" w:uiPriority="60" w:unhideWhenUsed="0"/>
+    <w:lsdException w:name="Light List Accent 5" w:semiHidden="0" w:uiPriority="61" w:unhideWhenUsed="0"/>
+    <w:lsdException w:name="Light Grid Accent 5" w:semiHidden="0" w:uiPriority="62" w:unhideWhenUsed="0"/>
+    <w:lsdException w:name="Medium Shading 1 Accent 5" w:semiHidden="0" w:uiPriority="63" w:unhideWhenUsed="0"/>
+    <w:lsdException w:name="Medium Shading 2 Accent 5" w:semiHidden="0" w:uiPriority="64" w:unhideWhenUsed="0"/>
+    <w:lsdException w:name="Medium List 1 Accent 5" w:semiHidden="0" w:uiPriority="65" w:unhideWhenUsed="0"/>
+    <w:lsdException w:name="Medium List 2 Accent 5" w:semiHidden="0" w:uiPriority="66" w:unhideWhenUsed="0"/>
+    <w:lsdException w:name="Medium Grid 1 Accent 5" w:semiHidden="0" w:uiPriority="67" w:unhideWhenUsed="0"/>
+    <w:lsdException w:name="Medium Grid 2 Accent 5" w:semiHidden="0" w:uiPriority="68" w:unhideWhenUsed="0"/>
+    <w:lsdException w:name="Medium Grid 3 Accent 5" w:semiHidden="0" w:uiPriority="69" w:unhideWhenUsed="0"/>
+    <w:lsdException w:name="Dark List Accent 5" w:semiHidden="0" w:uiPriority="70" w:unhideWhenUsed="0"/>
+    <w:lsdException w:name="Colorful Shading Accent 5" w:semiHidden="0" w:uiPriority="71" w:unhideWhenUsed="0"/>
+    <w:lsdException w:name="Colorful List Accent 5" w:semiHidden="0" w:uiPriority="72" w:unhideWhenUsed="0"/>
+    <w:lsdException w:name="Colorful Grid Accent 5" w:semiHidden="0" w:uiPriority="73" w:unhideWhenUsed="0"/>
+    <w:lsdException w:name="Light Shading Accent 6" w:semiHidden="0" w:uiPriority="60" w:unhideWhenUsed="0"/>
+    <w:lsdException w:name="Light List Accent 6" w:semiHidden="0" w:uiPriority="61" w:unhideWhenUsed="0"/>
+    <w:lsdException w:name="Light Grid Accent 6" w:semiHidden="0" w:uiPriority="62" w:unhideWhenUsed="0"/>
+    <w:lsdException w:name="Medium Shading 1 Accent 6" w:semiHidden="0" w:uiPriority="63" w:unhideWhenUsed="0"/>
+    <w:lsdException w:name="Medium Shading 2 Accent 6" w:semiHidden="0" w:uiPriority="64" w:unhideWhenUsed="0"/>
+    <w:lsdException w:name="Medium List 1 Accent 6" w:semiHidden="0" w:uiPriority="65" w:unhideWhenUsed="0"/>
+    <w:lsdException w:name="Medium List 2 Accent 6" w:semiHidden="0" w:uiPriority="66" w:unhideWhenUsed="0"/>
+    <w:lsdException w:name="Medium Grid 1 Accent 6" w:semiHidden="0" w:uiPriority="67" w:unhideWhenUsed="0"/>
+    <w:lsdException w:name="Medium Grid 2 Accent 6" w:semiHidden="0" w:uiPriority="68" w:unhideWhenUsed="0"/>
+    <w:lsdException w:name="Medium Grid 3 Accent 6" w:semiHidden="0" w:uiPriority="69" w:unhideWhenUsed="0"/>
+    <w:lsdException w:name="Dark List Accent 6" w:semiHidden="0" w:uiPriority="70" w:unhideWhenUsed="0"/>
+    <w:lsdException w:name="Colorful Shading Accent 6" w:semiHidden="0" w:uiPriority="71" w:unhideWhenUsed="0"/>
+    <w:lsdException w:name="Colorful List Accent 6" w:semiHidden="0" w:uiPriority="72" w:unhideWhenUsed="0"/>
+    <w:lsdException w:name="Colorful Grid Accent 6" w:semiHidden="0" w:uiPriority="73" w:unhideWhenUsed="0"/>
+    <w:lsdException w:name="Subtle Emphasis" w:semiHidden="0" w:uiPriority="19" w:unhideWhenUsed="0" w:qFormat="1"/>
+    <w:lsdException w:name="Intense Emphasis" w:semiHidden="0" w:uiPriority="21" w:unhideWhenUsed="0" w:qFormat="1"/>
+    <w:lsdException w:name="Subtle Reference" w:semiHidden="0" w:uiPriority="31" w:unhideWhenUsed="0" w:qFormat="1"/>
+    <w:lsdException w:name="Intense Reference" w:semiHidden="0" w:uiPriority="32" w:unhideWhenUsed="0" w:qFormat="1"/>
+    <w:lsdException w:name="Book Title" w:semiHidden="0" w:uiPriority="33" w:unhideWhenUsed="0" w:qFormat="1"/>
+    <w:lsdException w:name="Bibliography" w:uiPriority="37"/>
+    <w:lsdException w:name="TOC Heading" w:uiPriority="39" w:qFormat="1"/>
   </w:latentStyles>
   <w:style w:type="paragraph" w:default="1" w:styleId="Standard">
     <w:name w:val="Normal"/>
@@ -4504,8 +3984,213 @@
 </w:styles>
 </file>
 
+<file path=word/glossary/stylesWithEffects.xml><?xml version="1.0" encoding="utf-8"?>
+<w:styles xmlns:wpc="http://schemas.microsoft.com/office/word/2010/wordprocessingCanvas" xmlns:mc="http://schemas.openxmlformats.org/markup-compatibility/2006" xmlns:o="urn:schemas-microsoft-com:office:office" xmlns:r="http://schemas.openxmlformats.org/officeDocument/2006/relationships" xmlns:m="http://schemas.openxmlformats.org/officeDocument/2006/math" xmlns:v="urn:schemas-microsoft-com:vml" xmlns:wp14="http://schemas.microsoft.com/office/word/2010/wordprocessingDrawing" xmlns:wp="http://schemas.openxmlformats.org/drawingml/2006/wordprocessingDrawing" xmlns:w10="urn:schemas-microsoft-com:office:word" xmlns:w="http://schemas.openxmlformats.org/wordprocessingml/2006/main" xmlns:w14="http://schemas.microsoft.com/office/word/2010/wordml" xmlns:wpg="http://schemas.microsoft.com/office/word/2010/wordprocessingGroup" xmlns:wpi="http://schemas.microsoft.com/office/word/2010/wordprocessingInk" xmlns:wne="http://schemas.microsoft.com/office/word/2006/wordml" xmlns:wps="http://schemas.microsoft.com/office/word/2010/wordprocessingShape" mc:Ignorable="w14 wp14">
+  <w:docDefaults>
+    <w:rPrDefault>
+      <w:rPr>
+        <w:rFonts w:asciiTheme="minorHAnsi" w:eastAsiaTheme="minorEastAsia" w:hAnsiTheme="minorHAnsi" w:cstheme="minorBidi"/>
+        <w:sz w:val="22"/>
+        <w:szCs w:val="22"/>
+        <w:lang w:val="de-DE" w:eastAsia="de-DE" w:bidi="ar-SA"/>
+      </w:rPr>
+    </w:rPrDefault>
+    <w:pPrDefault>
+      <w:pPr>
+        <w:spacing w:after="160" w:line="259" w:lineRule="auto"/>
+      </w:pPr>
+    </w:pPrDefault>
+  </w:docDefaults>
+  <w:latentStyles w:defLockedState="0" w:defUIPriority="99" w:defSemiHidden="1" w:defUnhideWhenUsed="1" w:defQFormat="0" w:count="267">
+    <w:lsdException w:name="Normal" w:semiHidden="0" w:uiPriority="0" w:unhideWhenUsed="0" w:qFormat="1"/>
+    <w:lsdException w:name="heading 1" w:semiHidden="0" w:uiPriority="9" w:unhideWhenUsed="0" w:qFormat="1"/>
+    <w:lsdException w:name="heading 2" w:uiPriority="9" w:qFormat="1"/>
+    <w:lsdException w:name="heading 3" w:uiPriority="9" w:qFormat="1"/>
+    <w:lsdException w:name="heading 4" w:uiPriority="9" w:qFormat="1"/>
+    <w:lsdException w:name="heading 5" w:uiPriority="9" w:qFormat="1"/>
+    <w:lsdException w:name="heading 6" w:uiPriority="9" w:qFormat="1"/>
+    <w:lsdException w:name="heading 7" w:uiPriority="9" w:qFormat="1"/>
+    <w:lsdException w:name="heading 8" w:uiPriority="9" w:qFormat="1"/>
+    <w:lsdException w:name="heading 9" w:uiPriority="9" w:qFormat="1"/>
+    <w:lsdException w:name="toc 1" w:uiPriority="39"/>
+    <w:lsdException w:name="toc 2" w:uiPriority="39"/>
+    <w:lsdException w:name="toc 3" w:uiPriority="39"/>
+    <w:lsdException w:name="toc 4" w:uiPriority="39"/>
+    <w:lsdException w:name="toc 5" w:uiPriority="39"/>
+    <w:lsdException w:name="toc 6" w:uiPriority="39"/>
+    <w:lsdException w:name="toc 7" w:uiPriority="39"/>
+    <w:lsdException w:name="toc 8" w:uiPriority="39"/>
+    <w:lsdException w:name="toc 9" w:uiPriority="39"/>
+    <w:lsdException w:name="caption" w:uiPriority="35" w:qFormat="1"/>
+    <w:lsdException w:name="Title" w:semiHidden="0" w:uiPriority="10" w:unhideWhenUsed="0" w:qFormat="1"/>
+    <w:lsdException w:name="Default Paragraph Font" w:uiPriority="1"/>
+    <w:lsdException w:name="Subtitle" w:semiHidden="0" w:uiPriority="11" w:unhideWhenUsed="0" w:qFormat="1"/>
+    <w:lsdException w:name="Strong" w:semiHidden="0" w:uiPriority="22" w:unhideWhenUsed="0" w:qFormat="1"/>
+    <w:lsdException w:name="Emphasis" w:semiHidden="0" w:uiPriority="20" w:unhideWhenUsed="0" w:qFormat="1"/>
+    <w:lsdException w:name="Table Grid" w:semiHidden="0" w:uiPriority="39" w:unhideWhenUsed="0"/>
+    <w:lsdException w:name="Placeholder Text" w:unhideWhenUsed="0"/>
+    <w:lsdException w:name="No Spacing" w:semiHidden="0" w:uiPriority="1" w:unhideWhenUsed="0" w:qFormat="1"/>
+    <w:lsdException w:name="Light Shading" w:semiHidden="0" w:uiPriority="60" w:unhideWhenUsed="0"/>
+    <w:lsdException w:name="Light List" w:semiHidden="0" w:uiPriority="61" w:unhideWhenUsed="0"/>
+    <w:lsdException w:name="Light Grid" w:semiHidden="0" w:uiPriority="62" w:unhideWhenUsed="0"/>
+    <w:lsdException w:name="Medium Shading 1" w:semiHidden="0" w:uiPriority="63" w:unhideWhenUsed="0"/>
+    <w:lsdException w:name="Medium Shading 2" w:semiHidden="0" w:uiPriority="64" w:unhideWhenUsed="0"/>
+    <w:lsdException w:name="Medium List 1" w:semiHidden="0" w:uiPriority="65" w:unhideWhenUsed="0"/>
+    <w:lsdException w:name="Medium List 2" w:semiHidden="0" w:uiPriority="66" w:unhideWhenUsed="0"/>
+    <w:lsdException w:name="Medium Grid 1" w:semiHidden="0" w:uiPriority="67" w:unhideWhenUsed="0"/>
+    <w:lsdException w:name="Medium Grid 2" w:semiHidden="0" w:uiPriority="68" w:unhideWhenUsed="0"/>
+    <w:lsdException w:name="Medium Grid 3" w:semiHidden="0" w:uiPriority="69" w:unhideWhenUsed="0"/>
+    <w:lsdException w:name="Dark List" w:semiHidden="0" w:uiPriority="70" w:unhideWhenUsed="0"/>
+    <w:lsdException w:name="Colorful Shading" w:semiHidden="0" w:uiPriority="71" w:unhideWhenUsed="0"/>
+    <w:lsdException w:name="Colorful List" w:semiHidden="0" w:uiPriority="72" w:unhideWhenUsed="0"/>
+    <w:lsdException w:name="Colorful Grid" w:semiHidden="0" w:uiPriority="73" w:unhideWhenUsed="0"/>
+    <w:lsdException w:name="Light Shading Accent 1" w:semiHidden="0" w:uiPriority="60" w:unhideWhenUsed="0"/>
+    <w:lsdException w:name="Light List Accent 1" w:semiHidden="0" w:uiPriority="61" w:unhideWhenUsed="0"/>
+    <w:lsdException w:name="Light Grid Accent 1" w:semiHidden="0" w:uiPriority="62" w:unhideWhenUsed="0"/>
+    <w:lsdException w:name="Medium Shading 1 Accent 1" w:semiHidden="0" w:uiPriority="63" w:unhideWhenUsed="0"/>
+    <w:lsdException w:name="Medium Shading 2 Accent 1" w:semiHidden="0" w:uiPriority="64" w:unhideWhenUsed="0"/>
+    <w:lsdException w:name="Medium List 1 Accent 1" w:semiHidden="0" w:uiPriority="65" w:unhideWhenUsed="0"/>
+    <w:lsdException w:name="Revision" w:unhideWhenUsed="0"/>
+    <w:lsdException w:name="List Paragraph" w:semiHidden="0" w:uiPriority="34" w:unhideWhenUsed="0" w:qFormat="1"/>
+    <w:lsdException w:name="Quote" w:semiHidden="0" w:uiPriority="29" w:unhideWhenUsed="0" w:qFormat="1"/>
+    <w:lsdException w:name="Intense Quote" w:semiHidden="0" w:uiPriority="30" w:unhideWhenUsed="0" w:qFormat="1"/>
+    <w:lsdException w:name="Medium List 2 Accent 1" w:semiHidden="0" w:uiPriority="66" w:unhideWhenUsed="0"/>
+    <w:lsdException w:name="Medium Grid 1 Accent 1" w:semiHidden="0" w:uiPriority="67" w:unhideWhenUsed="0"/>
+    <w:lsdException w:name="Medium Grid 2 Accent 1" w:semiHidden="0" w:uiPriority="68" w:unhideWhenUsed="0"/>
+    <w:lsdException w:name="Medium Grid 3 Accent 1" w:semiHidden="0" w:uiPriority="69" w:unhideWhenUsed="0"/>
+    <w:lsdException w:name="Dark List Accent 1" w:semiHidden="0" w:uiPriority="70" w:unhideWhenUsed="0"/>
+    <w:lsdException w:name="Colorful Shading Accent 1" w:semiHidden="0" w:uiPriority="71" w:unhideWhenUsed="0"/>
+    <w:lsdException w:name="Colorful List Accent 1" w:semiHidden="0" w:uiPriority="72" w:unhideWhenUsed="0"/>
+    <w:lsdException w:name="Colorful Grid Accent 1" w:semiHidden="0" w:uiPriority="73" w:unhideWhenUsed="0"/>
+    <w:lsdException w:name="Light Shading Accent 2" w:semiHidden="0" w:uiPriority="60" w:unhideWhenUsed="0"/>
+    <w:lsdException w:name="Light List Accent 2" w:semiHidden="0" w:uiPriority="61" w:unhideWhenUsed="0"/>
+    <w:lsdException w:name="Light Grid Accent 2" w:semiHidden="0" w:uiPriority="62" w:unhideWhenUsed="0"/>
+    <w:lsdException w:name="Medium Shading 1 Accent 2" w:semiHidden="0" w:uiPriority="63" w:unhideWhenUsed="0"/>
+    <w:lsdException w:name="Medium Shading 2 Accent 2" w:semiHidden="0" w:uiPriority="64" w:unhideWhenUsed="0"/>
+    <w:lsdException w:name="Medium List 1 Accent 2" w:semiHidden="0" w:uiPriority="65" w:unhideWhenUsed="0"/>
+    <w:lsdException w:name="Medium List 2 Accent 2" w:semiHidden="0" w:uiPriority="66" w:unhideWhenUsed="0"/>
+    <w:lsdException w:name="Medium Grid 1 Accent 2" w:semiHidden="0" w:uiPriority="67" w:unhideWhenUsed="0"/>
+    <w:lsdException w:name="Medium Grid 2 Accent 2" w:semiHidden="0" w:uiPriority="68" w:unhideWhenUsed="0"/>
+    <w:lsdException w:name="Medium Grid 3 Accent 2" w:semiHidden="0" w:uiPriority="69" w:unhideWhenUsed="0"/>
+    <w:lsdException w:name="Dark List Accent 2" w:semiHidden="0" w:uiPriority="70" w:unhideWhenUsed="0"/>
+    <w:lsdException w:name="Colorful Shading Accent 2" w:semiHidden="0" w:uiPriority="71" w:unhideWhenUsed="0"/>
+    <w:lsdException w:name="Colorful List Accent 2" w:semiHidden="0" w:uiPriority="72" w:unhideWhenUsed="0"/>
+    <w:lsdException w:name="Colorful Grid Accent 2" w:semiHidden="0" w:uiPriority="73" w:unhideWhenUsed="0"/>
+    <w:lsdException w:name="Light Shading Accent 3" w:semiHidden="0" w:uiPriority="60" w:unhideWhenUsed="0"/>
+    <w:lsdException w:name="Light List Accent 3" w:semiHidden="0" w:uiPriority="61" w:unhideWhenUsed="0"/>
+    <w:lsdException w:name="Light Grid Accent 3" w:semiHidden="0" w:uiPriority="62" w:unhideWhenUsed="0"/>
+    <w:lsdException w:name="Medium Shading 1 Accent 3" w:semiHidden="0" w:uiPriority="63" w:unhideWhenUsed="0"/>
+    <w:lsdException w:name="Medium Shading 2 Accent 3" w:semiHidden="0" w:uiPriority="64" w:unhideWhenUsed="0"/>
+    <w:lsdException w:name="Medium List 1 Accent 3" w:semiHidden="0" w:uiPriority="65" w:unhideWhenUsed="0"/>
+    <w:lsdException w:name="Medium List 2 Accent 3" w:semiHidden="0" w:uiPriority="66" w:unhideWhenUsed="0"/>
+    <w:lsdException w:name="Medium Grid 1 Accent 3" w:semiHidden="0" w:uiPriority="67" w:unhideWhenUsed="0"/>
+    <w:lsdException w:name="Medium Grid 2 Accent 3" w:semiHidden="0" w:uiPriority="68" w:unhideWhenUsed="0"/>
+    <w:lsdException w:name="Medium Grid 3 Accent 3" w:semiHidden="0" w:uiPriority="69" w:unhideWhenUsed="0"/>
+    <w:lsdException w:name="Dark List Accent 3" w:semiHidden="0" w:uiPriority="70" w:unhideWhenUsed="0"/>
+    <w:lsdException w:name="Colorful Shading Accent 3" w:semiHidden="0" w:uiPriority="71" w:unhideWhenUsed="0"/>
+    <w:lsdException w:name="Colorful List Accent 3" w:semiHidden="0" w:uiPriority="72" w:unhideWhenUsed="0"/>
+    <w:lsdException w:name="Colorful Grid Accent 3" w:semiHidden="0" w:uiPriority="73" w:unhideWhenUsed="0"/>
+    <w:lsdException w:name="Light Shading Accent 4" w:semiHidden="0" w:uiPriority="60" w:unhideWhenUsed="0"/>
+    <w:lsdException w:name="Light List Accent 4" w:semiHidden="0" w:uiPriority="61" w:unhideWhenUsed="0"/>
+    <w:lsdException w:name="Light Grid Accent 4" w:semiHidden="0" w:uiPriority="62" w:unhideWhenUsed="0"/>
+    <w:lsdException w:name="Medium Shading 1 Accent 4" w:semiHidden="0" w:uiPriority="63" w:unhideWhenUsed="0"/>
+    <w:lsdException w:name="Medium Shading 2 Accent 4" w:semiHidden="0" w:uiPriority="64" w:unhideWhenUsed="0"/>
+    <w:lsdException w:name="Medium List 1 Accent 4" w:semiHidden="0" w:uiPriority="65" w:unhideWhenUsed="0"/>
+    <w:lsdException w:name="Medium List 2 Accent 4" w:semiHidden="0" w:uiPriority="66" w:unhideWhenUsed="0"/>
+    <w:lsdException w:name="Medium Grid 1 Accent 4" w:semiHidden="0" w:uiPriority="67" w:unhideWhenUsed="0"/>
+    <w:lsdException w:name="Medium Grid 2 Accent 4" w:semiHidden="0" w:uiPriority="68" w:unhideWhenUsed="0"/>
+    <w:lsdException w:name="Medium Grid 3 Accent 4" w:semiHidden="0" w:uiPriority="69" w:unhideWhenUsed="0"/>
+    <w:lsdException w:name="Dark List Accent 4" w:semiHidden="0" w:uiPriority="70" w:unhideWhenUsed="0"/>
+    <w:lsdException w:name="Colorful Shading Accent 4" w:semiHidden="0" w:uiPriority="71" w:unhideWhenUsed="0"/>
+    <w:lsdException w:name="Colorful List Accent 4" w:semiHidden="0" w:uiPriority="72" w:unhideWhenUsed="0"/>
+    <w:lsdException w:name="Colorful Grid Accent 4" w:semiHidden="0" w:uiPriority="73" w:unhideWhenUsed="0"/>
+    <w:lsdException w:name="Light Shading Accent 5" w:semiHidden="0" w:uiPriority="60" w:unhideWhenUsed="0"/>
+    <w:lsdException w:name="Light List Accent 5" w:semiHidden="0" w:uiPriority="61" w:unhideWhenUsed="0"/>
+    <w:lsdException w:name="Light Grid Accent 5" w:semiHidden="0" w:uiPriority="62" w:unhideWhenUsed="0"/>
+    <w:lsdException w:name="Medium Shading 1 Accent 5" w:semiHidden="0" w:uiPriority="63" w:unhideWhenUsed="0"/>
+    <w:lsdException w:name="Medium Shading 2 Accent 5" w:semiHidden="0" w:uiPriority="64" w:unhideWhenUsed="0"/>
+    <w:lsdException w:name="Medium List 1 Accent 5" w:semiHidden="0" w:uiPriority="65" w:unhideWhenUsed="0"/>
+    <w:lsdException w:name="Medium List 2 Accent 5" w:semiHidden="0" w:uiPriority="66" w:unhideWhenUsed="0"/>
+    <w:lsdException w:name="Medium Grid 1 Accent 5" w:semiHidden="0" w:uiPriority="67" w:unhideWhenUsed="0"/>
+    <w:lsdException w:name="Medium Grid 2 Accent 5" w:semiHidden="0" w:uiPriority="68" w:unhideWhenUsed="0"/>
+    <w:lsdException w:name="Medium Grid 3 Accent 5" w:semiHidden="0" w:uiPriority="69" w:unhideWhenUsed="0"/>
+    <w:lsdException w:name="Dark List Accent 5" w:semiHidden="0" w:uiPriority="70" w:unhideWhenUsed="0"/>
+    <w:lsdException w:name="Colorful Shading Accent 5" w:semiHidden="0" w:uiPriority="71" w:unhideWhenUsed="0"/>
+    <w:lsdException w:name="Colorful List Accent 5" w:semiHidden="0" w:uiPriority="72" w:unhideWhenUsed="0"/>
+    <w:lsdException w:name="Colorful Grid Accent 5" w:semiHidden="0" w:uiPriority="73" w:unhideWhenUsed="0"/>
+    <w:lsdException w:name="Light Shading Accent 6" w:semiHidden="0" w:uiPriority="60" w:unhideWhenUsed="0"/>
+    <w:lsdException w:name="Light List Accent 6" w:semiHidden="0" w:uiPriority="61" w:unhideWhenUsed="0"/>
+    <w:lsdException w:name="Light Grid Accent 6" w:semiHidden="0" w:uiPriority="62" w:unhideWhenUsed="0"/>
+    <w:lsdException w:name="Medium Shading 1 Accent 6" w:semiHidden="0" w:uiPriority="63" w:unhideWhenUsed="0"/>
+    <w:lsdException w:name="Medium Shading 2 Accent 6" w:semiHidden="0" w:uiPriority="64" w:unhideWhenUsed="0"/>
+    <w:lsdException w:name="Medium List 1 Accent 6" w:semiHidden="0" w:uiPriority="65" w:unhideWhenUsed="0"/>
+    <w:lsdException w:name="Medium List 2 Accent 6" w:semiHidden="0" w:uiPriority="66" w:unhideWhenUsed="0"/>
+    <w:lsdException w:name="Medium Grid 1 Accent 6" w:semiHidden="0" w:uiPriority="67" w:unhideWhenUsed="0"/>
+    <w:lsdException w:name="Medium Grid 2 Accent 6" w:semiHidden="0" w:uiPriority="68" w:unhideWhenUsed="0"/>
+    <w:lsdException w:name="Medium Grid 3 Accent 6" w:semiHidden="0" w:uiPriority="69" w:unhideWhenUsed="0"/>
+    <w:lsdException w:name="Dark List Accent 6" w:semiHidden="0" w:uiPriority="70" w:unhideWhenUsed="0"/>
+    <w:lsdException w:name="Colorful Shading Accent 6" w:semiHidden="0" w:uiPriority="71" w:unhideWhenUsed="0"/>
+    <w:lsdException w:name="Colorful List Accent 6" w:semiHidden="0" w:uiPriority="72" w:unhideWhenUsed="0"/>
+    <w:lsdException w:name="Colorful Grid Accent 6" w:semiHidden="0" w:uiPriority="73" w:unhideWhenUsed="0"/>
+    <w:lsdException w:name="Subtle Emphasis" w:semiHidden="0" w:uiPriority="19" w:unhideWhenUsed="0" w:qFormat="1"/>
+    <w:lsdException w:name="Intense Emphasis" w:semiHidden="0" w:uiPriority="21" w:unhideWhenUsed="0" w:qFormat="1"/>
+    <w:lsdException w:name="Subtle Reference" w:semiHidden="0" w:uiPriority="31" w:unhideWhenUsed="0" w:qFormat="1"/>
+    <w:lsdException w:name="Intense Reference" w:semiHidden="0" w:uiPriority="32" w:unhideWhenUsed="0" w:qFormat="1"/>
+    <w:lsdException w:name="Book Title" w:semiHidden="0" w:uiPriority="33" w:unhideWhenUsed="0" w:qFormat="1"/>
+    <w:lsdException w:name="Bibliography" w:uiPriority="37"/>
+    <w:lsdException w:name="TOC Heading" w:uiPriority="39" w:qFormat="1"/>
+  </w:latentStyles>
+  <w:style w:type="paragraph" w:default="1" w:styleId="Standard">
+    <w:name w:val="Normal"/>
+    <w:qFormat/>
+  </w:style>
+  <w:style w:type="character" w:default="1" w:styleId="Absatz-Standardschriftart">
+    <w:name w:val="Default Paragraph Font"/>
+    <w:uiPriority w:val="1"/>
+    <w:semiHidden/>
+    <w:unhideWhenUsed/>
+  </w:style>
+  <w:style w:type="table" w:default="1" w:styleId="NormaleTabelle">
+    <w:name w:val="Normal Table"/>
+    <w:uiPriority w:val="99"/>
+    <w:semiHidden/>
+    <w:unhideWhenUsed/>
+    <w:tblPr>
+      <w:tblInd w:w="0" w:type="dxa"/>
+      <w:tblCellMar>
+        <w:top w:w="0" w:type="dxa"/>
+        <w:left w:w="108" w:type="dxa"/>
+        <w:bottom w:w="0" w:type="dxa"/>
+        <w:right w:w="108" w:type="dxa"/>
+      </w:tblCellMar>
+    </w:tblPr>
+  </w:style>
+  <w:style w:type="numbering" w:default="1" w:styleId="KeineListe">
+    <w:name w:val="No List"/>
+    <w:uiPriority w:val="99"/>
+    <w:semiHidden/>
+    <w:unhideWhenUsed/>
+  </w:style>
+  <w:style w:type="paragraph" w:customStyle="1" w:styleId="DD50EAC6F8814B58B4B4498B76184812">
+    <w:name w:val="DD50EAC6F8814B58B4B4498B76184812"/>
+  </w:style>
+  <w:style w:type="paragraph" w:customStyle="1" w:styleId="0104822A1E944F48AED41BC514C76756">
+    <w:name w:val="0104822A1E944F48AED41BC514C76756"/>
+  </w:style>
+  <w:style w:type="paragraph" w:customStyle="1" w:styleId="B9FF281AC9E3454BBE6C75DA8A0EAF5D">
+    <w:name w:val="B9FF281AC9E3454BBE6C75DA8A0EAF5D"/>
+  </w:style>
+  <w:style w:type="paragraph" w:customStyle="1" w:styleId="68F73777D70C45339A3BE09A76F64B48">
+    <w:name w:val="68F73777D70C45339A3BE09A76F64B48"/>
+  </w:style>
+  <w:style w:type="paragraph" w:customStyle="1" w:styleId="015EF01433A84216B4A63C05B69AE0A0">
+    <w:name w:val="015EF01433A84216B4A63C05B69AE0A0"/>
+  </w:style>
+</w:styles>
+</file>
+
 <file path=word/glossary/webSettings.xml><?xml version="1.0" encoding="utf-8"?>
-<w:webSettings xmlns:mc="http://schemas.openxmlformats.org/markup-compatibility/2006" xmlns:r="http://schemas.openxmlformats.org/officeDocument/2006/relationships" xmlns:w="http://schemas.openxmlformats.org/wordprocessingml/2006/main" xmlns:w14="http://schemas.microsoft.com/office/word/2010/wordml" xmlns:w15="http://schemas.microsoft.com/office/word/2012/wordml" mc:Ignorable="w14 w15">
+<w:webSettings xmlns:mc="http://schemas.openxmlformats.org/markup-compatibility/2006" xmlns:r="http://schemas.openxmlformats.org/officeDocument/2006/relationships" xmlns:w="http://schemas.openxmlformats.org/wordprocessingml/2006/main" xmlns:w14="http://schemas.microsoft.com/office/word/2010/wordml" mc:Ignorable="w14">
   <w:optimizeForBrowser/>
   <w:allowPNG/>
 </w:webSettings>
@@ -4831,7 +4516,7 @@
 </file>
 
 <file path=customXml/itemProps3.xml><?xml version="1.0" encoding="utf-8"?>
-<ds:datastoreItem xmlns:ds="http://schemas.openxmlformats.org/officeDocument/2006/customXml" ds:itemID="{E7FA662F-8D8E-469C-B555-268D7362788C}">
+<ds:datastoreItem xmlns:ds="http://schemas.openxmlformats.org/officeDocument/2006/customXml" ds:itemID="{46264BD0-B721-40F8-9968-9EAAC746E798}">
   <ds:schemaRefs>
     <ds:schemaRef ds:uri="http://schemas.openxmlformats.org/officeDocument/2006/bibliography"/>
   </ds:schemaRefs>

</xml_diff>